<commit_message>
Update documentaiton to deprecate Remote Drivers and remove them from the installer.
</commit_message>
<xml_diff>
--- a/Documentation/ASCOM Remote Installation and Configuration.docx
+++ b/Documentation/ASCOM Remote Installation and Configuration.docx
@@ -1112,7 +1112,7 @@
             </w:rPr>
             <w:fldChar w:fldCharType="separate"/>
           </w:r>
-          <w:hyperlink w:anchor="_Toc35205534" w:history="1">
+          <w:hyperlink w:anchor="_Toc78108035" w:history="1">
             <w:r>
               <w:rPr>
                 <w:rStyle w:val="Hyperlink"/>
@@ -1153,7 +1153,7 @@
                 <w:noProof/>
                 <w:webHidden/>
               </w:rPr>
-              <w:instrText xml:space="preserve"> PAGEREF _Toc35205534 \h </w:instrText>
+              <w:instrText xml:space="preserve"> PAGEREF _Toc78108035 \h </w:instrText>
             </w:r>
             <w:r>
               <w:rPr>
@@ -1196,7 +1196,7 @@
               <w:lang w:eastAsia="en-GB"/>
             </w:rPr>
           </w:pPr>
-          <w:hyperlink w:anchor="_Toc35205535" w:history="1">
+          <w:hyperlink w:anchor="_Toc78108036" w:history="1">
             <w:r>
               <w:rPr>
                 <w:rStyle w:val="Hyperlink"/>
@@ -1237,7 +1237,7 @@
                 <w:noProof/>
                 <w:webHidden/>
               </w:rPr>
-              <w:instrText xml:space="preserve"> PAGEREF _Toc35205535 \h </w:instrText>
+              <w:instrText xml:space="preserve"> PAGEREF _Toc78108036 \h </w:instrText>
             </w:r>
             <w:r>
               <w:rPr>
@@ -1280,13 +1280,97 @@
               <w:lang w:eastAsia="en-GB"/>
             </w:rPr>
           </w:pPr>
-          <w:hyperlink w:anchor="_Toc35205536" w:history="1">
+          <w:hyperlink w:anchor="_Toc78108037" w:history="1">
             <w:r>
               <w:rPr>
                 <w:rStyle w:val="Hyperlink"/>
                 <w:noProof/>
               </w:rPr>
               <w:t>1.2</w:t>
+            </w:r>
+            <w:r>
+              <w:rPr>
+                <w:noProof/>
+                <w:lang w:eastAsia="en-GB"/>
+              </w:rPr>
+              <w:tab/>
+            </w:r>
+            <w:r>
+              <w:rPr>
+                <w:rStyle w:val="Hyperlink"/>
+                <w:noProof/>
+              </w:rPr>
+              <w:t>Remote Clients have been deprecated</w:t>
+            </w:r>
+            <w:r>
+              <w:rPr>
+                <w:noProof/>
+                <w:webHidden/>
+              </w:rPr>
+              <w:tab/>
+            </w:r>
+            <w:r>
+              <w:rPr>
+                <w:noProof/>
+                <w:webHidden/>
+              </w:rPr>
+              <w:fldChar w:fldCharType="begin"/>
+            </w:r>
+            <w:r>
+              <w:rPr>
+                <w:noProof/>
+                <w:webHidden/>
+              </w:rPr>
+              <w:instrText xml:space="preserve"> PAGEREF _Toc78108037 \h </w:instrText>
+            </w:r>
+            <w:r>
+              <w:rPr>
+                <w:noProof/>
+                <w:webHidden/>
+              </w:rPr>
+            </w:r>
+            <w:r>
+              <w:rPr>
+                <w:noProof/>
+                <w:webHidden/>
+              </w:rPr>
+              <w:fldChar w:fldCharType="separate"/>
+            </w:r>
+            <w:r>
+              <w:rPr>
+                <w:noProof/>
+                <w:webHidden/>
+              </w:rPr>
+              <w:t>2</w:t>
+            </w:r>
+            <w:r>
+              <w:rPr>
+                <w:noProof/>
+                <w:webHidden/>
+              </w:rPr>
+              <w:fldChar w:fldCharType="end"/>
+            </w:r>
+          </w:hyperlink>
+        </w:p>
+        <w:p>
+          <w:pPr>
+            <w:pStyle w:val="TOC2"/>
+            <w:tabs>
+              <w:tab w:val="left" w:pos="880"/>
+              <w:tab w:val="right" w:leader="dot" w:pos="9350"/>
+            </w:tabs>
+            <w:rPr>
+              <w:noProof/>
+              <w:lang w:eastAsia="en-GB"/>
+            </w:rPr>
+          </w:pPr>
+          <w:hyperlink w:anchor="_Toc78108038" w:history="1">
+            <w:r>
+              <w:rPr>
+                <w:rStyle w:val="Hyperlink"/>
+                <w:noProof/>
+              </w:rPr>
+              <w:t>1.3</w:t>
             </w:r>
             <w:r>
               <w:rPr>
@@ -1321,7 +1405,7 @@
                 <w:noProof/>
                 <w:webHidden/>
               </w:rPr>
-              <w:instrText xml:space="preserve"> PAGEREF _Toc35205536 \h </w:instrText>
+              <w:instrText xml:space="preserve"> PAGEREF _Toc78108038 \h </w:instrText>
             </w:r>
             <w:r>
               <w:rPr>
@@ -1364,7 +1448,7 @@
               <w:lang w:eastAsia="en-GB"/>
             </w:rPr>
           </w:pPr>
-          <w:hyperlink w:anchor="_Toc35205537" w:history="1">
+          <w:hyperlink w:anchor="_Toc78108039" w:history="1">
             <w:r>
               <w:rPr>
                 <w:rStyle w:val="Hyperlink"/>
@@ -1384,7 +1468,7 @@
                 <w:rStyle w:val="Hyperlink"/>
                 <w:noProof/>
               </w:rPr>
-              <w:t>Configuring the number of remote clients</w:t>
+              <w:t>Configuring Dynamic Clients</w:t>
             </w:r>
             <w:r>
               <w:rPr>
@@ -1405,7 +1489,7 @@
                 <w:noProof/>
                 <w:webHidden/>
               </w:rPr>
-              <w:instrText xml:space="preserve"> PAGEREF _Toc35205537 \h </w:instrText>
+              <w:instrText xml:space="preserve"> PAGEREF _Toc78108039 \h </w:instrText>
             </w:r>
             <w:r>
               <w:rPr>
@@ -1438,9 +1522,9 @@
         </w:p>
         <w:p>
           <w:pPr>
-            <w:pStyle w:val="TOC1"/>
+            <w:pStyle w:val="TOC2"/>
             <w:tabs>
-              <w:tab w:val="left" w:pos="442"/>
+              <w:tab w:val="left" w:pos="880"/>
               <w:tab w:val="right" w:leader="dot" w:pos="9350"/>
             </w:tabs>
             <w:rPr>
@@ -1448,13 +1532,13 @@
               <w:lang w:eastAsia="en-GB"/>
             </w:rPr>
           </w:pPr>
-          <w:hyperlink w:anchor="_Toc35205538" w:history="1">
+          <w:hyperlink w:anchor="_Toc78108040" w:history="1">
             <w:r>
               <w:rPr>
                 <w:rStyle w:val="Hyperlink"/>
                 <w:noProof/>
               </w:rPr>
-              <w:t>3.</w:t>
+              <w:t>2.1</w:t>
             </w:r>
             <w:r>
               <w:rPr>
@@ -1468,7 +1552,7 @@
                 <w:rStyle w:val="Hyperlink"/>
                 <w:noProof/>
               </w:rPr>
-              <w:t>Configuring Remote Clients</w:t>
+              <w:t>Common Configuration</w:t>
             </w:r>
             <w:r>
               <w:rPr>
@@ -1489,7 +1573,7 @@
                 <w:noProof/>
                 <w:webHidden/>
               </w:rPr>
-              <w:instrText xml:space="preserve"> PAGEREF _Toc35205538 \h </w:instrText>
+              <w:instrText xml:space="preserve"> PAGEREF _Toc78108040 \h </w:instrText>
             </w:r>
             <w:r>
               <w:rPr>
@@ -1509,7 +1593,7 @@
                 <w:noProof/>
                 <w:webHidden/>
               </w:rPr>
-              <w:t>4</w:t>
+              <w:t>3</w:t>
             </w:r>
             <w:r>
               <w:rPr>
@@ -1532,13 +1616,13 @@
               <w:lang w:eastAsia="en-GB"/>
             </w:rPr>
           </w:pPr>
-          <w:hyperlink w:anchor="_Toc35205539" w:history="1">
+          <w:hyperlink w:anchor="_Toc78108041" w:history="1">
             <w:r>
               <w:rPr>
                 <w:rStyle w:val="Hyperlink"/>
                 <w:noProof/>
               </w:rPr>
-              <w:t>3.1</w:t>
+              <w:t>2.2</w:t>
             </w:r>
             <w:r>
               <w:rPr>
@@ -1573,7 +1657,7 @@
                 <w:noProof/>
                 <w:webHidden/>
               </w:rPr>
-              <w:instrText xml:space="preserve"> PAGEREF _Toc35205539 \h </w:instrText>
+              <w:instrText xml:space="preserve"> PAGEREF _Toc78108041 \h </w:instrText>
             </w:r>
             <w:r>
               <w:rPr>
@@ -1593,91 +1677,7 @@
                 <w:noProof/>
                 <w:webHidden/>
               </w:rPr>
-              <w:t>5</w:t>
-            </w:r>
-            <w:r>
-              <w:rPr>
-                <w:noProof/>
-                <w:webHidden/>
-              </w:rPr>
-              <w:fldChar w:fldCharType="end"/>
-            </w:r>
-          </w:hyperlink>
-        </w:p>
-        <w:p>
-          <w:pPr>
-            <w:pStyle w:val="TOC2"/>
-            <w:tabs>
-              <w:tab w:val="left" w:pos="880"/>
-              <w:tab w:val="right" w:leader="dot" w:pos="9350"/>
-            </w:tabs>
-            <w:rPr>
-              <w:noProof/>
-              <w:lang w:eastAsia="en-GB"/>
-            </w:rPr>
-          </w:pPr>
-          <w:hyperlink w:anchor="_Toc35205540" w:history="1">
-            <w:r>
-              <w:rPr>
-                <w:rStyle w:val="Hyperlink"/>
-                <w:noProof/>
-              </w:rPr>
-              <w:t>3.2</w:t>
-            </w:r>
-            <w:r>
-              <w:rPr>
-                <w:noProof/>
-                <w:lang w:eastAsia="en-GB"/>
-              </w:rPr>
-              <w:tab/>
-            </w:r>
-            <w:r>
-              <w:rPr>
-                <w:rStyle w:val="Hyperlink"/>
-                <w:noProof/>
-              </w:rPr>
-              <w:t>Authentication</w:t>
-            </w:r>
-            <w:r>
-              <w:rPr>
-                <w:noProof/>
-                <w:webHidden/>
-              </w:rPr>
-              <w:tab/>
-            </w:r>
-            <w:r>
-              <w:rPr>
-                <w:noProof/>
-                <w:webHidden/>
-              </w:rPr>
-              <w:fldChar w:fldCharType="begin"/>
-            </w:r>
-            <w:r>
-              <w:rPr>
-                <w:noProof/>
-                <w:webHidden/>
-              </w:rPr>
-              <w:instrText xml:space="preserve"> PAGEREF _Toc35205540 \h </w:instrText>
-            </w:r>
-            <w:r>
-              <w:rPr>
-                <w:noProof/>
-                <w:webHidden/>
-              </w:rPr>
-            </w:r>
-            <w:r>
-              <w:rPr>
-                <w:noProof/>
-                <w:webHidden/>
-              </w:rPr>
-              <w:fldChar w:fldCharType="separate"/>
-            </w:r>
-            <w:r>
-              <w:rPr>
-                <w:noProof/>
-                <w:webHidden/>
-              </w:rPr>
-              <w:t>6</w:t>
+              <w:t>4</w:t>
             </w:r>
             <w:r>
               <w:rPr>
@@ -1700,13 +1700,13 @@
               <w:lang w:eastAsia="en-GB"/>
             </w:rPr>
           </w:pPr>
-          <w:hyperlink w:anchor="_Toc35205541" w:history="1">
+          <w:hyperlink w:anchor="_Toc78108042" w:history="1">
             <w:r>
               <w:rPr>
                 <w:rStyle w:val="Hyperlink"/>
                 <w:noProof/>
               </w:rPr>
-              <w:t>4.</w:t>
+              <w:t>3.</w:t>
             </w:r>
             <w:r>
               <w:rPr>
@@ -1741,7 +1741,91 @@
                 <w:noProof/>
                 <w:webHidden/>
               </w:rPr>
-              <w:instrText xml:space="preserve"> PAGEREF _Toc35205541 \h </w:instrText>
+              <w:instrText xml:space="preserve"> PAGEREF _Toc78108042 \h </w:instrText>
+            </w:r>
+            <w:r>
+              <w:rPr>
+                <w:noProof/>
+                <w:webHidden/>
+              </w:rPr>
+            </w:r>
+            <w:r>
+              <w:rPr>
+                <w:noProof/>
+                <w:webHidden/>
+              </w:rPr>
+              <w:fldChar w:fldCharType="separate"/>
+            </w:r>
+            <w:r>
+              <w:rPr>
+                <w:noProof/>
+                <w:webHidden/>
+              </w:rPr>
+              <w:t>6</w:t>
+            </w:r>
+            <w:r>
+              <w:rPr>
+                <w:noProof/>
+                <w:webHidden/>
+              </w:rPr>
+              <w:fldChar w:fldCharType="end"/>
+            </w:r>
+          </w:hyperlink>
+        </w:p>
+        <w:p>
+          <w:pPr>
+            <w:pStyle w:val="TOC2"/>
+            <w:tabs>
+              <w:tab w:val="left" w:pos="880"/>
+              <w:tab w:val="right" w:leader="dot" w:pos="9350"/>
+            </w:tabs>
+            <w:rPr>
+              <w:noProof/>
+              <w:lang w:eastAsia="en-GB"/>
+            </w:rPr>
+          </w:pPr>
+          <w:hyperlink w:anchor="_Toc78108043" w:history="1">
+            <w:r>
+              <w:rPr>
+                <w:rStyle w:val="Hyperlink"/>
+                <w:noProof/>
+              </w:rPr>
+              <w:t>3.1</w:t>
+            </w:r>
+            <w:r>
+              <w:rPr>
+                <w:noProof/>
+                <w:lang w:eastAsia="en-GB"/>
+              </w:rPr>
+              <w:tab/>
+            </w:r>
+            <w:r>
+              <w:rPr>
+                <w:rStyle w:val="Hyperlink"/>
+                <w:noProof/>
+              </w:rPr>
+              <w:t>Setup - Device Configuration</w:t>
+            </w:r>
+            <w:r>
+              <w:rPr>
+                <w:noProof/>
+                <w:webHidden/>
+              </w:rPr>
+              <w:tab/>
+            </w:r>
+            <w:r>
+              <w:rPr>
+                <w:noProof/>
+                <w:webHidden/>
+              </w:rPr>
+              <w:fldChar w:fldCharType="begin"/>
+            </w:r>
+            <w:r>
+              <w:rPr>
+                <w:noProof/>
+                <w:webHidden/>
+              </w:rPr>
+              <w:instrText xml:space="preserve"> PAGEREF _Toc78108043 \h </w:instrText>
             </w:r>
             <w:r>
               <w:rPr>
@@ -1784,13 +1868,13 @@
               <w:lang w:eastAsia="en-GB"/>
             </w:rPr>
           </w:pPr>
-          <w:hyperlink w:anchor="_Toc35205542" w:history="1">
+          <w:hyperlink w:anchor="_Toc78108044" w:history="1">
             <w:r>
               <w:rPr>
                 <w:rStyle w:val="Hyperlink"/>
                 <w:noProof/>
               </w:rPr>
-              <w:t>4.1</w:t>
+              <w:t>3.2</w:t>
             </w:r>
             <w:r>
               <w:rPr>
@@ -1804,7 +1888,7 @@
                 <w:rStyle w:val="Hyperlink"/>
                 <w:noProof/>
               </w:rPr>
-              <w:t>Setup - Device Configuration</w:t>
+              <w:t>Setup - Server Configuration</w:t>
             </w:r>
             <w:r>
               <w:rPr>
@@ -1825,7 +1909,7 @@
                 <w:noProof/>
                 <w:webHidden/>
               </w:rPr>
-              <w:instrText xml:space="preserve"> PAGEREF _Toc35205542 \h </w:instrText>
+              <w:instrText xml:space="preserve"> PAGEREF _Toc78108044 \h </w:instrText>
             </w:r>
             <w:r>
               <w:rPr>
@@ -1868,13 +1952,13 @@
               <w:lang w:eastAsia="en-GB"/>
             </w:rPr>
           </w:pPr>
-          <w:hyperlink w:anchor="_Toc35205543" w:history="1">
+          <w:hyperlink w:anchor="_Toc78108045" w:history="1">
             <w:r>
               <w:rPr>
                 <w:rStyle w:val="Hyperlink"/>
                 <w:noProof/>
               </w:rPr>
-              <w:t>4.2</w:t>
+              <w:t>3.3</w:t>
             </w:r>
             <w:r>
               <w:rPr>
@@ -1888,7 +1972,7 @@
                 <w:rStyle w:val="Hyperlink"/>
                 <w:noProof/>
               </w:rPr>
-              <w:t>Setup - Server Configuration</w:t>
+              <w:t>Setup - Logging Configuration</w:t>
             </w:r>
             <w:r>
               <w:rPr>
@@ -1909,7 +1993,7 @@
                 <w:noProof/>
                 <w:webHidden/>
               </w:rPr>
-              <w:instrText xml:space="preserve"> PAGEREF _Toc35205543 \h </w:instrText>
+              <w:instrText xml:space="preserve"> PAGEREF _Toc78108045 \h </w:instrText>
             </w:r>
             <w:r>
               <w:rPr>
@@ -1929,7 +2013,7 @@
                 <w:noProof/>
                 <w:webHidden/>
               </w:rPr>
-              <w:t>9</w:t>
+              <w:t>10</w:t>
             </w:r>
             <w:r>
               <w:rPr>
@@ -1952,13 +2036,13 @@
               <w:lang w:eastAsia="en-GB"/>
             </w:rPr>
           </w:pPr>
-          <w:hyperlink w:anchor="_Toc35205544" w:history="1">
+          <w:hyperlink w:anchor="_Toc78108046" w:history="1">
             <w:r>
               <w:rPr>
                 <w:rStyle w:val="Hyperlink"/>
                 <w:noProof/>
               </w:rPr>
-              <w:t>4.3</w:t>
+              <w:t>3.4</w:t>
             </w:r>
             <w:r>
               <w:rPr>
@@ -1993,7 +2077,7 @@
                 <w:noProof/>
                 <w:webHidden/>
               </w:rPr>
-              <w:instrText xml:space="preserve"> PAGEREF _Toc35205544 \h </w:instrText>
+              <w:instrText xml:space="preserve"> PAGEREF _Toc78108046 \h </w:instrText>
             </w:r>
             <w:r>
               <w:rPr>
@@ -2036,13 +2120,13 @@
               <w:lang w:eastAsia="en-GB"/>
             </w:rPr>
           </w:pPr>
-          <w:hyperlink w:anchor="_Toc35205545" w:history="1">
+          <w:hyperlink w:anchor="_Toc78108047" w:history="1">
             <w:r>
               <w:rPr>
                 <w:rStyle w:val="Hyperlink"/>
                 <w:noProof/>
               </w:rPr>
-              <w:t>4.4</w:t>
+              <w:t>3.5</w:t>
             </w:r>
             <w:r>
               <w:rPr>
@@ -2077,7 +2161,7 @@
                 <w:noProof/>
                 <w:webHidden/>
               </w:rPr>
-              <w:instrText xml:space="preserve"> PAGEREF _Toc35205545 \h </w:instrText>
+              <w:instrText xml:space="preserve"> PAGEREF _Toc78108047 \h </w:instrText>
             </w:r>
             <w:r>
               <w:rPr>
@@ -2097,7 +2181,7 @@
                 <w:noProof/>
                 <w:webHidden/>
               </w:rPr>
-              <w:t>14</w:t>
+              <w:t>13</w:t>
             </w:r>
             <w:r>
               <w:rPr>
@@ -3407,7 +3491,7 @@
       <w:bookmarkStart w:id="1283" w:name="_Toc526409112"/>
       <w:bookmarkStart w:id="1284" w:name="_Toc526418668"/>
       <w:bookmarkStart w:id="1285" w:name="_Toc364613"/>
-      <w:bookmarkStart w:id="1286" w:name="_Toc35205534"/>
+      <w:bookmarkStart w:id="1286" w:name="_Toc78108035"/>
       <w:bookmarkEnd w:id="2"/>
       <w:bookmarkEnd w:id="1"/>
       <w:bookmarkEnd w:id="3"/>
@@ -4709,7 +4793,7 @@
       <w:pPr>
         <w:pStyle w:val="Heading2"/>
       </w:pPr>
-      <w:bookmarkStart w:id="1287" w:name="_Toc35205535"/>
+      <w:bookmarkStart w:id="1287" w:name="_Toc78108036"/>
       <w:r>
         <w:t>Pre-Requisites</w:t>
       </w:r>
@@ -4723,13 +4807,7 @@
         <w:t>ASCOM Remote requires .NET Framework 4.</w:t>
       </w:r>
       <w:r>
-        <w:t>6</w:t>
-      </w:r>
-      <w:r>
-        <w:t>.</w:t>
-      </w:r>
-      <w:r>
-        <w:t>2</w:t>
+        <w:t>8</w:t>
       </w:r>
       <w:r>
         <w:t xml:space="preserve">, which means that </w:t>
@@ -4741,16 +4819,10 @@
         <w:t xml:space="preserve">s 7 SP1 </w:t>
       </w:r>
       <w:r>
-        <w:t>or later because .NET 4.</w:t>
-      </w:r>
-      <w:r>
-        <w:t>6</w:t>
-      </w:r>
-      <w:r>
-        <w:t>.</w:t>
-      </w:r>
-      <w:r>
-        <w:t>2</w:t>
+        <w:t>or later because .NET 4</w:t>
+      </w:r>
+      <w:r>
+        <w:t>.8</w:t>
       </w:r>
       <w:r>
         <w:t xml:space="preserve"> is not available on earlier </w:t>
@@ -4766,206 +4838,14 @@
       <w:bookmarkStart w:id="1288" w:name="_Toc526409196"/>
       <w:bookmarkStart w:id="1289" w:name="_Toc526418753"/>
       <w:bookmarkStart w:id="1290" w:name="_Toc364698"/>
-      <w:bookmarkStart w:id="1291" w:name="_Toc35205536"/>
+      <w:bookmarkStart w:id="1291" w:name="_Toc78108037"/>
       <w:bookmarkEnd w:id="1288"/>
       <w:bookmarkEnd w:id="1289"/>
       <w:bookmarkEnd w:id="1290"/>
       <w:r>
-        <w:t>Installation</w:t>
+        <w:t>Remote Clients have been deprecated</w:t>
       </w:r>
       <w:bookmarkEnd w:id="1291"/>
-    </w:p>
-    <w:p>
-      <w:r>
-        <w:t>T</w:t>
-      </w:r>
-      <w:r>
-        <w:t xml:space="preserve">he installer </w:t>
-      </w:r>
-      <w:r>
-        <w:t xml:space="preserve">provides options </w:t>
-      </w:r>
-      <w:r>
-        <w:t xml:space="preserve">to install </w:t>
-      </w:r>
-      <w:r>
-        <w:t xml:space="preserve">either </w:t>
-      </w:r>
-      <w:r>
-        <w:t xml:space="preserve">the </w:t>
-      </w:r>
-      <w:r>
-        <w:t xml:space="preserve">Remote </w:t>
-      </w:r>
-      <w:r>
-        <w:t>Clients,</w:t>
-      </w:r>
-      <w:r>
-        <w:t xml:space="preserve"> the </w:t>
-      </w:r>
-      <w:r>
-        <w:t xml:space="preserve">Remote </w:t>
-      </w:r>
-      <w:r>
-        <w:t>S</w:t>
-      </w:r>
-      <w:r>
-        <w:t xml:space="preserve">erver </w:t>
-      </w:r>
-      <w:r>
-        <w:t xml:space="preserve">or </w:t>
-      </w:r>
-      <w:r>
-        <w:t xml:space="preserve">both. </w:t>
-      </w:r>
-      <w:r>
-        <w:t xml:space="preserve">The installer </w:t>
-      </w:r>
-      <w:r>
-        <w:t>can</w:t>
-      </w:r>
-      <w:r>
-        <w:t>:</w:t>
-      </w:r>
-    </w:p>
-    <w:p>
-      <w:pPr>
-        <w:pStyle w:val="ListParagraph"/>
-        <w:numPr>
-          <w:ilvl w:val="0"/>
-          <w:numId w:val="17"/>
-        </w:numPr>
-      </w:pPr>
-      <w:r>
-        <w:t xml:space="preserve">Install </w:t>
-      </w:r>
-      <w:r>
-        <w:t xml:space="preserve">1 </w:t>
-      </w:r>
-      <w:r>
-        <w:rPr>
-          <w:b/>
-          <w:bCs/>
-        </w:rPr>
-        <w:t>Remote Client</w:t>
-      </w:r>
-      <w:r>
-        <w:t xml:space="preserve"> </w:t>
-      </w:r>
-      <w:r>
-        <w:t xml:space="preserve">driver </w:t>
-      </w:r>
-      <w:r>
-        <w:t xml:space="preserve">of </w:t>
-      </w:r>
-      <w:r>
-        <w:t>each device type</w:t>
-      </w:r>
-      <w:r>
-        <w:t xml:space="preserve"> that can be accessed through the Chooser</w:t>
-      </w:r>
-      <w:r>
-        <w:t>.</w:t>
-      </w:r>
-      <w:r>
-        <w:t xml:space="preserve"> </w:t>
-      </w:r>
-    </w:p>
-    <w:p>
-      <w:pPr>
-        <w:pStyle w:val="ListParagraph"/>
-        <w:numPr>
-          <w:ilvl w:val="0"/>
-          <w:numId w:val="17"/>
-        </w:numPr>
-      </w:pPr>
-      <w:r>
-        <w:t xml:space="preserve">Install the </w:t>
-      </w:r>
-      <w:r>
-        <w:rPr>
-          <w:b/>
-        </w:rPr>
-        <w:t>Remote Server</w:t>
-      </w:r>
-      <w:r>
-        <w:t xml:space="preserve"> </w:t>
-      </w:r>
-      <w:r>
-        <w:t xml:space="preserve">in </w:t>
-      </w:r>
-      <w:r>
-        <w:t xml:space="preserve">your </w:t>
-      </w:r>
-      <w:r>
-        <w:t>Start/</w:t>
-      </w:r>
-      <w:r>
-        <w:t xml:space="preserve"> </w:t>
-      </w:r>
-      <w:r>
-        <w:t>ASCOM Remote</w:t>
-      </w:r>
-      <w:r>
-        <w:t xml:space="preserve"> folder</w:t>
-      </w:r>
-      <w:r>
-        <w:t>.</w:t>
-      </w:r>
-    </w:p>
-    <w:p>
-      <w:pPr>
-        <w:pStyle w:val="ListParagraph"/>
-        <w:numPr>
-          <w:ilvl w:val="0"/>
-          <w:numId w:val="17"/>
-        </w:numPr>
-      </w:pPr>
-      <w:r>
-        <w:t>Configure f</w:t>
-      </w:r>
-      <w:r>
-        <w:t>irewall permissions</w:t>
-      </w:r>
-      <w:r>
-        <w:t xml:space="preserve"> for the clients and or server.</w:t>
-      </w:r>
-    </w:p>
-    <w:p>
-      <w:pPr>
-        <w:rPr>
-          <w:b/>
-          <w:bCs/>
-        </w:rPr>
-      </w:pPr>
-      <w:r>
-        <w:rPr>
-          <w:b/>
-          <w:bCs/>
-        </w:rPr>
-        <w:t xml:space="preserve">NOTE: </w:t>
-      </w:r>
-      <w:r>
-        <w:rPr>
-          <w:b/>
-          <w:bCs/>
-        </w:rPr>
-        <w:t xml:space="preserve">Remote Clients and </w:t>
-      </w:r>
-      <w:r>
-        <w:rPr>
-          <w:b/>
-          <w:bCs/>
-        </w:rPr>
-        <w:t>ASCOM Platform 6.5</w:t>
-      </w:r>
-      <w:r>
-        <w:rPr>
-          <w:b/>
-          <w:bCs/>
-        </w:rPr>
-        <w:t xml:space="preserve"> or later</w:t>
-      </w:r>
     </w:p>
     <w:p>
       <w:pPr>
@@ -4976,52 +4856,7 @@
         </w:rPr>
       </w:pPr>
       <w:r>
-        <w:rPr>
-          <w:i/>
-          <w:iCs/>
-          <w:color w:val="C00000"/>
-        </w:rPr>
-        <w:t xml:space="preserve">If you are using ASCOM Platform 6.5 or </w:t>
-      </w:r>
-      <w:r>
-        <w:rPr>
-          <w:i/>
-          <w:iCs/>
-          <w:color w:val="C00000"/>
-        </w:rPr>
-        <w:t>later,</w:t>
-      </w:r>
-      <w:r>
-        <w:rPr>
-          <w:i/>
-          <w:iCs/>
-          <w:color w:val="C00000"/>
-        </w:rPr>
-        <w:t xml:space="preserve"> you </w:t>
-      </w:r>
-      <w:r>
-        <w:rPr>
-          <w:i/>
-          <w:iCs/>
-          <w:color w:val="C00000"/>
-        </w:rPr>
-        <w:t xml:space="preserve">no longer need Remote Clients because you </w:t>
-      </w:r>
-      <w:r>
-        <w:rPr>
-          <w:i/>
-          <w:iCs/>
-          <w:color w:val="C00000"/>
-        </w:rPr>
-        <w:t>can create Dynamic Clients on demand through the Platform Chooser.</w:t>
-      </w:r>
-      <w:r>
-        <w:rPr>
-          <w:i/>
-          <w:iCs/>
-          <w:color w:val="C00000"/>
-        </w:rPr>
-        <w:t xml:space="preserve"> The Remote Clients are now provided primarily to support installations that are running Platform 6.4 or earlier.</w:t>
+        <w:t>Since Platform 6.5 provides the improved Alpaca “Dynamic Clients”, the “Remote Clients” previously distributed with the Remote Server are no longer supported and have been removed from the installer.</w:t>
       </w:r>
     </w:p>
     <w:p>
@@ -5039,56 +4874,30 @@
       </w:r>
     </w:p>
     <w:p>
-      <w:r>
-        <w:t xml:space="preserve">The Remote Clients will not be developed </w:t>
-      </w:r>
-      <w:r>
-        <w:t>further,</w:t>
-      </w:r>
-      <w:r>
-        <w:t xml:space="preserve"> new features will only appear in the Platform’s Dynamic Clients.</w:t>
-      </w:r>
-    </w:p>
-    <w:p>
-      <w:pPr>
-        <w:pStyle w:val="Heading1"/>
-      </w:pPr>
-      <w:bookmarkStart w:id="1292" w:name="_Toc35205537"/>
-      <w:r>
-        <w:lastRenderedPageBreak/>
-        <w:t>Configuring the number of remote clients</w:t>
+      <w:pPr>
+        <w:pStyle w:val="Heading2"/>
+      </w:pPr>
+      <w:bookmarkStart w:id="1292" w:name="_Toc78108038"/>
+      <w:r>
+        <w:t>Installation</w:t>
       </w:r>
       <w:bookmarkEnd w:id="1292"/>
     </w:p>
     <w:p>
       <w:r>
-        <w:t xml:space="preserve">After installation </w:t>
-      </w:r>
-      <w:r>
-        <w:t xml:space="preserve">there will be one remote client </w:t>
-      </w:r>
-      <w:r>
-        <w:t>of</w:t>
-      </w:r>
-      <w:r>
-        <w:t xml:space="preserve"> each device type, but you can configure the number of clients in each device type through the “Remote Client Configuration” utility that will be found in your Start / ASCOM Remote folder. This is to support complex configurations where there may be multiple devices of same type, such as cameras, focusers and filter wheels.</w:t>
-      </w:r>
-    </w:p>
-    <w:p>
-      <w:pPr>
-        <w:keepNext/>
-        <w:jc w:val="center"/>
-      </w:pPr>
+        <w:t>Please select the “Remote Server” component to install the Remote Server.</w:t>
+      </w:r>
+    </w:p>
+    <w:p>
       <w:r>
         <w:rPr>
           <w:noProof/>
-          <w:lang w:val="en-US" w:eastAsia="en-US"/>
         </w:rPr>
         <w:drawing>
-          <wp:inline distT="0" distB="0" distL="0" distR="0" wp14:anchorId="2E8D1B10" wp14:editId="76541072">
-            <wp:extent cx="3694752" cy="3586348"/>
-            <wp:effectExtent l="0" t="0" r="1270" b="0"/>
-            <wp:docPr id="15" name="Picture 15"/>
+          <wp:inline distT="0" distB="0" distL="0" distR="0" wp14:anchorId="201EEB0E" wp14:editId="71807D31">
+            <wp:extent cx="4753610" cy="3734435"/>
+            <wp:effectExtent l="0" t="0" r="8890" b="0"/>
+            <wp:docPr id="10" name="Picture 10"/>
             <wp:cNvGraphicFramePr>
               <a:graphicFrameLocks xmlns:a="http://schemas.openxmlformats.org/drawingml/2006/main" noChangeAspect="1"/>
             </wp:cNvGraphicFramePr>
@@ -5096,23 +4905,33 @@
               <a:graphicData uri="http://schemas.openxmlformats.org/drawingml/2006/picture">
                 <pic:pic xmlns:pic="http://schemas.openxmlformats.org/drawingml/2006/picture">
                   <pic:nvPicPr>
-                    <pic:cNvPr id="1" name=""/>
-                    <pic:cNvPicPr/>
+                    <pic:cNvPr id="0" name="Picture 2"/>
+                    <pic:cNvPicPr>
+                      <a:picLocks noChangeAspect="1" noChangeArrowheads="1"/>
+                    </pic:cNvPicPr>
                   </pic:nvPicPr>
                   <pic:blipFill>
-                    <a:blip r:embed="rId14" cstate="print"/>
+                    <a:blip r:embed="rId14">
+                      <a:extLst>
+                        <a:ext uri="{28A0092B-C50C-407E-A947-70E740481C1C}">
+                          <a14:useLocalDpi xmlns:a14="http://schemas.microsoft.com/office/drawing/2010/main" val="0"/>
+                        </a:ext>
+                      </a:extLst>
+                    </a:blip>
+                    <a:srcRect/>
                     <a:stretch>
                       <a:fillRect/>
                     </a:stretch>
                   </pic:blipFill>
-                  <pic:spPr>
+                  <pic:spPr bwMode="auto">
                     <a:xfrm>
                       <a:off x="0" y="0"/>
-                      <a:ext cx="3717129" cy="3608068"/>
+                      <a:ext cx="4753610" cy="3734435"/>
                     </a:xfrm>
                     <a:prstGeom prst="rect">
                       <a:avLst/>
                     </a:prstGeom>
+                    <a:noFill/>
                   </pic:spPr>
                 </pic:pic>
               </a:graphicData>
@@ -5121,57 +4940,8 @@
         </w:drawing>
       </w:r>
     </w:p>
-    <w:p>
-      <w:pPr>
-        <w:pStyle w:val="Caption"/>
-        <w:rPr>
-          <w:noProof/>
-        </w:rPr>
-      </w:pPr>
-      <w:r>
-        <w:t xml:space="preserve">Figure </w:t>
-      </w:r>
-      <w:r>
-        <w:fldChar w:fldCharType="begin"/>
-      </w:r>
-      <w:r>
-        <w:instrText xml:space="preserve"> SEQ Figure \* ARABIC </w:instrText>
-      </w:r>
-      <w:r>
-        <w:fldChar w:fldCharType="separate"/>
-      </w:r>
-      <w:r>
-        <w:rPr>
-          <w:noProof/>
-        </w:rPr>
-        <w:t>1</w:t>
-      </w:r>
-      <w:r>
-        <w:fldChar w:fldCharType="end"/>
-      </w:r>
-      <w:r>
-        <w:rPr>
-          <w:noProof/>
-        </w:rPr>
-        <w:t xml:space="preserve"> - Utility to configure the number of drivers of each device type</w:t>
-      </w:r>
-    </w:p>
-    <w:p>
-      <w:r>
-        <w:t>These will appear as normal ASCOM drivers named ASCOM Remote Client 1,</w:t>
-      </w:r>
-      <w:r>
-        <w:t xml:space="preserve"> </w:t>
-      </w:r>
-      <w:r>
-        <w:t>ASCOM Remote Client 2 etc. and can be selected and configured for each application through Chooser in the normal way.</w:t>
-      </w:r>
-    </w:p>
-    <w:p>
-      <w:r>
-        <w:t>The remote clients are all hubs in their own right and can support connections from multiple clients.</w:t>
-      </w:r>
-    </w:p>
+    <w:p/>
+    <w:p/>
     <w:p>
       <w:pPr>
         <w:pStyle w:val="Heading1"/>
@@ -5608,7 +5378,7 @@
       <w:bookmarkStart w:id="1722" w:name="_Toc526409224"/>
       <w:bookmarkStart w:id="1723" w:name="_Toc526418781"/>
       <w:bookmarkStart w:id="1724" w:name="_Toc364727"/>
-      <w:bookmarkStart w:id="1725" w:name="_Toc35205538"/>
+      <w:bookmarkStart w:id="1725" w:name="_Toc78108039"/>
       <w:bookmarkEnd w:id="1293"/>
       <w:bookmarkEnd w:id="1294"/>
       <w:bookmarkEnd w:id="1295"/>
@@ -6046,7 +5816,7 @@
         <w:t xml:space="preserve">Configuring </w:t>
       </w:r>
       <w:r>
-        <w:t>Remote</w:t>
+        <w:t>Dynamic</w:t>
       </w:r>
       <w:r>
         <w:t xml:space="preserve"> Client</w:t>
@@ -6095,10 +5865,10 @@
           <w:noProof/>
         </w:rPr>
         <w:drawing>
-          <wp:inline distT="0" distB="0" distL="0" distR="0" wp14:anchorId="1F7CFE31" wp14:editId="7D415783">
+          <wp:inline distT="0" distB="0" distL="0" distR="0" wp14:anchorId="7F482A26" wp14:editId="64BF81F5">
             <wp:extent cx="3191510" cy="2028825"/>
             <wp:effectExtent l="0" t="0" r="8890" b="9525"/>
-            <wp:docPr id="9" name="Picture 9"/>
+            <wp:docPr id="19" name="Picture 19"/>
             <wp:cNvGraphicFramePr>
               <a:graphicFrameLocks xmlns:a="http://schemas.openxmlformats.org/drawingml/2006/main" noChangeAspect="1"/>
             </wp:cNvGraphicFramePr>
@@ -6106,7 +5876,7 @@
               <a:graphicData uri="http://schemas.openxmlformats.org/drawingml/2006/picture">
                 <pic:pic xmlns:pic="http://schemas.openxmlformats.org/drawingml/2006/picture">
                   <pic:nvPicPr>
-                    <pic:cNvPr id="0" name="Picture 4"/>
+                    <pic:cNvPr id="0" name="Picture 3"/>
                     <pic:cNvPicPr>
                       <a:picLocks noChangeAspect="1" noChangeArrowheads="1"/>
                     </pic:cNvPicPr>
@@ -6162,7 +5932,7 @@
         <w:rPr>
           <w:noProof/>
         </w:rPr>
-        <w:t>2</w:t>
+        <w:t>1</w:t>
       </w:r>
       <w:r>
         <w:fldChar w:fldCharType="end"/>
@@ -6174,6 +5944,32 @@
     <w:p>
       <w:r>
         <w:t>and can be configured through Chooser’s Properties button in the usual way.</w:t>
+      </w:r>
+      <w:r>
+        <w:t xml:space="preserve"> Instructions on using the new Chooser functionality are provided online </w:t>
+      </w:r>
+      <w:hyperlink r:id="rId16" w:history="1">
+        <w:r>
+          <w:rPr>
+            <w:rStyle w:val="Hyperlink"/>
+          </w:rPr>
+          <w:t>he</w:t>
+        </w:r>
+        <w:r>
+          <w:rPr>
+            <w:rStyle w:val="Hyperlink"/>
+          </w:rPr>
+          <w:t>r</w:t>
+        </w:r>
+        <w:r>
+          <w:rPr>
+            <w:rStyle w:val="Hyperlink"/>
+          </w:rPr>
+          <w:t>e</w:t>
+        </w:r>
+      </w:hyperlink>
+      <w:r>
+        <w:t>.</w:t>
       </w:r>
     </w:p>
     <w:p>
@@ -6182,10 +5978,10 @@
           <w:noProof/>
         </w:rPr>
         <w:drawing>
-          <wp:inline distT="0" distB="0" distL="0" distR="0" wp14:anchorId="1306E8F2" wp14:editId="599334E4">
-            <wp:extent cx="5924550" cy="3678690"/>
-            <wp:effectExtent l="0" t="0" r="0" b="0"/>
-            <wp:docPr id="3" name="Picture 3"/>
+          <wp:inline distT="0" distB="0" distL="0" distR="0" wp14:anchorId="17BD199D" wp14:editId="5AEBC515">
+            <wp:extent cx="5943600" cy="3670300"/>
+            <wp:effectExtent l="0" t="0" r="0" b="6350"/>
+            <wp:docPr id="21" name="Picture 21"/>
             <wp:cNvGraphicFramePr>
               <a:graphicFrameLocks xmlns:a="http://schemas.openxmlformats.org/drawingml/2006/main" noChangeAspect="1"/>
             </wp:cNvGraphicFramePr>
@@ -6193,33 +5989,23 @@
               <a:graphicData uri="http://schemas.openxmlformats.org/drawingml/2006/picture">
                 <pic:pic xmlns:pic="http://schemas.openxmlformats.org/drawingml/2006/picture">
                   <pic:nvPicPr>
-                    <pic:cNvPr id="0" name="Picture 2"/>
-                    <pic:cNvPicPr>
-                      <a:picLocks noChangeAspect="1" noChangeArrowheads="1"/>
-                    </pic:cNvPicPr>
+                    <pic:cNvPr id="1" name=""/>
+                    <pic:cNvPicPr/>
                   </pic:nvPicPr>
                   <pic:blipFill>
-                    <a:blip r:embed="rId16">
-                      <a:extLst>
-                        <a:ext uri="{28A0092B-C50C-407E-A947-70E740481C1C}">
-                          <a14:useLocalDpi xmlns:a14="http://schemas.microsoft.com/office/drawing/2010/main" val="0"/>
-                        </a:ext>
-                      </a:extLst>
-                    </a:blip>
-                    <a:srcRect/>
+                    <a:blip r:embed="rId17"/>
                     <a:stretch>
                       <a:fillRect/>
                     </a:stretch>
                   </pic:blipFill>
-                  <pic:spPr bwMode="auto">
+                  <pic:spPr>
                     <a:xfrm>
                       <a:off x="0" y="0"/>
-                      <a:ext cx="5955813" cy="3698102"/>
+                      <a:ext cx="5943600" cy="3670300"/>
                     </a:xfrm>
                     <a:prstGeom prst="rect">
                       <a:avLst/>
                     </a:prstGeom>
-                    <a:noFill/>
                   </pic:spPr>
                 </pic:pic>
               </a:graphicData>
@@ -6248,7 +6034,7 @@
         <w:rPr>
           <w:noProof/>
         </w:rPr>
-        <w:t>3</w:t>
+        <w:t>2</w:t>
       </w:r>
       <w:r>
         <w:fldChar w:fldCharType="end"/>
@@ -6257,125 +6043,267 @@
         <w:rPr>
           <w:noProof/>
         </w:rPr>
-        <w:t xml:space="preserve"> - Remote client configuration form</w:t>
-      </w:r>
-    </w:p>
-    <w:p>
-      <w:r>
-        <w:t>The service type</w:t>
-      </w:r>
-      <w:r>
-        <w:t xml:space="preserve"> (HTTP/HTTPS)</w:t>
-      </w:r>
-      <w:r>
-        <w:t xml:space="preserve">, IP address </w:t>
-      </w:r>
-      <w:r>
-        <w:t xml:space="preserve">or host name </w:t>
-      </w:r>
-      <w:r>
-        <w:t xml:space="preserve">and port </w:t>
-      </w:r>
-      <w:r>
-        <w:t xml:space="preserve">set on the configuration form must </w:t>
-      </w:r>
-      <w:r>
-        <w:t>match the values used when configuring the Remote Server.</w:t>
-      </w:r>
-      <w:r>
-        <w:t xml:space="preserve"> </w:t>
-      </w:r>
-    </w:p>
-    <w:p>
-      <w:r>
-        <w:t xml:space="preserve">There are </w:t>
-      </w:r>
-      <w:r>
-        <w:t xml:space="preserve">three </w:t>
-      </w:r>
-      <w:r>
-        <w:t xml:space="preserve">communication timeouts, one for </w:t>
-      </w:r>
-      <w:r>
-        <w:t xml:space="preserve">establishing an initial connection with the Remote Server the second for relatively quick </w:t>
-      </w:r>
-      <w:r>
-        <w:t xml:space="preserve">response commands such as CanXXX properties and </w:t>
-      </w:r>
-      <w:r>
-        <w:t xml:space="preserve">a third </w:t>
-      </w:r>
-      <w:r>
-        <w:t xml:space="preserve">for </w:t>
-      </w:r>
-      <w:r>
-        <w:t xml:space="preserve">slow response commands such as </w:t>
-      </w:r>
-      <w:proofErr w:type="spellStart"/>
-      <w:r>
-        <w:t>Telescope.</w:t>
-      </w:r>
-      <w:r>
-        <w:t>SlewToCoordinates</w:t>
-      </w:r>
-      <w:proofErr w:type="spellEnd"/>
-      <w:r>
-        <w:t>.</w:t>
-      </w:r>
-      <w:r>
-        <w:t xml:space="preserve"> The standard response timeout </w:t>
-      </w:r>
-      <w:r>
-        <w:lastRenderedPageBreak/>
-        <w:t xml:space="preserve">default should suit most </w:t>
-      </w:r>
-      <w:r>
-        <w:t>requirements,</w:t>
-      </w:r>
-      <w:r>
-        <w:t xml:space="preserve"> but you may need to increase the slow response timeout depending on the longest command completion time expected under normal circumstances for your remote device.</w:t>
-      </w:r>
-    </w:p>
-    <w:p>
-      <w:pPr>
-        <w:pStyle w:val="Heading2"/>
-      </w:pPr>
-      <w:bookmarkStart w:id="1726" w:name="_Toc35205539"/>
-      <w:r>
-        <w:t>Camera Device Configuration</w:t>
-      </w:r>
-      <w:bookmarkEnd w:id="1726"/>
-    </w:p>
-    <w:p>
-      <w:r>
-        <w:t xml:space="preserve">Camera devices support two additional configuration options </w:t>
-      </w:r>
-      <w:r>
-        <w:t>that</w:t>
-      </w:r>
-      <w:r>
-        <w:t xml:space="preserve"> </w:t>
-      </w:r>
-      <w:r>
-        <w:t xml:space="preserve">determine aspects of </w:t>
-      </w:r>
-      <w:r>
-        <w:t>image array transfer.</w:t>
-      </w:r>
-    </w:p>
-    <w:p>
-      <w:pPr>
-        <w:keepNext/>
-      </w:pPr>
+        <w:t xml:space="preserve"> - </w:t>
+      </w:r>
       <w:r>
         <w:rPr>
           <w:noProof/>
         </w:rPr>
+        <w:t>Dynamic</w:t>
+      </w:r>
+      <w:r>
+        <w:rPr>
+          <w:noProof/>
+        </w:rPr>
+        <w:t xml:space="preserve"> client configuration form</w:t>
+      </w:r>
+    </w:p>
+    <w:p>
+      <w:pPr>
+        <w:pStyle w:val="Heading2"/>
+      </w:pPr>
+      <w:bookmarkStart w:id="1726" w:name="_Toc78108040"/>
+      <w:r>
+        <w:t>Common Configuration</w:t>
+      </w:r>
+      <w:bookmarkEnd w:id="1726"/>
+    </w:p>
+    <w:p>
+      <w:pPr>
+        <w:pStyle w:val="Heading3"/>
+      </w:pPr>
+      <w:r>
+        <w:t>HTTP Service Type, IP Address</w:t>
+      </w:r>
+      <w:r>
+        <w:t xml:space="preserve">, </w:t>
+      </w:r>
+      <w:r>
+        <w:t>IP P</w:t>
+      </w:r>
+      <w:r>
+        <w:t xml:space="preserve">ort </w:t>
+      </w:r>
+    </w:p>
+    <w:p>
+      <w:r>
+        <w:t>The service type</w:t>
+      </w:r>
+      <w:r>
+        <w:t xml:space="preserve"> (HTTP/HTTPS)</w:t>
+      </w:r>
+      <w:r>
+        <w:t xml:space="preserve">, IP address </w:t>
+      </w:r>
+      <w:r>
+        <w:t xml:space="preserve">or host name </w:t>
+      </w:r>
+      <w:r>
+        <w:t xml:space="preserve">and port </w:t>
+      </w:r>
+      <w:r>
+        <w:t xml:space="preserve">number </w:t>
+      </w:r>
+      <w:r>
+        <w:t xml:space="preserve">must </w:t>
+      </w:r>
+      <w:r>
+        <w:t xml:space="preserve">match the values used when configuring the </w:t>
+      </w:r>
+      <w:r>
+        <w:t xml:space="preserve">remote Alpaca device or </w:t>
+      </w:r>
+      <w:r>
+        <w:t>Remote Server</w:t>
+      </w:r>
+      <w:r>
+        <w:t xml:space="preserve"> as appropriate</w:t>
+      </w:r>
+      <w:r>
+        <w:t>.</w:t>
+      </w:r>
+      <w:r>
+        <w:t xml:space="preserve"> </w:t>
+      </w:r>
+    </w:p>
+    <w:p>
+      <w:r>
+        <w:lastRenderedPageBreak/>
+        <w:t xml:space="preserve">Alpaca supports IPv4 as well as IPv6 and the </w:t>
+      </w:r>
+      <w:r>
+        <w:t>address scope can be selected through the “Supported IP Versions” radio buttons.</w:t>
+      </w:r>
+    </w:p>
+    <w:p>
+      <w:pPr>
+        <w:pStyle w:val="Heading3"/>
+      </w:pPr>
+      <w:r>
+        <w:t xml:space="preserve">Remote Device Number </w:t>
+      </w:r>
+    </w:p>
+    <w:p>
+      <w:r>
+        <w:t xml:space="preserve">The Remote Device Number needs must match the </w:t>
+      </w:r>
+      <w:r>
+        <w:t>zero-based</w:t>
+      </w:r>
+      <w:r>
+        <w:t xml:space="preserve"> device number that is set on the Alpaca device or assigned by the Remote Server as appropriate.</w:t>
+      </w:r>
+    </w:p>
+    <w:p>
+      <w:pPr>
+        <w:pStyle w:val="Heading3"/>
+      </w:pPr>
+      <w:r>
+        <w:t>Discovery</w:t>
+      </w:r>
+    </w:p>
+    <w:p>
+      <w:r>
+        <w:t>The Dynamic Clients can use the Alpaca discovery protocol to locate Alpaca devices. The registered discovery port is 32,227 and it is not recommended that this is changed. If you do decide to use a different discovery port, you must configure the new value on all Alpaca devices.</w:t>
+      </w:r>
+    </w:p>
+    <w:p>
+      <w:pPr>
+        <w:pStyle w:val="Heading3"/>
+      </w:pPr>
+      <w:r>
+        <w:t>Authentication</w:t>
+      </w:r>
+    </w:p>
+    <w:p>
+      <w:r>
+        <w:t>Dynamic Clients support HTTP “Basic Authentication”. If your Alpaca device requires authentication, set the username and password in the fields on the setup dialogue.</w:t>
+      </w:r>
+      <w:r>
+        <w:t xml:space="preserve"> Any values entered are encrypted before being persisted in the Profile.</w:t>
+      </w:r>
+    </w:p>
+    <w:p>
+      <w:pPr>
+        <w:pStyle w:val="Heading3"/>
+      </w:pPr>
+      <w:r>
+        <w:t>Communication Timeouts</w:t>
+      </w:r>
+    </w:p>
+    <w:p>
+      <w:r>
+        <w:t xml:space="preserve">There are </w:t>
+      </w:r>
+      <w:r>
+        <w:t xml:space="preserve">three </w:t>
+      </w:r>
+      <w:r>
+        <w:t xml:space="preserve">communication timeouts, one for </w:t>
+      </w:r>
+      <w:r>
+        <w:t xml:space="preserve">establishing an initial connection with the Remote Server the second for relatively quick </w:t>
+      </w:r>
+      <w:r>
+        <w:t xml:space="preserve">response commands such as CanXXX properties and </w:t>
+      </w:r>
+      <w:r>
+        <w:t xml:space="preserve">a third </w:t>
+      </w:r>
+      <w:r>
+        <w:t xml:space="preserve">for </w:t>
+      </w:r>
+      <w:r>
+        <w:t xml:space="preserve">slow response commands such as </w:t>
+      </w:r>
+      <w:proofErr w:type="spellStart"/>
+      <w:r>
+        <w:t>Telescope.</w:t>
+      </w:r>
+      <w:r>
+        <w:t>SlewToCoordinates</w:t>
+      </w:r>
+      <w:proofErr w:type="spellEnd"/>
+      <w:r>
+        <w:t>.</w:t>
+      </w:r>
+      <w:r>
+        <w:t xml:space="preserve"> The standard response timeout default should suit most </w:t>
+      </w:r>
+      <w:r>
+        <w:t>requirements,</w:t>
+      </w:r>
+      <w:r>
+        <w:t xml:space="preserve"> but you may need to increase the slow response timeout depending on the longest command completion time expected under normal circumstances for your remote device.</w:t>
+      </w:r>
+    </w:p>
+    <w:p>
+      <w:pPr>
+        <w:pStyle w:val="Heading3"/>
+      </w:pPr>
+      <w:r>
+        <w:t>Connect - Disconnect Options</w:t>
+      </w:r>
+    </w:p>
+    <w:p>
+      <w:r>
+        <w:t>Dynamic clients can be configured to send “Connected” property changes to the remove device or to respond locally without communicating with the remote device. It is recommended that connection is managed remotely. If local management is enabled, the remote device will never close.</w:t>
+      </w:r>
+    </w:p>
+    <w:p>
+      <w:pPr>
+        <w:pStyle w:val="Heading3"/>
+      </w:pPr>
+      <w:r>
+        <w:t>Alpaca Web Configuration</w:t>
+      </w:r>
+    </w:p>
+    <w:p>
+      <w:r>
+        <w:t>Alpaca devices can optionally support HTTP web pages providing device description and device management. The “Whole Alpaca Device” button displays the main page for the whole Alpaca device (regardless of how many ASCOM devices it is presenting), while the “This ASCOM Device” button displays a configuration page dedicated to the ASCOM device is being managed in this Setup dialogue.</w:t>
+      </w:r>
+    </w:p>
+    <w:p>
+      <w:pPr>
+        <w:pStyle w:val="Heading2"/>
+      </w:pPr>
+      <w:bookmarkStart w:id="1727" w:name="_Toc78108041"/>
+      <w:r>
+        <w:t>Camera Device Configuration</w:t>
+      </w:r>
+      <w:bookmarkEnd w:id="1727"/>
+    </w:p>
+    <w:p>
+      <w:r>
+        <w:t xml:space="preserve">Camera devices support two additional configuration options </w:t>
+      </w:r>
+      <w:r>
+        <w:t>that</w:t>
+      </w:r>
+      <w:r>
+        <w:t xml:space="preserve"> </w:t>
+      </w:r>
+      <w:r>
+        <w:t xml:space="preserve">determine aspects of </w:t>
+      </w:r>
+      <w:r>
+        <w:t>image array transfer.</w:t>
+      </w:r>
+    </w:p>
+    <w:p>
+      <w:pPr>
+        <w:keepNext/>
+      </w:pPr>
+      <w:r>
+        <w:rPr>
+          <w:noProof/>
+        </w:rPr>
+        <w:lastRenderedPageBreak/>
         <w:drawing>
-          <wp:inline distT="0" distB="0" distL="0" distR="0" wp14:anchorId="7F4E8387" wp14:editId="38E6CF8E">
-            <wp:extent cx="5957888" cy="3699390"/>
-            <wp:effectExtent l="0" t="0" r="5080" b="0"/>
-            <wp:docPr id="6" name="Picture 6"/>
+          <wp:inline distT="0" distB="0" distL="0" distR="0" wp14:anchorId="5B8ADEDF" wp14:editId="5C7646CD">
+            <wp:extent cx="5943600" cy="3670300"/>
+            <wp:effectExtent l="0" t="0" r="0" b="6350"/>
+            <wp:docPr id="23" name="Picture 23"/>
             <wp:cNvGraphicFramePr>
               <a:graphicFrameLocks xmlns:a="http://schemas.openxmlformats.org/drawingml/2006/main" noChangeAspect="1"/>
             </wp:cNvGraphicFramePr>
@@ -6383,33 +6311,23 @@
               <a:graphicData uri="http://schemas.openxmlformats.org/drawingml/2006/picture">
                 <pic:pic xmlns:pic="http://schemas.openxmlformats.org/drawingml/2006/picture">
                   <pic:nvPicPr>
-                    <pic:cNvPr id="0" name="Picture 3"/>
-                    <pic:cNvPicPr>
-                      <a:picLocks noChangeAspect="1" noChangeArrowheads="1"/>
-                    </pic:cNvPicPr>
+                    <pic:cNvPr id="1" name=""/>
+                    <pic:cNvPicPr/>
                   </pic:nvPicPr>
                   <pic:blipFill>
-                    <a:blip r:embed="rId17">
-                      <a:extLst>
-                        <a:ext uri="{28A0092B-C50C-407E-A947-70E740481C1C}">
-                          <a14:useLocalDpi xmlns:a14="http://schemas.microsoft.com/office/drawing/2010/main" val="0"/>
-                        </a:ext>
-                      </a:extLst>
-                    </a:blip>
-                    <a:srcRect/>
+                    <a:blip r:embed="rId18"/>
                     <a:stretch>
                       <a:fillRect/>
                     </a:stretch>
                   </pic:blipFill>
-                  <pic:spPr bwMode="auto">
+                  <pic:spPr>
                     <a:xfrm>
                       <a:off x="0" y="0"/>
-                      <a:ext cx="5986317" cy="3717042"/>
+                      <a:ext cx="5943600" cy="3670300"/>
                     </a:xfrm>
                     <a:prstGeom prst="rect">
                       <a:avLst/>
                     </a:prstGeom>
-                    <a:noFill/>
                   </pic:spPr>
                 </pic:pic>
               </a:graphicData>
@@ -6438,7 +6356,7 @@
         <w:rPr>
           <w:noProof/>
         </w:rPr>
-        <w:t>4</w:t>
+        <w:t>3</w:t>
       </w:r>
       <w:r>
         <w:fldChar w:fldCharType="end"/>
@@ -6511,7 +6429,7 @@
         <w:fldChar w:fldCharType="separate"/>
       </w:r>
       <w:r>
-        <w:t>4.3</w:t>
+        <w:t>3.3</w:t>
       </w:r>
       <w:r>
         <w:fldChar w:fldCharType="end"/>
@@ -6658,76 +6576,9 @@
     </w:p>
     <w:p>
       <w:pPr>
-        <w:pStyle w:val="Heading2"/>
-      </w:pPr>
-      <w:bookmarkStart w:id="1727" w:name="_Toc35205540"/>
-      <w:r>
-        <w:lastRenderedPageBreak/>
-        <w:t>Authentication</w:t>
-      </w:r>
-      <w:bookmarkEnd w:id="1727"/>
-    </w:p>
-    <w:p>
-      <w:r>
-        <w:t xml:space="preserve">The </w:t>
-      </w:r>
-      <w:r>
-        <w:t xml:space="preserve">username and password </w:t>
-      </w:r>
-      <w:r>
-        <w:t xml:space="preserve">fields allow </w:t>
-      </w:r>
-      <w:r>
-        <w:t xml:space="preserve">authentication </w:t>
-      </w:r>
-      <w:r>
-        <w:t>credentials for the remote server to be configured. Any values entered are encrypted before being persisted in the Profile. These fields are o</w:t>
-      </w:r>
-      <w:r>
-        <w:t xml:space="preserve">nly </w:t>
-      </w:r>
-      <w:r>
-        <w:t xml:space="preserve">useful </w:t>
-      </w:r>
-      <w:r>
-        <w:t>if Apache</w:t>
-      </w:r>
-      <w:r>
-        <w:t>, NGINX</w:t>
-      </w:r>
-      <w:r>
-        <w:t xml:space="preserve"> or some other web server is used to proxy incoming </w:t>
-      </w:r>
-      <w:r>
-        <w:t xml:space="preserve">remote device server </w:t>
-      </w:r>
-      <w:r>
-        <w:t>connections</w:t>
-      </w:r>
-      <w:r>
-        <w:t xml:space="preserve"> and </w:t>
-      </w:r>
-      <w:r>
-        <w:t xml:space="preserve">it </w:t>
-      </w:r>
-      <w:r>
-        <w:t xml:space="preserve">has been configured to require a password to access the </w:t>
-      </w:r>
-      <w:r>
-        <w:t xml:space="preserve">remote server </w:t>
-      </w:r>
-      <w:r>
-        <w:t>URIs.</w:t>
-      </w:r>
-      <w:r>
-        <w:t xml:space="preserve"> </w:t>
-      </w:r>
-    </w:p>
-    <w:p>
-      <w:pPr>
         <w:pStyle w:val="Heading1"/>
       </w:pPr>
-      <w:bookmarkStart w:id="1728" w:name="_Toc35205541"/>
+      <w:bookmarkStart w:id="1728" w:name="_Toc78108042"/>
       <w:r>
         <w:lastRenderedPageBreak/>
         <w:t xml:space="preserve">ASCOM </w:t>
@@ -6802,7 +6653,7 @@
                     </pic:cNvPicPr>
                   </pic:nvPicPr>
                   <pic:blipFill>
-                    <a:blip r:embed="rId18">
+                    <a:blip r:embed="rId19">
                       <a:extLst>
                         <a:ext uri="{28A0092B-C50C-407E-A947-70E740481C1C}">
                           <a14:useLocalDpi xmlns:a14="http://schemas.microsoft.com/office/drawing/2010/main" val="0"/>
@@ -6851,7 +6702,7 @@
         <w:rPr>
           <w:noProof/>
         </w:rPr>
-        <w:t>5</w:t>
+        <w:t>4</w:t>
       </w:r>
       <w:r>
         <w:fldChar w:fldCharType="end"/>
@@ -6937,7 +6788,7 @@
       <w:pPr>
         <w:pStyle w:val="Heading2"/>
       </w:pPr>
-      <w:bookmarkStart w:id="1729" w:name="_Toc35205542"/>
+      <w:bookmarkStart w:id="1729" w:name="_Toc78108043"/>
       <w:r>
         <w:lastRenderedPageBreak/>
         <w:t xml:space="preserve">Setup - </w:t>
@@ -6953,242 +6804,14 @@
         <w:jc w:val="center"/>
       </w:pPr>
       <w:r>
+        <w:rPr>
+          <w:noProof/>
+        </w:rPr>
         <w:drawing>
           <wp:inline distT="0" distB="0" distL="0" distR="0" wp14:anchorId="67C7211D" wp14:editId="55464F7B">
             <wp:extent cx="5943600" cy="2868295"/>
             <wp:effectExtent l="0" t="0" r="0" b="8255"/>
             <wp:docPr id="1" name="Picture 1"/>
-            <wp:cNvGraphicFramePr>
-              <a:graphicFrameLocks xmlns:a="http://schemas.openxmlformats.org/drawingml/2006/main" noChangeAspect="1"/>
-            </wp:cNvGraphicFramePr>
-            <a:graphic xmlns:a="http://schemas.openxmlformats.org/drawingml/2006/main">
-              <a:graphicData uri="http://schemas.openxmlformats.org/drawingml/2006/picture">
-                <pic:pic xmlns:pic="http://schemas.openxmlformats.org/drawingml/2006/picture">
-                  <pic:nvPicPr>
-                    <pic:cNvPr id="1" name=""/>
-                    <pic:cNvPicPr/>
-                  </pic:nvPicPr>
-                  <pic:blipFill>
-                    <a:blip r:embed="rId19"/>
-                    <a:stretch>
-                      <a:fillRect/>
-                    </a:stretch>
-                  </pic:blipFill>
-                  <pic:spPr>
-                    <a:xfrm>
-                      <a:off x="0" y="0"/>
-                      <a:ext cx="5943600" cy="2868295"/>
-                    </a:xfrm>
-                    <a:prstGeom prst="rect">
-                      <a:avLst/>
-                    </a:prstGeom>
-                  </pic:spPr>
-                </pic:pic>
-              </a:graphicData>
-            </a:graphic>
-          </wp:inline>
-        </w:drawing>
-      </w:r>
-    </w:p>
-    <w:p>
-      <w:pPr>
-        <w:pStyle w:val="Caption"/>
-      </w:pPr>
-      <w:r>
-        <w:t xml:space="preserve">Figure </w:t>
-      </w:r>
-      <w:r>
-        <w:fldChar w:fldCharType="begin"/>
-      </w:r>
-      <w:r>
-        <w:instrText xml:space="preserve"> SEQ Figure \* ARABIC </w:instrText>
-      </w:r>
-      <w:r>
-        <w:fldChar w:fldCharType="separate"/>
-      </w:r>
-      <w:r>
-        <w:rPr>
-          <w:noProof/>
-        </w:rPr>
-        <w:t>6</w:t>
-      </w:r>
-      <w:r>
-        <w:fldChar w:fldCharType="end"/>
-      </w:r>
-      <w:r>
-        <w:t xml:space="preserve"> - </w:t>
-      </w:r>
-      <w:r>
-        <w:t xml:space="preserve">Device </w:t>
-      </w:r>
-      <w:r>
-        <w:t xml:space="preserve">configuration </w:t>
-      </w:r>
-      <w:r>
-        <w:t>dialogue</w:t>
-      </w:r>
-    </w:p>
-    <w:p>
-      <w:r>
-        <w:t>By default, the remote server initially supports up to 10 devices. If more than 10 devices are required, additional tabs supporting a further 10 devices can be added by setting  the “Maximum number of served devices” control on the Server Configuration tab.</w:t>
-      </w:r>
-    </w:p>
-    <w:p>
-      <w:pPr>
-        <w:pStyle w:val="Heading3"/>
-        <w:numPr>
-          <w:ilvl w:val="2"/>
-          <w:numId w:val="2"/>
-        </w:numPr>
-        <w:ind w:left="709"/>
-      </w:pPr>
-      <w:r>
-        <w:t>Device Selection</w:t>
-      </w:r>
-    </w:p>
-    <w:p>
-      <w:r>
-        <w:t xml:space="preserve">To set up a device to be remotely served, first select the type of device in one of the “Device Type” drop-down boxes, then select its driver from the corresponding “Device” drop-down box. Make sure that all unused “Device Type” </w:t>
-      </w:r>
-      <w:r>
-        <w:t>dropdowns</w:t>
-      </w:r>
-      <w:r>
-        <w:t xml:space="preserve"> are set to “None”.</w:t>
-      </w:r>
-    </w:p>
-    <w:p>
-      <w:r>
-        <w:t>“Device Numbers” are automatically assigned as device types are selected and relate to the number of devices of that specific device type that are configured. E.g. the first focuser driver that is configured will be focuser device “0” while the second focuser device will be focuser device “1” etc.</w:t>
-      </w:r>
-    </w:p>
-    <w:p>
-      <w:r>
-        <w:t>T</w:t>
-      </w:r>
-      <w:r>
-        <w:t xml:space="preserve">he configured “Device Number” and “Device Type” uniquely identifies a remote device </w:t>
-      </w:r>
-      <w:r>
-        <w:t xml:space="preserve">and </w:t>
-      </w:r>
-      <w:r>
-        <w:rPr>
-          <w:b/>
-        </w:rPr>
-        <w:t>it is these that must be configured in the remote client</w:t>
-      </w:r>
-      <w:r>
-        <w:t xml:space="preserve"> to specify the required remote device.</w:t>
-      </w:r>
-    </w:p>
-    <w:p>
-      <w:pPr>
-        <w:pStyle w:val="Heading3"/>
-      </w:pPr>
-      <w:r>
-        <w:t>Device Configuration</w:t>
-      </w:r>
-    </w:p>
-    <w:p>
-      <w:r>
-        <w:t>The device’s configuration screen can be accessed through its “Setup” button.</w:t>
-      </w:r>
-    </w:p>
-    <w:p>
-      <w:pPr>
-        <w:pStyle w:val="Heading3"/>
-      </w:pPr>
-      <w:r>
-        <w:t>Connected State Management</w:t>
-      </w:r>
-    </w:p>
-    <w:p>
-      <w:r>
-        <w:t>The “Allow Conn</w:t>
-      </w:r>
-      <w:r>
-        <w:t>e</w:t>
-      </w:r>
-      <w:r>
-        <w:t xml:space="preserve">cted” check boxes determine </w:t>
-      </w:r>
-      <w:r>
-        <w:t xml:space="preserve">whether </w:t>
-      </w:r>
-      <w:r>
-        <w:t xml:space="preserve">“Set Connected True” and “Set Connected False” </w:t>
-      </w:r>
-      <w:r>
-        <w:t>requests will be sent to the device</w:t>
-      </w:r>
-      <w:r>
-        <w:t>, which enables a device to be maintained in a connected state even if a client disconnects. When the “Connected” check boxes are unset, client drivers will see Telescope.Connected changing state as they expect, but the state of the remote device will not change.</w:t>
-      </w:r>
-    </w:p>
-    <w:p>
-      <w:r>
-        <w:t xml:space="preserve">This feature will be of value in </w:t>
-      </w:r>
-      <w:r>
-        <w:t xml:space="preserve">multi-client environments </w:t>
-      </w:r>
-      <w:r>
-        <w:t xml:space="preserve">where </w:t>
-      </w:r>
-      <w:r>
-        <w:t xml:space="preserve">the observatory operator </w:t>
-      </w:r>
-      <w:r>
-        <w:t xml:space="preserve">can </w:t>
-      </w:r>
-      <w:r>
-        <w:t xml:space="preserve">prevent devices being commanded offline by one client </w:t>
-      </w:r>
-      <w:r>
-        <w:t xml:space="preserve">while </w:t>
-      </w:r>
-      <w:r>
-        <w:t>still in use by another.</w:t>
-      </w:r>
-    </w:p>
-    <w:p>
-      <w:pPr>
-        <w:pStyle w:val="Heading3"/>
-      </w:pPr>
-      <w:r>
-        <w:lastRenderedPageBreak/>
-        <w:t>Enable Concurrent Access</w:t>
-      </w:r>
-    </w:p>
-    <w:p>
-      <w:r>
-        <w:t>These check boxes control whether the Remote Server will send commands to each device as they are received, even if previous commands have not completed, or whether the Remote Server will queue the commands and send them to the device one at a time, in the order in which they were received.</w:t>
-      </w:r>
-    </w:p>
-    <w:p>
-      <w:pPr>
-        <w:pStyle w:val="Heading2"/>
-      </w:pPr>
-      <w:bookmarkStart w:id="1730" w:name="_Toc35205543"/>
-      <w:r>
-        <w:t xml:space="preserve">Setup - </w:t>
-      </w:r>
-      <w:r>
-        <w:t>Server Configuration</w:t>
-      </w:r>
-      <w:bookmarkEnd w:id="1730"/>
-    </w:p>
-    <w:p>
-      <w:pPr>
-        <w:keepNext/>
-      </w:pPr>
-      <w:r>
-        <w:drawing>
-          <wp:inline distT="0" distB="0" distL="0" distR="0" wp14:anchorId="7F8B974F" wp14:editId="45EA8EDB">
-            <wp:extent cx="5943600" cy="2868295"/>
-            <wp:effectExtent l="0" t="0" r="0" b="8255"/>
-            <wp:docPr id="4" name="Picture 4"/>
             <wp:cNvGraphicFramePr>
               <a:graphicFrameLocks xmlns:a="http://schemas.openxmlformats.org/drawingml/2006/main" noChangeAspect="1"/>
             </wp:cNvGraphicFramePr>
@@ -7241,546 +6864,188 @@
         <w:rPr>
           <w:noProof/>
         </w:rPr>
-        <w:t>7</w:t>
+        <w:t>5</w:t>
       </w:r>
       <w:r>
         <w:fldChar w:fldCharType="end"/>
       </w:r>
       <w:r>
-        <w:t xml:space="preserve"> </w:t>
-      </w:r>
-      <w:r>
-        <w:t>- Remote server</w:t>
-      </w:r>
+        <w:t xml:space="preserve"> - </w:t>
+      </w:r>
+      <w:r>
+        <w:t xml:space="preserve">Device </w:t>
+      </w:r>
+      <w:r>
+        <w:t xml:space="preserve">configuration </w:t>
+      </w:r>
+      <w:r>
+        <w:t>dialogue</w:t>
+      </w:r>
+    </w:p>
+    <w:p>
+      <w:r>
+        <w:t>By default, the remote server initially supports up to 10 devices. If more than 10 devices are required, additional tabs supporting a further 10 devices can be added by setting  the “Maximum number of served devices” control on the Server Configuration tab.</w:t>
+      </w:r>
+    </w:p>
+    <w:p>
+      <w:pPr>
+        <w:pStyle w:val="Heading3"/>
+        <w:numPr>
+          <w:ilvl w:val="2"/>
+          <w:numId w:val="2"/>
+        </w:numPr>
+        <w:ind w:left="709"/>
+      </w:pPr>
+      <w:r>
+        <w:t>Device Selection</w:t>
+      </w:r>
+    </w:p>
+    <w:p>
+      <w:r>
+        <w:t xml:space="preserve">To set up a device to be remotely served, first select the type of device in one of the “Device Type” drop-down boxes, then select its driver from the corresponding “Device” drop-down box. Make sure that all unused “Device Type” </w:t>
+      </w:r>
+      <w:r>
+        <w:t>dropdowns</w:t>
+      </w:r>
+      <w:r>
+        <w:t xml:space="preserve"> are set to “None”.</w:t>
+      </w:r>
+    </w:p>
+    <w:p>
+      <w:r>
+        <w:t>“Device Numbers” are automatically assigned as device types are selected and relate to the number of devices of that specific device type that are configured. E.g. the first focuser driver that is configured will be focuser device “0” while the second focuser device will be focuser device “1” etc.</w:t>
+      </w:r>
+    </w:p>
+    <w:p>
+      <w:r>
+        <w:t>T</w:t>
+      </w:r>
+      <w:r>
+        <w:t xml:space="preserve">he configured “Device Number” and “Device Type” uniquely identifies a remote device </w:t>
+      </w:r>
+      <w:r>
+        <w:t xml:space="preserve">and </w:t>
+      </w:r>
+      <w:r>
+        <w:rPr>
+          <w:b/>
+        </w:rPr>
+        <w:t>it is these that must be configured in the remote client</w:t>
+      </w:r>
+      <w:r>
+        <w:t xml:space="preserve"> to specify the required remote device.</w:t>
+      </w:r>
+    </w:p>
+    <w:p>
+      <w:pPr>
+        <w:pStyle w:val="Heading3"/>
+      </w:pPr>
+      <w:r>
+        <w:t>Device Configuration</w:t>
+      </w:r>
+    </w:p>
+    <w:p>
+      <w:r>
+        <w:t>The device’s configuration screen can be accessed through its “Setup” button.</w:t>
+      </w:r>
+    </w:p>
+    <w:p>
+      <w:pPr>
+        <w:pStyle w:val="Heading3"/>
+      </w:pPr>
+      <w:r>
+        <w:t>Connected State Management</w:t>
+      </w:r>
+    </w:p>
+    <w:p>
+      <w:r>
+        <w:t>The “Allow Conn</w:t>
+      </w:r>
+      <w:r>
+        <w:t>e</w:t>
+      </w:r>
+      <w:r>
+        <w:t xml:space="preserve">cted” check boxes determine </w:t>
+      </w:r>
+      <w:r>
+        <w:t xml:space="preserve">whether </w:t>
+      </w:r>
+      <w:r>
+        <w:t xml:space="preserve">“Set Connected True” and “Set Connected False” </w:t>
+      </w:r>
+      <w:r>
+        <w:t>requests will be sent to the device</w:t>
+      </w:r>
+      <w:r>
+        <w:t>, which enables a device to be maintained in a connected state even if a client disconnects. When the “Connected” check boxes are unset, client drivers will see Telescope.Connected changing state as they expect, but the state of the remote device will not change.</w:t>
+      </w:r>
+    </w:p>
+    <w:p>
+      <w:r>
+        <w:t xml:space="preserve">This feature will be of value in </w:t>
+      </w:r>
+      <w:r>
+        <w:t xml:space="preserve">multi-client environments </w:t>
+      </w:r>
+      <w:r>
+        <w:t xml:space="preserve">where </w:t>
+      </w:r>
+      <w:r>
+        <w:t xml:space="preserve">the observatory operator </w:t>
+      </w:r>
+      <w:r>
+        <w:t xml:space="preserve">can </w:t>
+      </w:r>
+      <w:r>
+        <w:t xml:space="preserve">prevent devices being commanded offline by one client </w:t>
+      </w:r>
+      <w:r>
+        <w:t xml:space="preserve">while </w:t>
+      </w:r>
+      <w:r>
+        <w:t>still in use by another.</w:t>
+      </w:r>
+    </w:p>
+    <w:p>
+      <w:pPr>
+        <w:pStyle w:val="Heading3"/>
+      </w:pPr>
+      <w:r>
+        <w:lastRenderedPageBreak/>
+        <w:t>Enable Concurrent Access</w:t>
+      </w:r>
+    </w:p>
+    <w:p>
+      <w:r>
+        <w:t>These check boxes control whether the Remote Server will send commands to each device as they are received, even if previous commands have not completed, or whether the Remote Server will queue the commands and send them to the device one at a time, in the order in which they were received.</w:t>
+      </w:r>
+    </w:p>
+    <w:p>
+      <w:pPr>
+        <w:pStyle w:val="Heading2"/>
+      </w:pPr>
+      <w:bookmarkStart w:id="1730" w:name="_Toc78108044"/>
+      <w:r>
+        <w:t xml:space="preserve">Setup - </w:t>
+      </w:r>
+      <w:r>
+        <w:t>Server Configuration</w:t>
+      </w:r>
+      <w:bookmarkEnd w:id="1730"/>
+    </w:p>
+    <w:p>
+      <w:pPr>
+        <w:keepNext/>
+      </w:pPr>
       <w:r>
         <w:rPr>
           <w:noProof/>
         </w:rPr>
-        <w:t xml:space="preserve"> configuration dialogue</w:t>
-      </w:r>
-    </w:p>
-    <w:p>
-      <w:pPr>
-        <w:pStyle w:val="Heading3"/>
-      </w:pPr>
-      <w:r>
-        <w:t>Supported IP Version(s)</w:t>
-      </w:r>
-    </w:p>
-    <w:p>
-      <w:r>
-        <w:t>The Remote Server can bind to addresses from both the IPv4 and IPv6 families. Families are enabled by selecting the appropriate radio button in the Supported IP Versions group to the right of the dialogue.</w:t>
-      </w:r>
-    </w:p>
-    <w:p>
-      <w:r>
-        <w:t>“</w:t>
-      </w:r>
-      <w:r>
-        <w:t>IP</w:t>
-      </w:r>
-      <w:r>
-        <w:t xml:space="preserve"> V</w:t>
-      </w:r>
-      <w:r>
-        <w:t xml:space="preserve">4 </w:t>
-      </w:r>
-      <w:r>
-        <w:t xml:space="preserve">Only” </w:t>
-      </w:r>
-      <w:r>
-        <w:t xml:space="preserve">is </w:t>
-      </w:r>
-      <w:r>
-        <w:t>the recomm</w:t>
-      </w:r>
-      <w:r>
-        <w:t>e</w:t>
-      </w:r>
-      <w:r>
-        <w:t>nded setting because this is e</w:t>
-      </w:r>
-      <w:r>
-        <w:t>xpected to be the dominant family for some time to come and, at the time of writing in March 2020</w:t>
-      </w:r>
-      <w:r>
-        <w:t>,</w:t>
-      </w:r>
-      <w:r>
-        <w:t xml:space="preserve"> there are no </w:t>
-      </w:r>
-      <w:r>
-        <w:t xml:space="preserve">known </w:t>
-      </w:r>
-      <w:r>
-        <w:t xml:space="preserve">Alpaca </w:t>
-      </w:r>
-      <w:r>
-        <w:t xml:space="preserve">clients </w:t>
-      </w:r>
-      <w:r>
-        <w:t xml:space="preserve">that </w:t>
-      </w:r>
-      <w:r>
-        <w:t>only communicate over IPv6.</w:t>
-      </w:r>
-    </w:p>
-    <w:p>
-      <w:pPr>
-        <w:pStyle w:val="Heading3"/>
-      </w:pPr>
-      <w:r>
-        <w:t>IP Address</w:t>
-      </w:r>
-      <w:r>
-        <w:t xml:space="preserve"> and Port</w:t>
-      </w:r>
-    </w:p>
-    <w:p>
-      <w:r>
-        <w:t xml:space="preserve">The Server IP Address </w:t>
-      </w:r>
-      <w:r>
-        <w:t xml:space="preserve">dropdown </w:t>
-      </w:r>
-      <w:r>
-        <w:t xml:space="preserve">and Server </w:t>
-      </w:r>
-      <w:r>
-        <w:t xml:space="preserve">IP </w:t>
-      </w:r>
-      <w:r>
-        <w:t xml:space="preserve">Port </w:t>
-      </w:r>
-      <w:r>
-        <w:t>selector</w:t>
-      </w:r>
-      <w:r>
-        <w:t xml:space="preserve"> </w:t>
-      </w:r>
-      <w:r>
-        <w:t xml:space="preserve">enable </w:t>
-      </w:r>
-      <w:r>
-        <w:t xml:space="preserve">you to select the IP address and port number on which the server will listen. </w:t>
-      </w:r>
-      <w:r>
-        <w:t xml:space="preserve">The IP address list will </w:t>
-      </w:r>
-      <w:r>
-        <w:t>be pre-populated with all the available network addresses</w:t>
-      </w:r>
-      <w:r>
-        <w:t>,</w:t>
-      </w:r>
-      <w:r>
-        <w:t xml:space="preserve"> </w:t>
-      </w:r>
-      <w:r>
-        <w:t xml:space="preserve">of the selected </w:t>
-      </w:r>
-      <w:r>
-        <w:t xml:space="preserve">IP version(s) </w:t>
-      </w:r>
-      <w:r>
-        <w:t>on the host PC</w:t>
-      </w:r>
-      <w:r>
-        <w:t>,</w:t>
-      </w:r>
-      <w:r>
-        <w:t xml:space="preserve"> plus </w:t>
-      </w:r>
-      <w:r>
-        <w:t xml:space="preserve">an IPv4 specific </w:t>
-      </w:r>
-      <w:r>
-        <w:t>“localhost”</w:t>
-      </w:r>
-      <w:r>
-        <w:t xml:space="preserve"> entry when appropriate</w:t>
-      </w:r>
-      <w:r>
-        <w:t>.</w:t>
-      </w:r>
-    </w:p>
-    <w:p>
-      <w:r>
-        <w:t xml:space="preserve">If you have more than </w:t>
-      </w:r>
-      <w:r>
-        <w:t>one</w:t>
-      </w:r>
-      <w:r>
-        <w:t xml:space="preserve"> network </w:t>
-      </w:r>
-      <w:r>
-        <w:t xml:space="preserve">interface </w:t>
-      </w:r>
-      <w:r>
-        <w:t xml:space="preserve">and select </w:t>
-      </w:r>
-      <w:r>
-        <w:t>the “</w:t>
-      </w:r>
-      <w:r>
-        <w:t>All IP Addresses</w:t>
-      </w:r>
-      <w:r>
-        <w:t>”</w:t>
-      </w:r>
-      <w:r>
-        <w:t xml:space="preserve"> option</w:t>
-      </w:r>
-      <w:r>
-        <w:t xml:space="preserve"> in the </w:t>
-      </w:r>
-      <w:r>
-        <w:t xml:space="preserve">Server IP Address </w:t>
-      </w:r>
-      <w:r>
-        <w:t>dropdown</w:t>
-      </w:r>
-      <w:r>
-        <w:t xml:space="preserve">, the Remote Server will </w:t>
-      </w:r>
-      <w:r>
-        <w:t xml:space="preserve">listen on all </w:t>
-      </w:r>
-      <w:r>
-        <w:t xml:space="preserve">listed </w:t>
-      </w:r>
-      <w:r>
-        <w:t xml:space="preserve">network </w:t>
-      </w:r>
-      <w:r>
-        <w:t>addresses</w:t>
-      </w:r>
-      <w:r>
-        <w:t>.</w:t>
-      </w:r>
-    </w:p>
-    <w:p>
-      <w:pPr>
-        <w:pStyle w:val="Heading3"/>
-      </w:pPr>
-      <w:r>
-        <w:t>Discovery</w:t>
-      </w:r>
-    </w:p>
-    <w:p>
-      <w:r>
-        <w:t xml:space="preserve">The Remote Server supports the Alpaca Discovery Protocol and </w:t>
-      </w:r>
-      <w:r>
-        <w:t xml:space="preserve">will respond to </w:t>
-      </w:r>
-      <w:r>
-        <w:t xml:space="preserve">discovery broadcasts </w:t>
-      </w:r>
-      <w:r>
-        <w:t xml:space="preserve">on </w:t>
-      </w:r>
-      <w:r>
-        <w:t xml:space="preserve">every IPv4 </w:t>
-      </w:r>
-      <w:r>
-        <w:t xml:space="preserve">address </w:t>
-      </w:r>
-      <w:r>
-        <w:t xml:space="preserve">that is </w:t>
-      </w:r>
-      <w:r>
-        <w:t>configured in the “</w:t>
-      </w:r>
-      <w:r>
-        <w:t>S</w:t>
-      </w:r>
-      <w:r>
-        <w:t>erver IP address” field</w:t>
-      </w:r>
-      <w:r>
-        <w:t xml:space="preserve">. In addition, it will respond </w:t>
-      </w:r>
-      <w:r>
-        <w:t xml:space="preserve">to IPv6 discovery multicasts </w:t>
-      </w:r>
-      <w:r>
-        <w:t xml:space="preserve">on </w:t>
-      </w:r>
-      <w:r>
-        <w:t xml:space="preserve">every IPv6 link local address that is configured </w:t>
-      </w:r>
-      <w:r>
-        <w:t xml:space="preserve">plus </w:t>
-      </w:r>
-      <w:r>
-        <w:t xml:space="preserve">the </w:t>
-      </w:r>
-      <w:r>
-        <w:t>“</w:t>
-      </w:r>
-      <w:r>
-        <w:t>::1</w:t>
-      </w:r>
-      <w:r>
-        <w:t>”</w:t>
-      </w:r>
-      <w:r>
-        <w:t xml:space="preserve"> IPv6 </w:t>
-      </w:r>
-      <w:r>
-        <w:lastRenderedPageBreak/>
-        <w:t>localhost address if appropriate</w:t>
-      </w:r>
-      <w:r>
-        <w:t xml:space="preserve">. </w:t>
-      </w:r>
-      <w:r>
-        <w:t xml:space="preserve">By design, to protect </w:t>
-      </w:r>
-      <w:r>
-        <w:t xml:space="preserve">the Remote Server from being used </w:t>
-      </w:r>
-      <w:r>
-        <w:t xml:space="preserve">in </w:t>
-      </w:r>
-      <w:r>
-        <w:t>denial-of-service</w:t>
-      </w:r>
-      <w:r>
-        <w:t xml:space="preserve"> attacks, the</w:t>
-      </w:r>
-      <w:r>
-        <w:t>re will be no response to discovery packets on IPv6 global unicast addresses.</w:t>
-      </w:r>
-    </w:p>
-    <w:p>
-      <w:pPr>
-        <w:pStyle w:val="Heading3"/>
-      </w:pPr>
-      <w:r>
-        <w:t xml:space="preserve">Server Location and </w:t>
-      </w:r>
-      <w:r>
-        <w:t>Management Interface</w:t>
-      </w:r>
-    </w:p>
-    <w:p>
-      <w:r>
-        <w:t xml:space="preserve">The management interface </w:t>
-      </w:r>
-      <w:r>
-        <w:t>c</w:t>
-      </w:r>
-      <w:r>
-        <w:t xml:space="preserve">onforms to the Alpaca Management API standard as documented here: </w:t>
-      </w:r>
-      <w:hyperlink r:id="rId21" w:anchor="/Management%20Interface%20(JSON)" w:history="1">
-        <w:r>
-          <w:rPr>
-            <w:rStyle w:val="Hyperlink"/>
-          </w:rPr>
-          <w:t>Alpaca Management API Specification</w:t>
-        </w:r>
-      </w:hyperlink>
-    </w:p>
-    <w:p>
-      <w:r>
-        <w:t xml:space="preserve">It returns </w:t>
-      </w:r>
-      <w:r>
-        <w:t>information on the remote server as a whole</w:t>
-      </w:r>
-      <w:r>
-        <w:t>,</w:t>
-      </w:r>
-      <w:r>
-        <w:t xml:space="preserve"> including the “Server Location” field </w:t>
-      </w:r>
-      <w:r>
-        <w:t>and</w:t>
-      </w:r>
-      <w:r>
-        <w:t xml:space="preserve"> a list of the devices configured on the Device Configuration tab. The location field </w:t>
-      </w:r>
-      <w:r>
-        <w:t>can contain descriptive text such as a physical location or a PC or VM machine name.</w:t>
-      </w:r>
-    </w:p>
-    <w:p>
-      <w:r>
-        <w:t>The management interface is enabled or disabled through the “Enable management interface” check box.</w:t>
-      </w:r>
-    </w:p>
-    <w:p>
-      <w:pPr>
-        <w:pStyle w:val="Heading3"/>
-      </w:pPr>
-      <w:r>
-        <w:t>Remote Server Startup</w:t>
-      </w:r>
-    </w:p>
-    <w:p>
-      <w:r>
-        <w:t>Whether the Remote Server starts with devices unloaded or loaded and with the listening URI enabled or disabled can be controlled from the “Auto connect devices” and “Start with API enabled” checkboxes.</w:t>
-      </w:r>
-    </w:p>
-    <w:p>
-      <w:pPr>
-        <w:pStyle w:val="Heading3"/>
-      </w:pPr>
-      <w:r>
-        <w:t>Drivers in Separate Threads</w:t>
-      </w:r>
-    </w:p>
-    <w:p>
-      <w:r>
-        <w:t>The “Run Drivers in Separate Threads” checkbox chooses between:</w:t>
-      </w:r>
-    </w:p>
-    <w:p>
-      <w:pPr>
-        <w:pStyle w:val="ListParagraph"/>
-        <w:numPr>
-          <w:ilvl w:val="0"/>
-          <w:numId w:val="20"/>
-        </w:numPr>
-      </w:pPr>
-      <w:r>
-        <w:rPr>
-          <w:b/>
-          <w:bCs/>
-        </w:rPr>
-        <w:t>Enabled</w:t>
-      </w:r>
-      <w:r>
-        <w:t xml:space="preserve">: </w:t>
-      </w:r>
-      <w:r>
-        <w:t>Run</w:t>
-      </w:r>
-      <w:r>
-        <w:t>s</w:t>
-      </w:r>
-      <w:r>
-        <w:t xml:space="preserve"> each driver </w:t>
-      </w:r>
-      <w:r>
-        <w:t xml:space="preserve">in its own </w:t>
-      </w:r>
-      <w:r>
-        <w:t xml:space="preserve">thread </w:t>
-      </w:r>
-      <w:r>
-        <w:t xml:space="preserve">with </w:t>
-      </w:r>
-      <w:r>
-        <w:t xml:space="preserve">an </w:t>
-      </w:r>
-      <w:r>
-        <w:t xml:space="preserve">exclusive </w:t>
-      </w:r>
-      <w:r>
-        <w:t>Windows event loop. (Default)</w:t>
-      </w:r>
-    </w:p>
-    <w:p>
-      <w:pPr>
-        <w:pStyle w:val="ListParagraph"/>
-        <w:numPr>
-          <w:ilvl w:val="0"/>
-          <w:numId w:val="20"/>
-        </w:numPr>
-      </w:pPr>
-      <w:r>
-        <w:rPr>
-          <w:b/>
-          <w:bCs/>
-        </w:rPr>
-        <w:t>Disabled</w:t>
-      </w:r>
-      <w:r>
-        <w:t xml:space="preserve">: Runs </w:t>
-      </w:r>
-      <w:r>
-        <w:t xml:space="preserve">all drivers on the Remote Server’s </w:t>
-      </w:r>
-      <w:r>
-        <w:t xml:space="preserve">UI </w:t>
-      </w:r>
-      <w:r>
-        <w:t>thread sharing a common Windows event loop.</w:t>
-      </w:r>
-    </w:p>
-    <w:p>
-      <w:r>
-        <w:t xml:space="preserve">Running drivers in their own threads is the preferred mode of operation because it provides greater isolation of driver issues from other drivers and from the Remote Server itself. There are currently no known downsides to this approach; the </w:t>
-      </w:r>
-      <w:r>
-        <w:t>“</w:t>
-      </w:r>
-      <w:r>
-        <w:t>run all on the main thread</w:t>
-      </w:r>
-      <w:r>
-        <w:t>”</w:t>
-      </w:r>
-      <w:r>
-        <w:t xml:space="preserve"> option, however, is provided as a fall back in case of issues arising when using separate threads.</w:t>
-      </w:r>
-    </w:p>
-    <w:p>
-      <w:pPr>
-        <w:pStyle w:val="Heading3"/>
-      </w:pPr>
-      <w:r>
-        <w:t>Maximum Number of Served Devices</w:t>
-      </w:r>
-    </w:p>
-    <w:p>
-      <w:r>
-        <w:t>By default</w:t>
-      </w:r>
-      <w:r>
-        <w:t>,</w:t>
-      </w:r>
-      <w:r>
-        <w:t xml:space="preserve"> the Remote Server is configured to present up to 10 devices. However, it can serve up to a maximum of 100 devices by setting the “Maximum Number of Served Devices” </w:t>
-      </w:r>
-      <w:r>
-        <w:t xml:space="preserve">to </w:t>
-      </w:r>
-      <w:r>
-        <w:t>the required number</w:t>
-      </w:r>
-      <w:r>
-        <w:t>.</w:t>
-      </w:r>
-    </w:p>
-    <w:p>
-      <w:r>
-        <w:t>Additional tabs of 10 devices will appear on the “Device Configuration” page as the maximum number of served devices is increased.</w:t>
-      </w:r>
-    </w:p>
-    <w:p>
-      <w:pPr>
-        <w:pStyle w:val="Heading2"/>
-      </w:pPr>
-      <w:bookmarkStart w:id="1731" w:name="_Toc35205544"/>
-      <w:bookmarkStart w:id="1732" w:name="_Ref25249902"/>
-      <w:r>
-        <w:lastRenderedPageBreak/>
-        <w:t>Setup - Logging Configuration</w:t>
-      </w:r>
-    </w:p>
-    <w:p>
-      <w:r>
         <w:drawing>
-          <wp:inline distT="0" distB="0" distL="0" distR="0" wp14:anchorId="7D6BBB3B" wp14:editId="36A64CD5">
+          <wp:inline distT="0" distB="0" distL="0" distR="0" wp14:anchorId="7F8B974F" wp14:editId="45EA8EDB">
             <wp:extent cx="5943600" cy="2868295"/>
             <wp:effectExtent l="0" t="0" r="0" b="8255"/>
-            <wp:docPr id="5" name="Picture 5"/>
+            <wp:docPr id="4" name="Picture 4"/>
             <wp:cNvGraphicFramePr>
               <a:graphicFrameLocks xmlns:a="http://schemas.openxmlformats.org/drawingml/2006/main" noChangeAspect="1"/>
             </wp:cNvGraphicFramePr>
@@ -7792,7 +7057,7 @@
                     <pic:cNvPicPr/>
                   </pic:nvPicPr>
                   <pic:blipFill>
-                    <a:blip r:embed="rId22"/>
+                    <a:blip r:embed="rId21"/>
                     <a:stretch>
                       <a:fillRect/>
                     </a:stretch>
@@ -7815,9 +7080,599 @@
     </w:p>
     <w:p>
       <w:pPr>
+        <w:pStyle w:val="Caption"/>
+      </w:pPr>
+      <w:r>
+        <w:t xml:space="preserve">Figure </w:t>
+      </w:r>
+      <w:r>
+        <w:fldChar w:fldCharType="begin"/>
+      </w:r>
+      <w:r>
+        <w:instrText xml:space="preserve"> SEQ Figure \* ARABIC </w:instrText>
+      </w:r>
+      <w:r>
+        <w:fldChar w:fldCharType="separate"/>
+      </w:r>
+      <w:r>
+        <w:rPr>
+          <w:noProof/>
+        </w:rPr>
+        <w:t>6</w:t>
+      </w:r>
+      <w:r>
+        <w:fldChar w:fldCharType="end"/>
+      </w:r>
+      <w:r>
+        <w:t xml:space="preserve"> </w:t>
+      </w:r>
+      <w:r>
+        <w:t>- Remote server</w:t>
+      </w:r>
+      <w:r>
+        <w:rPr>
+          <w:noProof/>
+        </w:rPr>
+        <w:t xml:space="preserve"> configuration dialogue</w:t>
+      </w:r>
+    </w:p>
+    <w:p>
+      <w:pPr>
         <w:pStyle w:val="Heading3"/>
       </w:pPr>
       <w:r>
+        <w:t>Supported IP Version(s)</w:t>
+      </w:r>
+    </w:p>
+    <w:p>
+      <w:r>
+        <w:t>The Remote Server can bind to addresses from both the IPv4 and IPv6 families. Families are enabled by selecting the appropriate radio button in the Supported IP Versions group to the right of the dialogue.</w:t>
+      </w:r>
+    </w:p>
+    <w:p>
+      <w:r>
+        <w:t>“</w:t>
+      </w:r>
+      <w:r>
+        <w:t>IP</w:t>
+      </w:r>
+      <w:r>
+        <w:t xml:space="preserve"> V</w:t>
+      </w:r>
+      <w:r>
+        <w:t xml:space="preserve">4 </w:t>
+      </w:r>
+      <w:r>
+        <w:t xml:space="preserve">Only” </w:t>
+      </w:r>
+      <w:r>
+        <w:t xml:space="preserve">is </w:t>
+      </w:r>
+      <w:r>
+        <w:t>the recomm</w:t>
+      </w:r>
+      <w:r>
+        <w:t>e</w:t>
+      </w:r>
+      <w:r>
+        <w:t>nded setting because this is e</w:t>
+      </w:r>
+      <w:r>
+        <w:t>xpected to be the dominant family for some time to come and, at the time of writing in March 2020</w:t>
+      </w:r>
+      <w:r>
+        <w:t>,</w:t>
+      </w:r>
+      <w:r>
+        <w:t xml:space="preserve"> there are no </w:t>
+      </w:r>
+      <w:r>
+        <w:t xml:space="preserve">known </w:t>
+      </w:r>
+      <w:r>
+        <w:t xml:space="preserve">Alpaca </w:t>
+      </w:r>
+      <w:r>
+        <w:t xml:space="preserve">clients </w:t>
+      </w:r>
+      <w:r>
+        <w:t xml:space="preserve">that </w:t>
+      </w:r>
+      <w:r>
+        <w:t>only communicate over IPv6.</w:t>
+      </w:r>
+    </w:p>
+    <w:p>
+      <w:pPr>
+        <w:pStyle w:val="Heading3"/>
+      </w:pPr>
+      <w:r>
+        <w:t>IP Address</w:t>
+      </w:r>
+      <w:r>
+        <w:t xml:space="preserve"> and Port</w:t>
+      </w:r>
+    </w:p>
+    <w:p>
+      <w:r>
+        <w:t xml:space="preserve">The Server IP Address </w:t>
+      </w:r>
+      <w:r>
+        <w:t xml:space="preserve">dropdown </w:t>
+      </w:r>
+      <w:r>
+        <w:t xml:space="preserve">and Server </w:t>
+      </w:r>
+      <w:r>
+        <w:t xml:space="preserve">IP </w:t>
+      </w:r>
+      <w:r>
+        <w:t xml:space="preserve">Port </w:t>
+      </w:r>
+      <w:r>
+        <w:t>selector</w:t>
+      </w:r>
+      <w:r>
+        <w:t xml:space="preserve"> </w:t>
+      </w:r>
+      <w:r>
+        <w:t xml:space="preserve">enable </w:t>
+      </w:r>
+      <w:r>
+        <w:t xml:space="preserve">you to select the IP address and port number on which the server will listen. </w:t>
+      </w:r>
+      <w:r>
+        <w:t xml:space="preserve">The IP address list will </w:t>
+      </w:r>
+      <w:r>
+        <w:t>be pre-populated with all the available network addresses</w:t>
+      </w:r>
+      <w:r>
+        <w:t>,</w:t>
+      </w:r>
+      <w:r>
+        <w:t xml:space="preserve"> </w:t>
+      </w:r>
+      <w:r>
+        <w:t xml:space="preserve">of the selected </w:t>
+      </w:r>
+      <w:r>
+        <w:t xml:space="preserve">IP version(s) </w:t>
+      </w:r>
+      <w:r>
+        <w:t>on the host PC</w:t>
+      </w:r>
+      <w:r>
+        <w:t>,</w:t>
+      </w:r>
+      <w:r>
+        <w:t xml:space="preserve"> plus </w:t>
+      </w:r>
+      <w:r>
+        <w:t xml:space="preserve">an IPv4 specific </w:t>
+      </w:r>
+      <w:r>
+        <w:t>“localhost”</w:t>
+      </w:r>
+      <w:r>
+        <w:t xml:space="preserve"> entry when appropriate</w:t>
+      </w:r>
+      <w:r>
+        <w:t>.</w:t>
+      </w:r>
+    </w:p>
+    <w:p>
+      <w:r>
+        <w:t xml:space="preserve">If you have more than </w:t>
+      </w:r>
+      <w:r>
+        <w:t>one</w:t>
+      </w:r>
+      <w:r>
+        <w:t xml:space="preserve"> network </w:t>
+      </w:r>
+      <w:r>
+        <w:t xml:space="preserve">interface </w:t>
+      </w:r>
+      <w:r>
+        <w:t xml:space="preserve">and select </w:t>
+      </w:r>
+      <w:r>
+        <w:t>the “</w:t>
+      </w:r>
+      <w:r>
+        <w:t>All IP Addresses</w:t>
+      </w:r>
+      <w:r>
+        <w:t>”</w:t>
+      </w:r>
+      <w:r>
+        <w:t xml:space="preserve"> option</w:t>
+      </w:r>
+      <w:r>
+        <w:t xml:space="preserve"> in the </w:t>
+      </w:r>
+      <w:r>
+        <w:t xml:space="preserve">Server IP Address </w:t>
+      </w:r>
+      <w:r>
+        <w:t>dropdown</w:t>
+      </w:r>
+      <w:r>
+        <w:t xml:space="preserve">, the Remote Server will </w:t>
+      </w:r>
+      <w:r>
+        <w:t xml:space="preserve">listen on all </w:t>
+      </w:r>
+      <w:r>
+        <w:t xml:space="preserve">listed </w:t>
+      </w:r>
+      <w:r>
+        <w:t xml:space="preserve">network </w:t>
+      </w:r>
+      <w:r>
+        <w:t>addresses</w:t>
+      </w:r>
+      <w:r>
+        <w:t>.</w:t>
+      </w:r>
+    </w:p>
+    <w:p>
+      <w:pPr>
+        <w:pStyle w:val="Heading3"/>
+      </w:pPr>
+      <w:r>
+        <w:t>Discovery</w:t>
+      </w:r>
+    </w:p>
+    <w:p>
+      <w:r>
+        <w:t xml:space="preserve">The Remote Server supports the Alpaca Discovery Protocol and </w:t>
+      </w:r>
+      <w:r>
+        <w:t xml:space="preserve">will respond to </w:t>
+      </w:r>
+      <w:r>
+        <w:t xml:space="preserve">discovery broadcasts </w:t>
+      </w:r>
+      <w:r>
+        <w:t xml:space="preserve">on </w:t>
+      </w:r>
+      <w:r>
+        <w:t xml:space="preserve">every IPv4 </w:t>
+      </w:r>
+      <w:r>
+        <w:t xml:space="preserve">address </w:t>
+      </w:r>
+      <w:r>
+        <w:t xml:space="preserve">that is </w:t>
+      </w:r>
+      <w:r>
+        <w:t>configured in the “</w:t>
+      </w:r>
+      <w:r>
+        <w:t>S</w:t>
+      </w:r>
+      <w:r>
+        <w:t>erver IP address” field</w:t>
+      </w:r>
+      <w:r>
+        <w:t xml:space="preserve">. In addition, it will respond </w:t>
+      </w:r>
+      <w:r>
+        <w:t xml:space="preserve">to IPv6 discovery multicasts </w:t>
+      </w:r>
+      <w:r>
+        <w:t xml:space="preserve">on </w:t>
+      </w:r>
+      <w:r>
+        <w:t xml:space="preserve">every IPv6 link local address that is configured </w:t>
+      </w:r>
+      <w:r>
+        <w:t xml:space="preserve">plus </w:t>
+      </w:r>
+      <w:r>
+        <w:t xml:space="preserve">the </w:t>
+      </w:r>
+      <w:r>
+        <w:t>“</w:t>
+      </w:r>
+      <w:r>
+        <w:t>::1</w:t>
+      </w:r>
+      <w:r>
+        <w:t>”</w:t>
+      </w:r>
+      <w:r>
+        <w:t xml:space="preserve"> IPv6 </w:t>
+      </w:r>
+      <w:r>
+        <w:lastRenderedPageBreak/>
+        <w:t>localhost address if appropriate</w:t>
+      </w:r>
+      <w:r>
+        <w:t xml:space="preserve">. </w:t>
+      </w:r>
+      <w:r>
+        <w:t xml:space="preserve">By design, to protect </w:t>
+      </w:r>
+      <w:r>
+        <w:t xml:space="preserve">the Remote Server from being used </w:t>
+      </w:r>
+      <w:r>
+        <w:t xml:space="preserve">in </w:t>
+      </w:r>
+      <w:r>
+        <w:t>denial-of-service</w:t>
+      </w:r>
+      <w:r>
+        <w:t xml:space="preserve"> attacks, the</w:t>
+      </w:r>
+      <w:r>
+        <w:t>re will be no response to discovery packets on IPv6 global unicast addresses.</w:t>
+      </w:r>
+    </w:p>
+    <w:p>
+      <w:pPr>
+        <w:pStyle w:val="Heading3"/>
+      </w:pPr>
+      <w:r>
+        <w:t xml:space="preserve">Server Location and </w:t>
+      </w:r>
+      <w:r>
+        <w:t>Management Interface</w:t>
+      </w:r>
+    </w:p>
+    <w:p>
+      <w:r>
+        <w:t xml:space="preserve">The management interface </w:t>
+      </w:r>
+      <w:r>
+        <w:t>c</w:t>
+      </w:r>
+      <w:r>
+        <w:t xml:space="preserve">onforms to the Alpaca Management API standard as documented here: </w:t>
+      </w:r>
+      <w:hyperlink r:id="rId22" w:anchor="/Management%20Interface%20(JSON)" w:history="1">
+        <w:r>
+          <w:rPr>
+            <w:rStyle w:val="Hyperlink"/>
+          </w:rPr>
+          <w:t>Alpaca Management API Specification</w:t>
+        </w:r>
+      </w:hyperlink>
+    </w:p>
+    <w:p>
+      <w:r>
+        <w:t xml:space="preserve">It returns </w:t>
+      </w:r>
+      <w:r>
+        <w:t>information on the remote server as a whole</w:t>
+      </w:r>
+      <w:r>
+        <w:t>,</w:t>
+      </w:r>
+      <w:r>
+        <w:t xml:space="preserve"> including the “Server Location” field </w:t>
+      </w:r>
+      <w:r>
+        <w:t>and</w:t>
+      </w:r>
+      <w:r>
+        <w:t xml:space="preserve"> a list of the devices configured on the Device Configuration tab. The location field </w:t>
+      </w:r>
+      <w:r>
+        <w:t>can contain descriptive text such as a physical location or a PC or VM machine name.</w:t>
+      </w:r>
+    </w:p>
+    <w:p>
+      <w:r>
+        <w:t>The management interface is enabled or disabled through the “Enable management interface” check box.</w:t>
+      </w:r>
+    </w:p>
+    <w:p>
+      <w:pPr>
+        <w:pStyle w:val="Heading3"/>
+      </w:pPr>
+      <w:r>
+        <w:t>Remote Server Startup</w:t>
+      </w:r>
+    </w:p>
+    <w:p>
+      <w:r>
+        <w:t>Whether the Remote Server starts with devices unloaded or loaded and with the listening URI enabled or disabled can be controlled from the “Auto connect devices” and “Start with API enabled” checkboxes.</w:t>
+      </w:r>
+    </w:p>
+    <w:p>
+      <w:pPr>
+        <w:pStyle w:val="Heading3"/>
+      </w:pPr>
+      <w:r>
+        <w:t>Drivers in Separate Threads</w:t>
+      </w:r>
+    </w:p>
+    <w:p>
+      <w:r>
+        <w:t>The “Run Drivers in Separate Threads” checkbox chooses between:</w:t>
+      </w:r>
+    </w:p>
+    <w:p>
+      <w:pPr>
+        <w:pStyle w:val="ListParagraph"/>
+        <w:numPr>
+          <w:ilvl w:val="0"/>
+          <w:numId w:val="20"/>
+        </w:numPr>
+      </w:pPr>
+      <w:r>
+        <w:rPr>
+          <w:b/>
+          <w:bCs/>
+        </w:rPr>
+        <w:t>Enabled</w:t>
+      </w:r>
+      <w:r>
+        <w:t xml:space="preserve">: </w:t>
+      </w:r>
+      <w:r>
+        <w:t>Run</w:t>
+      </w:r>
+      <w:r>
+        <w:t>s</w:t>
+      </w:r>
+      <w:r>
+        <w:t xml:space="preserve"> each driver </w:t>
+      </w:r>
+      <w:r>
+        <w:t xml:space="preserve">in its own </w:t>
+      </w:r>
+      <w:r>
+        <w:t xml:space="preserve">thread </w:t>
+      </w:r>
+      <w:r>
+        <w:t xml:space="preserve">with </w:t>
+      </w:r>
+      <w:r>
+        <w:t xml:space="preserve">an </w:t>
+      </w:r>
+      <w:r>
+        <w:t xml:space="preserve">exclusive </w:t>
+      </w:r>
+      <w:r>
+        <w:t>Windows event loop. (Default)</w:t>
+      </w:r>
+    </w:p>
+    <w:p>
+      <w:pPr>
+        <w:pStyle w:val="ListParagraph"/>
+        <w:numPr>
+          <w:ilvl w:val="0"/>
+          <w:numId w:val="20"/>
+        </w:numPr>
+      </w:pPr>
+      <w:r>
+        <w:rPr>
+          <w:b/>
+          <w:bCs/>
+        </w:rPr>
+        <w:t>Disabled</w:t>
+      </w:r>
+      <w:r>
+        <w:t xml:space="preserve">: Runs </w:t>
+      </w:r>
+      <w:r>
+        <w:t xml:space="preserve">all drivers on the Remote Server’s </w:t>
+      </w:r>
+      <w:r>
+        <w:t xml:space="preserve">UI </w:t>
+      </w:r>
+      <w:r>
+        <w:t>thread sharing a common Windows event loop.</w:t>
+      </w:r>
+    </w:p>
+    <w:p>
+      <w:r>
+        <w:t xml:space="preserve">Running drivers in their own threads is the preferred mode of operation because it provides greater isolation of driver issues from other drivers and from the Remote Server itself. There are currently no known downsides to this approach; the </w:t>
+      </w:r>
+      <w:r>
+        <w:t>“</w:t>
+      </w:r>
+      <w:r>
+        <w:t>run all on the main thread</w:t>
+      </w:r>
+      <w:r>
+        <w:t>”</w:t>
+      </w:r>
+      <w:r>
+        <w:t xml:space="preserve"> option, however, is provided as a fall back in case of issues arising when using separate threads.</w:t>
+      </w:r>
+    </w:p>
+    <w:p>
+      <w:pPr>
+        <w:pStyle w:val="Heading3"/>
+      </w:pPr>
+      <w:r>
+        <w:t>Maximum Number of Served Devices</w:t>
+      </w:r>
+    </w:p>
+    <w:p>
+      <w:r>
+        <w:t>By default</w:t>
+      </w:r>
+      <w:r>
+        <w:t>,</w:t>
+      </w:r>
+      <w:r>
+        <w:t xml:space="preserve"> the Remote Server is configured to present up to 10 devices. However, it can serve up to a maximum of 100 devices by setting the “Maximum Number of Served Devices” </w:t>
+      </w:r>
+      <w:r>
+        <w:t>to the required number.</w:t>
+      </w:r>
+    </w:p>
+    <w:p>
+      <w:r>
+        <w:t>Additional tabs of 10 devices will appear on the “Device Configuration” page as the maximum number of served devices is increased.</w:t>
+      </w:r>
+    </w:p>
+    <w:p>
+      <w:pPr>
+        <w:pStyle w:val="Heading2"/>
+      </w:pPr>
+      <w:bookmarkStart w:id="1731" w:name="_Toc78108045"/>
+      <w:bookmarkStart w:id="1732" w:name="_Ref25249902"/>
+      <w:r>
+        <w:lastRenderedPageBreak/>
+        <w:t>Setup - Logging Configuration</w:t>
+      </w:r>
+      <w:bookmarkEnd w:id="1731"/>
+    </w:p>
+    <w:p>
+      <w:r>
+        <w:rPr>
+          <w:noProof/>
+        </w:rPr>
+        <w:drawing>
+          <wp:inline distT="0" distB="0" distL="0" distR="0" wp14:anchorId="7D6BBB3B" wp14:editId="36A64CD5">
+            <wp:extent cx="5943600" cy="2868295"/>
+            <wp:effectExtent l="0" t="0" r="0" b="8255"/>
+            <wp:docPr id="5" name="Picture 5"/>
+            <wp:cNvGraphicFramePr>
+              <a:graphicFrameLocks xmlns:a="http://schemas.openxmlformats.org/drawingml/2006/main" noChangeAspect="1"/>
+            </wp:cNvGraphicFramePr>
+            <a:graphic xmlns:a="http://schemas.openxmlformats.org/drawingml/2006/main">
+              <a:graphicData uri="http://schemas.openxmlformats.org/drawingml/2006/picture">
+                <pic:pic xmlns:pic="http://schemas.openxmlformats.org/drawingml/2006/picture">
+                  <pic:nvPicPr>
+                    <pic:cNvPr id="1" name=""/>
+                    <pic:cNvPicPr/>
+                  </pic:nvPicPr>
+                  <pic:blipFill>
+                    <a:blip r:embed="rId23"/>
+                    <a:stretch>
+                      <a:fillRect/>
+                    </a:stretch>
+                  </pic:blipFill>
+                  <pic:spPr>
+                    <a:xfrm>
+                      <a:off x="0" y="0"/>
+                      <a:ext cx="5943600" cy="2868295"/>
+                    </a:xfrm>
+                    <a:prstGeom prst="rect">
+                      <a:avLst/>
+                    </a:prstGeom>
+                  </pic:spPr>
+                </pic:pic>
+              </a:graphicData>
+            </a:graphic>
+          </wp:inline>
+        </w:drawing>
+      </w:r>
+    </w:p>
+    <w:p>
+      <w:pPr>
+        <w:pStyle w:val="Heading3"/>
+      </w:pPr>
+      <w:r>
         <w:t>Logging and Debug Logging</w:t>
       </w:r>
     </w:p>
@@ -7845,10 +7700,7 @@
         <w:t xml:space="preserve"> </w:t>
       </w:r>
       <w:r>
-        <w:t>for audit purposes</w:t>
-      </w:r>
-      <w:r>
-        <w:t xml:space="preserve">, which </w:t>
+        <w:t xml:space="preserve">for audit purposes, which </w:t>
       </w:r>
       <w:r>
         <w:t>includes the client IP address and request</w:t>
@@ -7904,6 +7756,7 @@
       <w:pPr>
         <w:pStyle w:val="Heading2"/>
       </w:pPr>
+      <w:bookmarkStart w:id="1733" w:name="_Toc78108046"/>
       <w:r>
         <w:lastRenderedPageBreak/>
         <w:t xml:space="preserve">Setup - </w:t>
@@ -7911,7 +7764,7 @@
       <w:r>
         <w:t>CORS Configuration</w:t>
       </w:r>
-      <w:bookmarkEnd w:id="1731"/>
+      <w:bookmarkEnd w:id="1733"/>
     </w:p>
     <w:p>
       <w:pPr>
@@ -7937,7 +7790,7 @@
                     <pic:cNvPicPr/>
                   </pic:nvPicPr>
                   <pic:blipFill>
-                    <a:blip r:embed="rId23"/>
+                    <a:blip r:embed="rId24"/>
                     <a:stretch>
                       <a:fillRect/>
                     </a:stretch>
@@ -7981,7 +7834,7 @@
         <w:rPr>
           <w:noProof/>
         </w:rPr>
-        <w:t>8</w:t>
+        <w:t>7</w:t>
       </w:r>
       <w:r>
         <w:fldChar w:fldCharType="end"/>
@@ -8032,7 +7885,7 @@
         <w:rPr>
           <w:noProof/>
         </w:rPr>
-        <w:t>9</w:t>
+        <w:t>8</w:t>
       </w:r>
       <w:r>
         <w:t xml:space="preserve"> - CORS flow diagram</w:t>
@@ -8075,7 +7928,7 @@
                     </pic:cNvPicPr>
                   </pic:nvPicPr>
                   <pic:blipFill>
-                    <a:blip r:embed="rId24">
+                    <a:blip r:embed="rId25">
                       <a:extLst>
                         <a:ext uri="{28A0092B-C50C-407E-A947-70E740481C1C}">
                           <a14:useLocalDpi xmlns:a14="http://schemas.microsoft.com/office/drawing/2010/main" val="0"/>
@@ -8111,7 +7964,7 @@
       <w:pPr>
         <w:pStyle w:val="Caption"/>
       </w:pPr>
-      <w:bookmarkStart w:id="1733" w:name="_Ref25267807"/>
+      <w:bookmarkStart w:id="1734" w:name="_Ref25267807"/>
       <w:r>
         <w:t xml:space="preserve">Figure </w:t>
       </w:r>
@@ -8128,7 +7981,7 @@
         <w:rPr>
           <w:noProof/>
         </w:rPr>
-        <w:t>9</w:t>
+        <w:t>8</w:t>
       </w:r>
       <w:r>
         <w:fldChar w:fldCharType="end"/>
@@ -8136,13 +7989,13 @@
       <w:r>
         <w:t xml:space="preserve"> - CORS flow diagram</w:t>
       </w:r>
-      <w:bookmarkEnd w:id="1733"/>
+      <w:bookmarkEnd w:id="1734"/>
     </w:p>
     <w:p>
       <w:pPr>
         <w:pStyle w:val="Heading2"/>
       </w:pPr>
-      <w:bookmarkStart w:id="1734" w:name="_Toc35205545"/>
+      <w:bookmarkStart w:id="1735" w:name="_Toc78108047"/>
       <w:r>
         <w:lastRenderedPageBreak/>
         <w:t xml:space="preserve">Using </w:t>
@@ -8156,7 +8009,7 @@
         <w:t xml:space="preserve"> Base64 Handoff Mode</w:t>
       </w:r>
       <w:bookmarkEnd w:id="1732"/>
-      <w:bookmarkEnd w:id="1734"/>
+      <w:bookmarkEnd w:id="1735"/>
     </w:p>
     <w:p>
       <w:r>
@@ -8269,7 +8122,7 @@
         <w:rPr>
           <w:noProof/>
         </w:rPr>
-        <w:t>10</w:t>
+        <w:t>9</w:t>
       </w:r>
       <w:r>
         <w:t xml:space="preserve"> - Small base64 handoff JSON response</w:t>
@@ -8591,7 +8444,7 @@
       <w:pPr>
         <w:pStyle w:val="Caption"/>
       </w:pPr>
-      <w:bookmarkStart w:id="1735" w:name="_Ref25266496"/>
+      <w:bookmarkStart w:id="1736" w:name="_Ref25266496"/>
       <w:r>
         <w:t xml:space="preserve">Figure </w:t>
       </w:r>
@@ -8608,7 +8461,7 @@
         <w:rPr>
           <w:noProof/>
         </w:rPr>
-        <w:t>10</w:t>
+        <w:t>9</w:t>
       </w:r>
       <w:r>
         <w:fldChar w:fldCharType="end"/>
@@ -8622,7 +8475,7 @@
       <w:r>
         <w:t>ase64 handoff JSON response</w:t>
       </w:r>
-      <w:bookmarkEnd w:id="1735"/>
+      <w:bookmarkEnd w:id="1736"/>
     </w:p>
     <w:p>
       <w:r>
@@ -8698,488 +8551,487 @@
       </w:r>
     </w:p>
     <w:p>
-      <w:bookmarkStart w:id="1736" w:name="_Toc526336530"/>
-      <w:bookmarkStart w:id="1737" w:name="_Toc526336699"/>
-      <w:bookmarkStart w:id="1738" w:name="_Toc526336869"/>
-      <w:bookmarkStart w:id="1739" w:name="_Toc526337039"/>
-      <w:bookmarkStart w:id="1740" w:name="_Toc526337205"/>
-      <w:bookmarkStart w:id="1741" w:name="_Toc526360997"/>
-      <w:bookmarkStart w:id="1742" w:name="_Toc526362103"/>
-      <w:bookmarkStart w:id="1743" w:name="_Toc526362190"/>
-      <w:bookmarkStart w:id="1744" w:name="_Toc526367948"/>
-      <w:bookmarkStart w:id="1745" w:name="_Toc526408330"/>
-      <w:bookmarkStart w:id="1746" w:name="_Toc526408475"/>
-      <w:bookmarkStart w:id="1747" w:name="_Toc526408562"/>
-      <w:bookmarkStart w:id="1748" w:name="_Toc526408649"/>
-      <w:bookmarkStart w:id="1749" w:name="_Toc526332310"/>
-      <w:bookmarkStart w:id="1750" w:name="_Toc526332475"/>
-      <w:bookmarkStart w:id="1751" w:name="_Toc526332639"/>
-      <w:bookmarkStart w:id="1752" w:name="_Toc526332803"/>
-      <w:bookmarkStart w:id="1753" w:name="_Toc526332973"/>
-      <w:bookmarkStart w:id="1754" w:name="_Toc526333143"/>
-      <w:bookmarkStart w:id="1755" w:name="_Toc526333307"/>
-      <w:bookmarkStart w:id="1756" w:name="_Toc526333477"/>
-      <w:bookmarkStart w:id="1757" w:name="_Toc526333642"/>
-      <w:bookmarkStart w:id="1758" w:name="_Toc526333805"/>
-      <w:bookmarkStart w:id="1759" w:name="_Toc526333968"/>
-      <w:bookmarkStart w:id="1760" w:name="_Toc526334131"/>
-      <w:bookmarkStart w:id="1761" w:name="_Toc526334295"/>
-      <w:bookmarkStart w:id="1762" w:name="_Toc526334458"/>
-      <w:bookmarkStart w:id="1763" w:name="_Toc526334621"/>
-      <w:bookmarkStart w:id="1764" w:name="_Toc526334785"/>
-      <w:bookmarkStart w:id="1765" w:name="_Toc526334949"/>
-      <w:bookmarkStart w:id="1766" w:name="_Toc526335115"/>
-      <w:bookmarkStart w:id="1767" w:name="_Toc526335280"/>
-      <w:bookmarkStart w:id="1768" w:name="_Toc526335443"/>
-      <w:bookmarkStart w:id="1769" w:name="_Toc526335605"/>
-      <w:bookmarkStart w:id="1770" w:name="_Toc526335768"/>
-      <w:bookmarkStart w:id="1771" w:name="_Toc526335930"/>
-      <w:bookmarkStart w:id="1772" w:name="_Toc526336073"/>
-      <w:bookmarkStart w:id="1773" w:name="_Toc526336217"/>
-      <w:bookmarkStart w:id="1774" w:name="_Toc526336360"/>
-      <w:bookmarkStart w:id="1775" w:name="_Toc526336531"/>
-      <w:bookmarkStart w:id="1776" w:name="_Toc526336700"/>
-      <w:bookmarkStart w:id="1777" w:name="_Toc526336870"/>
-      <w:bookmarkStart w:id="1778" w:name="_Toc526337040"/>
-      <w:bookmarkStart w:id="1779" w:name="_Toc526337206"/>
-      <w:bookmarkStart w:id="1780" w:name="_Toc526360998"/>
-      <w:bookmarkStart w:id="1781" w:name="_Toc526362104"/>
-      <w:bookmarkStart w:id="1782" w:name="_Toc526362191"/>
-      <w:bookmarkStart w:id="1783" w:name="_Toc526367949"/>
-      <w:bookmarkStart w:id="1784" w:name="_Toc526408331"/>
-      <w:bookmarkStart w:id="1785" w:name="_Toc526408476"/>
-      <w:bookmarkStart w:id="1786" w:name="_Toc526408563"/>
-      <w:bookmarkStart w:id="1787" w:name="_Toc526408650"/>
-      <w:bookmarkStart w:id="1788" w:name="_Toc526332311"/>
-      <w:bookmarkStart w:id="1789" w:name="_Toc526332476"/>
-      <w:bookmarkStart w:id="1790" w:name="_Toc526332640"/>
-      <w:bookmarkStart w:id="1791" w:name="_Toc526332804"/>
-      <w:bookmarkStart w:id="1792" w:name="_Toc526332974"/>
-      <w:bookmarkStart w:id="1793" w:name="_Toc526333144"/>
-      <w:bookmarkStart w:id="1794" w:name="_Toc526333308"/>
-      <w:bookmarkStart w:id="1795" w:name="_Toc526333478"/>
-      <w:bookmarkStart w:id="1796" w:name="_Toc526333643"/>
-      <w:bookmarkStart w:id="1797" w:name="_Toc526333806"/>
-      <w:bookmarkStart w:id="1798" w:name="_Toc526333969"/>
-      <w:bookmarkStart w:id="1799" w:name="_Toc526334132"/>
-      <w:bookmarkStart w:id="1800" w:name="_Toc526334296"/>
-      <w:bookmarkStart w:id="1801" w:name="_Toc526334459"/>
-      <w:bookmarkStart w:id="1802" w:name="_Toc526334622"/>
-      <w:bookmarkStart w:id="1803" w:name="_Toc526334786"/>
-      <w:bookmarkStart w:id="1804" w:name="_Toc526334950"/>
-      <w:bookmarkStart w:id="1805" w:name="_Toc526335116"/>
-      <w:bookmarkStart w:id="1806" w:name="_Toc526335281"/>
-      <w:bookmarkStart w:id="1807" w:name="_Toc526335444"/>
-      <w:bookmarkStart w:id="1808" w:name="_Toc526335606"/>
-      <w:bookmarkStart w:id="1809" w:name="_Toc526335769"/>
-      <w:bookmarkStart w:id="1810" w:name="_Toc526335931"/>
-      <w:bookmarkStart w:id="1811" w:name="_Toc526336074"/>
-      <w:bookmarkStart w:id="1812" w:name="_Toc526336218"/>
-      <w:bookmarkStart w:id="1813" w:name="_Toc526336361"/>
-      <w:bookmarkStart w:id="1814" w:name="_Toc526336532"/>
-      <w:bookmarkStart w:id="1815" w:name="_Toc526336701"/>
-      <w:bookmarkStart w:id="1816" w:name="_Toc526336871"/>
-      <w:bookmarkStart w:id="1817" w:name="_Toc526337041"/>
-      <w:bookmarkStart w:id="1818" w:name="_Toc526337207"/>
-      <w:bookmarkStart w:id="1819" w:name="_Toc526360999"/>
-      <w:bookmarkStart w:id="1820" w:name="_Toc526362105"/>
-      <w:bookmarkStart w:id="1821" w:name="_Toc526362192"/>
-      <w:bookmarkStart w:id="1822" w:name="_Toc526367950"/>
-      <w:bookmarkStart w:id="1823" w:name="_Toc526408332"/>
-      <w:bookmarkStart w:id="1824" w:name="_Toc526408477"/>
-      <w:bookmarkStart w:id="1825" w:name="_Toc526408564"/>
-      <w:bookmarkStart w:id="1826" w:name="_Toc526408651"/>
-      <w:bookmarkStart w:id="1827" w:name="_Toc526332312"/>
-      <w:bookmarkStart w:id="1828" w:name="_Toc526332477"/>
-      <w:bookmarkStart w:id="1829" w:name="_Toc526332641"/>
-      <w:bookmarkStart w:id="1830" w:name="_Toc526332805"/>
-      <w:bookmarkStart w:id="1831" w:name="_Toc526332975"/>
-      <w:bookmarkStart w:id="1832" w:name="_Toc526333145"/>
-      <w:bookmarkStart w:id="1833" w:name="_Toc526333309"/>
-      <w:bookmarkStart w:id="1834" w:name="_Toc526333479"/>
-      <w:bookmarkStart w:id="1835" w:name="_Toc526333644"/>
-      <w:bookmarkStart w:id="1836" w:name="_Toc526333807"/>
-      <w:bookmarkStart w:id="1837" w:name="_Toc526333970"/>
-      <w:bookmarkStart w:id="1838" w:name="_Toc526334133"/>
-      <w:bookmarkStart w:id="1839" w:name="_Toc526334297"/>
-      <w:bookmarkStart w:id="1840" w:name="_Toc526334460"/>
-      <w:bookmarkStart w:id="1841" w:name="_Toc526334623"/>
-      <w:bookmarkStart w:id="1842" w:name="_Toc526334787"/>
-      <w:bookmarkStart w:id="1843" w:name="_Toc526334951"/>
-      <w:bookmarkStart w:id="1844" w:name="_Toc526335117"/>
-      <w:bookmarkStart w:id="1845" w:name="_Toc526335282"/>
-      <w:bookmarkStart w:id="1846" w:name="_Toc526335445"/>
-      <w:bookmarkStart w:id="1847" w:name="_Toc526335607"/>
-      <w:bookmarkStart w:id="1848" w:name="_Toc526335770"/>
-      <w:bookmarkStart w:id="1849" w:name="_Toc526335932"/>
-      <w:bookmarkStart w:id="1850" w:name="_Toc526336075"/>
-      <w:bookmarkStart w:id="1851" w:name="_Toc526336219"/>
-      <w:bookmarkStart w:id="1852" w:name="_Toc526336362"/>
-      <w:bookmarkStart w:id="1853" w:name="_Toc526336533"/>
-      <w:bookmarkStart w:id="1854" w:name="_Toc526336702"/>
-      <w:bookmarkStart w:id="1855" w:name="_Toc526336872"/>
-      <w:bookmarkStart w:id="1856" w:name="_Toc526337042"/>
-      <w:bookmarkStart w:id="1857" w:name="_Toc526337208"/>
-      <w:bookmarkStart w:id="1858" w:name="_Toc526361000"/>
-      <w:bookmarkStart w:id="1859" w:name="_Toc526362106"/>
-      <w:bookmarkStart w:id="1860" w:name="_Toc526362193"/>
-      <w:bookmarkStart w:id="1861" w:name="_Toc526367951"/>
-      <w:bookmarkStart w:id="1862" w:name="_Toc526408333"/>
-      <w:bookmarkStart w:id="1863" w:name="_Toc526408478"/>
-      <w:bookmarkStart w:id="1864" w:name="_Toc526408565"/>
-      <w:bookmarkStart w:id="1865" w:name="_Toc526408652"/>
-      <w:bookmarkStart w:id="1866" w:name="_Toc526332313"/>
-      <w:bookmarkStart w:id="1867" w:name="_Toc526332478"/>
-      <w:bookmarkStart w:id="1868" w:name="_Toc526332642"/>
-      <w:bookmarkStart w:id="1869" w:name="_Toc526332806"/>
-      <w:bookmarkStart w:id="1870" w:name="_Toc526332976"/>
-      <w:bookmarkStart w:id="1871" w:name="_Toc526333146"/>
-      <w:bookmarkStart w:id="1872" w:name="_Toc526333310"/>
-      <w:bookmarkStart w:id="1873" w:name="_Toc526333480"/>
-      <w:bookmarkStart w:id="1874" w:name="_Toc526333645"/>
-      <w:bookmarkStart w:id="1875" w:name="_Toc526333808"/>
-      <w:bookmarkStart w:id="1876" w:name="_Toc526333971"/>
-      <w:bookmarkStart w:id="1877" w:name="_Toc526334134"/>
-      <w:bookmarkStart w:id="1878" w:name="_Toc526334298"/>
-      <w:bookmarkStart w:id="1879" w:name="_Toc526334461"/>
-      <w:bookmarkStart w:id="1880" w:name="_Toc526334624"/>
-      <w:bookmarkStart w:id="1881" w:name="_Toc526334788"/>
-      <w:bookmarkStart w:id="1882" w:name="_Toc526334952"/>
-      <w:bookmarkStart w:id="1883" w:name="_Toc526335118"/>
-      <w:bookmarkStart w:id="1884" w:name="_Toc526335283"/>
-      <w:bookmarkStart w:id="1885" w:name="_Toc526335446"/>
-      <w:bookmarkStart w:id="1886" w:name="_Toc526335608"/>
-      <w:bookmarkStart w:id="1887" w:name="_Toc526335771"/>
-      <w:bookmarkStart w:id="1888" w:name="_Toc526335933"/>
-      <w:bookmarkStart w:id="1889" w:name="_Toc526336076"/>
-      <w:bookmarkStart w:id="1890" w:name="_Toc526336220"/>
-      <w:bookmarkStart w:id="1891" w:name="_Toc526336363"/>
-      <w:bookmarkStart w:id="1892" w:name="_Toc526336534"/>
-      <w:bookmarkStart w:id="1893" w:name="_Toc526336703"/>
-      <w:bookmarkStart w:id="1894" w:name="_Toc526336873"/>
-      <w:bookmarkStart w:id="1895" w:name="_Toc526337043"/>
-      <w:bookmarkStart w:id="1896" w:name="_Toc526337209"/>
-      <w:bookmarkStart w:id="1897" w:name="_Toc526361001"/>
-      <w:bookmarkStart w:id="1898" w:name="_Toc526362107"/>
-      <w:bookmarkStart w:id="1899" w:name="_Toc526362194"/>
-      <w:bookmarkStart w:id="1900" w:name="_Toc526367952"/>
-      <w:bookmarkStart w:id="1901" w:name="_Toc526408334"/>
-      <w:bookmarkStart w:id="1902" w:name="_Toc526408479"/>
-      <w:bookmarkStart w:id="1903" w:name="_Toc526408566"/>
-      <w:bookmarkStart w:id="1904" w:name="_Toc526408653"/>
-      <w:bookmarkStart w:id="1905" w:name="_Toc526332314"/>
-      <w:bookmarkStart w:id="1906" w:name="_Toc526332479"/>
-      <w:bookmarkStart w:id="1907" w:name="_Toc526332643"/>
-      <w:bookmarkStart w:id="1908" w:name="_Toc526332807"/>
-      <w:bookmarkStart w:id="1909" w:name="_Toc526332977"/>
-      <w:bookmarkStart w:id="1910" w:name="_Toc526333147"/>
-      <w:bookmarkStart w:id="1911" w:name="_Toc526333311"/>
-      <w:bookmarkStart w:id="1912" w:name="_Toc526333481"/>
-      <w:bookmarkStart w:id="1913" w:name="_Toc526333646"/>
-      <w:bookmarkStart w:id="1914" w:name="_Toc526333809"/>
-      <w:bookmarkStart w:id="1915" w:name="_Toc526333972"/>
-      <w:bookmarkStart w:id="1916" w:name="_Toc526334135"/>
-      <w:bookmarkStart w:id="1917" w:name="_Toc526334299"/>
-      <w:bookmarkStart w:id="1918" w:name="_Toc526334462"/>
-      <w:bookmarkStart w:id="1919" w:name="_Toc526334625"/>
-      <w:bookmarkStart w:id="1920" w:name="_Toc526334789"/>
-      <w:bookmarkStart w:id="1921" w:name="_Toc526334953"/>
-      <w:bookmarkStart w:id="1922" w:name="_Toc526335119"/>
-      <w:bookmarkStart w:id="1923" w:name="_Toc526335284"/>
-      <w:bookmarkStart w:id="1924" w:name="_Toc526335447"/>
-      <w:bookmarkStart w:id="1925" w:name="_Toc526335609"/>
-      <w:bookmarkStart w:id="1926" w:name="_Toc526335772"/>
-      <w:bookmarkStart w:id="1927" w:name="_Toc526335934"/>
-      <w:bookmarkStart w:id="1928" w:name="_Toc526336077"/>
-      <w:bookmarkStart w:id="1929" w:name="_Toc526336221"/>
-      <w:bookmarkStart w:id="1930" w:name="_Toc526336364"/>
-      <w:bookmarkStart w:id="1931" w:name="_Toc526336535"/>
-      <w:bookmarkStart w:id="1932" w:name="_Toc526336704"/>
-      <w:bookmarkStart w:id="1933" w:name="_Toc526336874"/>
-      <w:bookmarkStart w:id="1934" w:name="_Toc526337044"/>
-      <w:bookmarkStart w:id="1935" w:name="_Toc526337210"/>
-      <w:bookmarkStart w:id="1936" w:name="_Toc526361002"/>
-      <w:bookmarkStart w:id="1937" w:name="_Toc526362108"/>
-      <w:bookmarkStart w:id="1938" w:name="_Toc526362195"/>
-      <w:bookmarkStart w:id="1939" w:name="_Toc526367953"/>
-      <w:bookmarkStart w:id="1940" w:name="_Toc526408335"/>
-      <w:bookmarkStart w:id="1941" w:name="_Toc526408480"/>
-      <w:bookmarkStart w:id="1942" w:name="_Toc526408567"/>
-      <w:bookmarkStart w:id="1943" w:name="_Toc526408654"/>
-      <w:bookmarkStart w:id="1944" w:name="_Toc526332315"/>
-      <w:bookmarkStart w:id="1945" w:name="_Toc526332480"/>
-      <w:bookmarkStart w:id="1946" w:name="_Toc526332644"/>
-      <w:bookmarkStart w:id="1947" w:name="_Toc526332808"/>
-      <w:bookmarkStart w:id="1948" w:name="_Toc526332978"/>
-      <w:bookmarkStart w:id="1949" w:name="_Toc526333148"/>
-      <w:bookmarkStart w:id="1950" w:name="_Toc526333312"/>
-      <w:bookmarkStart w:id="1951" w:name="_Toc526333482"/>
-      <w:bookmarkStart w:id="1952" w:name="_Toc526333647"/>
-      <w:bookmarkStart w:id="1953" w:name="_Toc526333810"/>
-      <w:bookmarkStart w:id="1954" w:name="_Toc526333973"/>
-      <w:bookmarkStart w:id="1955" w:name="_Toc526334136"/>
-      <w:bookmarkStart w:id="1956" w:name="_Toc526334300"/>
-      <w:bookmarkStart w:id="1957" w:name="_Toc526334463"/>
-      <w:bookmarkStart w:id="1958" w:name="_Toc526334626"/>
-      <w:bookmarkStart w:id="1959" w:name="_Toc526334790"/>
-      <w:bookmarkStart w:id="1960" w:name="_Toc526334954"/>
-      <w:bookmarkStart w:id="1961" w:name="_Toc526335120"/>
-      <w:bookmarkStart w:id="1962" w:name="_Toc526335285"/>
-      <w:bookmarkStart w:id="1963" w:name="_Toc526335448"/>
-      <w:bookmarkStart w:id="1964" w:name="_Toc526335610"/>
-      <w:bookmarkStart w:id="1965" w:name="_Toc526335773"/>
-      <w:bookmarkStart w:id="1966" w:name="_Toc526335935"/>
-      <w:bookmarkStart w:id="1967" w:name="_Toc526336078"/>
-      <w:bookmarkStart w:id="1968" w:name="_Toc526336222"/>
-      <w:bookmarkStart w:id="1969" w:name="_Toc526336365"/>
-      <w:bookmarkStart w:id="1970" w:name="_Toc526336536"/>
-      <w:bookmarkStart w:id="1971" w:name="_Toc526336705"/>
-      <w:bookmarkStart w:id="1972" w:name="_Toc526336875"/>
-      <w:bookmarkStart w:id="1973" w:name="_Toc526337045"/>
-      <w:bookmarkStart w:id="1974" w:name="_Toc526337211"/>
-      <w:bookmarkStart w:id="1975" w:name="_Toc526361003"/>
-      <w:bookmarkStart w:id="1976" w:name="_Toc526362109"/>
-      <w:bookmarkStart w:id="1977" w:name="_Toc526362196"/>
-      <w:bookmarkStart w:id="1978" w:name="_Toc526367954"/>
-      <w:bookmarkStart w:id="1979" w:name="_Toc526408336"/>
-      <w:bookmarkStart w:id="1980" w:name="_Toc526408481"/>
-      <w:bookmarkStart w:id="1981" w:name="_Toc526408568"/>
-      <w:bookmarkStart w:id="1982" w:name="_Toc526408655"/>
-      <w:bookmarkStart w:id="1983" w:name="_Toc526332316"/>
-      <w:bookmarkStart w:id="1984" w:name="_Toc526332481"/>
-      <w:bookmarkStart w:id="1985" w:name="_Toc526332645"/>
-      <w:bookmarkStart w:id="1986" w:name="_Toc526332809"/>
-      <w:bookmarkStart w:id="1987" w:name="_Toc526332979"/>
-      <w:bookmarkStart w:id="1988" w:name="_Toc526333149"/>
-      <w:bookmarkStart w:id="1989" w:name="_Toc526333313"/>
-      <w:bookmarkStart w:id="1990" w:name="_Toc526333483"/>
-      <w:bookmarkStart w:id="1991" w:name="_Toc526333648"/>
-      <w:bookmarkStart w:id="1992" w:name="_Toc526333811"/>
-      <w:bookmarkStart w:id="1993" w:name="_Toc526333974"/>
-      <w:bookmarkStart w:id="1994" w:name="_Toc526334137"/>
-      <w:bookmarkStart w:id="1995" w:name="_Toc526334301"/>
-      <w:bookmarkStart w:id="1996" w:name="_Toc526334464"/>
-      <w:bookmarkStart w:id="1997" w:name="_Toc526334627"/>
-      <w:bookmarkStart w:id="1998" w:name="_Toc526334791"/>
-      <w:bookmarkStart w:id="1999" w:name="_Toc526334955"/>
-      <w:bookmarkStart w:id="2000" w:name="_Toc526335121"/>
-      <w:bookmarkStart w:id="2001" w:name="_Toc526335286"/>
-      <w:bookmarkStart w:id="2002" w:name="_Toc526335449"/>
-      <w:bookmarkStart w:id="2003" w:name="_Toc526335611"/>
-      <w:bookmarkStart w:id="2004" w:name="_Toc526335774"/>
-      <w:bookmarkStart w:id="2005" w:name="_Toc526335936"/>
-      <w:bookmarkStart w:id="2006" w:name="_Toc526336079"/>
-      <w:bookmarkStart w:id="2007" w:name="_Toc526336223"/>
-      <w:bookmarkStart w:id="2008" w:name="_Toc526336366"/>
-      <w:bookmarkStart w:id="2009" w:name="_Toc526336537"/>
-      <w:bookmarkStart w:id="2010" w:name="_Toc526336706"/>
-      <w:bookmarkStart w:id="2011" w:name="_Toc526336876"/>
-      <w:bookmarkStart w:id="2012" w:name="_Toc526337046"/>
-      <w:bookmarkStart w:id="2013" w:name="_Toc526337212"/>
-      <w:bookmarkStart w:id="2014" w:name="_Toc526361004"/>
-      <w:bookmarkStart w:id="2015" w:name="_Toc526362110"/>
-      <w:bookmarkStart w:id="2016" w:name="_Toc526362197"/>
-      <w:bookmarkStart w:id="2017" w:name="_Toc526367955"/>
-      <w:bookmarkStart w:id="2018" w:name="_Toc526408337"/>
-      <w:bookmarkStart w:id="2019" w:name="_Toc526408482"/>
-      <w:bookmarkStart w:id="2020" w:name="_Toc526408569"/>
-      <w:bookmarkStart w:id="2021" w:name="_Toc526408656"/>
-      <w:bookmarkStart w:id="2022" w:name="_Toc526332317"/>
-      <w:bookmarkStart w:id="2023" w:name="_Toc526332482"/>
-      <w:bookmarkStart w:id="2024" w:name="_Toc526332646"/>
-      <w:bookmarkStart w:id="2025" w:name="_Toc526332810"/>
-      <w:bookmarkStart w:id="2026" w:name="_Toc526332980"/>
-      <w:bookmarkStart w:id="2027" w:name="_Toc526333150"/>
-      <w:bookmarkStart w:id="2028" w:name="_Toc526333314"/>
-      <w:bookmarkStart w:id="2029" w:name="_Toc526333484"/>
-      <w:bookmarkStart w:id="2030" w:name="_Toc526333649"/>
-      <w:bookmarkStart w:id="2031" w:name="_Toc526333812"/>
-      <w:bookmarkStart w:id="2032" w:name="_Toc526333975"/>
-      <w:bookmarkStart w:id="2033" w:name="_Toc526334138"/>
-      <w:bookmarkStart w:id="2034" w:name="_Toc526334302"/>
-      <w:bookmarkStart w:id="2035" w:name="_Toc526334465"/>
-      <w:bookmarkStart w:id="2036" w:name="_Toc526334628"/>
-      <w:bookmarkStart w:id="2037" w:name="_Toc526334792"/>
-      <w:bookmarkStart w:id="2038" w:name="_Toc526334956"/>
-      <w:bookmarkStart w:id="2039" w:name="_Toc526335122"/>
-      <w:bookmarkStart w:id="2040" w:name="_Toc526335287"/>
-      <w:bookmarkStart w:id="2041" w:name="_Toc526335450"/>
-      <w:bookmarkStart w:id="2042" w:name="_Toc526335612"/>
-      <w:bookmarkStart w:id="2043" w:name="_Toc526335775"/>
-      <w:bookmarkStart w:id="2044" w:name="_Toc526335937"/>
-      <w:bookmarkStart w:id="2045" w:name="_Toc526336080"/>
-      <w:bookmarkStart w:id="2046" w:name="_Toc526336224"/>
-      <w:bookmarkStart w:id="2047" w:name="_Toc526336367"/>
-      <w:bookmarkStart w:id="2048" w:name="_Toc526336538"/>
-      <w:bookmarkStart w:id="2049" w:name="_Toc526336707"/>
-      <w:bookmarkStart w:id="2050" w:name="_Toc526336877"/>
-      <w:bookmarkStart w:id="2051" w:name="_Toc526337047"/>
-      <w:bookmarkStart w:id="2052" w:name="_Toc526337213"/>
-      <w:bookmarkStart w:id="2053" w:name="_Toc526361005"/>
-      <w:bookmarkStart w:id="2054" w:name="_Toc526362111"/>
-      <w:bookmarkStart w:id="2055" w:name="_Toc526362198"/>
-      <w:bookmarkStart w:id="2056" w:name="_Toc526367956"/>
-      <w:bookmarkStart w:id="2057" w:name="_Toc526408338"/>
-      <w:bookmarkStart w:id="2058" w:name="_Toc526408483"/>
-      <w:bookmarkStart w:id="2059" w:name="_Toc526408570"/>
-      <w:bookmarkStart w:id="2060" w:name="_Toc526408657"/>
-      <w:bookmarkStart w:id="2061" w:name="_Toc526332318"/>
-      <w:bookmarkStart w:id="2062" w:name="_Toc526332483"/>
-      <w:bookmarkStart w:id="2063" w:name="_Toc526332647"/>
-      <w:bookmarkStart w:id="2064" w:name="_Toc526332811"/>
-      <w:bookmarkStart w:id="2065" w:name="_Toc526332981"/>
-      <w:bookmarkStart w:id="2066" w:name="_Toc526333151"/>
-      <w:bookmarkStart w:id="2067" w:name="_Toc526333315"/>
-      <w:bookmarkStart w:id="2068" w:name="_Toc526333485"/>
-      <w:bookmarkStart w:id="2069" w:name="_Toc526333650"/>
-      <w:bookmarkStart w:id="2070" w:name="_Toc526333813"/>
-      <w:bookmarkStart w:id="2071" w:name="_Toc526333976"/>
-      <w:bookmarkStart w:id="2072" w:name="_Toc526334139"/>
-      <w:bookmarkStart w:id="2073" w:name="_Toc526334303"/>
-      <w:bookmarkStart w:id="2074" w:name="_Toc526334466"/>
-      <w:bookmarkStart w:id="2075" w:name="_Toc526334629"/>
-      <w:bookmarkStart w:id="2076" w:name="_Toc526334793"/>
-      <w:bookmarkStart w:id="2077" w:name="_Toc526334957"/>
-      <w:bookmarkStart w:id="2078" w:name="_Toc526335123"/>
-      <w:bookmarkStart w:id="2079" w:name="_Toc526335288"/>
-      <w:bookmarkStart w:id="2080" w:name="_Toc526335451"/>
-      <w:bookmarkStart w:id="2081" w:name="_Toc526335613"/>
-      <w:bookmarkStart w:id="2082" w:name="_Toc526335776"/>
-      <w:bookmarkStart w:id="2083" w:name="_Toc526335938"/>
-      <w:bookmarkStart w:id="2084" w:name="_Toc526336081"/>
-      <w:bookmarkStart w:id="2085" w:name="_Toc526336225"/>
-      <w:bookmarkStart w:id="2086" w:name="_Toc526336368"/>
-      <w:bookmarkStart w:id="2087" w:name="_Toc526336539"/>
-      <w:bookmarkStart w:id="2088" w:name="_Toc526336708"/>
-      <w:bookmarkStart w:id="2089" w:name="_Toc526336878"/>
-      <w:bookmarkStart w:id="2090" w:name="_Toc526337048"/>
-      <w:bookmarkStart w:id="2091" w:name="_Toc526337214"/>
-      <w:bookmarkStart w:id="2092" w:name="_Toc526361006"/>
-      <w:bookmarkStart w:id="2093" w:name="_Toc526362112"/>
-      <w:bookmarkStart w:id="2094" w:name="_Toc526362199"/>
-      <w:bookmarkStart w:id="2095" w:name="_Toc526367957"/>
-      <w:bookmarkStart w:id="2096" w:name="_Toc526408339"/>
-      <w:bookmarkStart w:id="2097" w:name="_Toc526408484"/>
-      <w:bookmarkStart w:id="2098" w:name="_Toc526408571"/>
-      <w:bookmarkStart w:id="2099" w:name="_Toc526408658"/>
-      <w:bookmarkStart w:id="2100" w:name="_Toc526332319"/>
-      <w:bookmarkStart w:id="2101" w:name="_Toc526332484"/>
-      <w:bookmarkStart w:id="2102" w:name="_Toc526332648"/>
-      <w:bookmarkStart w:id="2103" w:name="_Toc526332812"/>
-      <w:bookmarkStart w:id="2104" w:name="_Toc526332982"/>
-      <w:bookmarkStart w:id="2105" w:name="_Toc526333152"/>
-      <w:bookmarkStart w:id="2106" w:name="_Toc526333316"/>
-      <w:bookmarkStart w:id="2107" w:name="_Toc526333486"/>
-      <w:bookmarkStart w:id="2108" w:name="_Toc526333651"/>
-      <w:bookmarkStart w:id="2109" w:name="_Toc526333814"/>
-      <w:bookmarkStart w:id="2110" w:name="_Toc526333977"/>
-      <w:bookmarkStart w:id="2111" w:name="_Toc526334140"/>
-      <w:bookmarkStart w:id="2112" w:name="_Toc526334304"/>
-      <w:bookmarkStart w:id="2113" w:name="_Toc526334467"/>
-      <w:bookmarkStart w:id="2114" w:name="_Toc526334630"/>
-      <w:bookmarkStart w:id="2115" w:name="_Toc526334794"/>
-      <w:bookmarkStart w:id="2116" w:name="_Toc526334958"/>
-      <w:bookmarkStart w:id="2117" w:name="_Toc526335124"/>
-      <w:bookmarkStart w:id="2118" w:name="_Toc526335289"/>
-      <w:bookmarkStart w:id="2119" w:name="_Toc526335452"/>
-      <w:bookmarkStart w:id="2120" w:name="_Toc526335614"/>
-      <w:bookmarkStart w:id="2121" w:name="_Toc526335777"/>
-      <w:bookmarkStart w:id="2122" w:name="_Toc526335939"/>
-      <w:bookmarkStart w:id="2123" w:name="_Toc526336082"/>
-      <w:bookmarkStart w:id="2124" w:name="_Toc526336226"/>
-      <w:bookmarkStart w:id="2125" w:name="_Toc526336369"/>
-      <w:bookmarkStart w:id="2126" w:name="_Toc526336540"/>
-      <w:bookmarkStart w:id="2127" w:name="_Toc526336709"/>
-      <w:bookmarkStart w:id="2128" w:name="_Toc526336879"/>
-      <w:bookmarkStart w:id="2129" w:name="_Toc526337049"/>
-      <w:bookmarkStart w:id="2130" w:name="_Toc526337215"/>
-      <w:bookmarkStart w:id="2131" w:name="_Toc526361007"/>
-      <w:bookmarkStart w:id="2132" w:name="_Toc526362113"/>
-      <w:bookmarkStart w:id="2133" w:name="_Toc526362200"/>
-      <w:bookmarkStart w:id="2134" w:name="_Toc526367958"/>
-      <w:bookmarkStart w:id="2135" w:name="_Toc526408340"/>
-      <w:bookmarkStart w:id="2136" w:name="_Toc526408485"/>
-      <w:bookmarkStart w:id="2137" w:name="_Toc526408572"/>
-      <w:bookmarkStart w:id="2138" w:name="_Toc526408659"/>
-      <w:bookmarkStart w:id="2139" w:name="_Toc526332320"/>
-      <w:bookmarkStart w:id="2140" w:name="_Toc526332485"/>
-      <w:bookmarkStart w:id="2141" w:name="_Toc526332649"/>
-      <w:bookmarkStart w:id="2142" w:name="_Toc526332813"/>
-      <w:bookmarkStart w:id="2143" w:name="_Toc526332983"/>
-      <w:bookmarkStart w:id="2144" w:name="_Toc526333153"/>
-      <w:bookmarkStart w:id="2145" w:name="_Toc526333317"/>
-      <w:bookmarkStart w:id="2146" w:name="_Toc526333487"/>
-      <w:bookmarkStart w:id="2147" w:name="_Toc526333652"/>
-      <w:bookmarkStart w:id="2148" w:name="_Toc526333815"/>
-      <w:bookmarkStart w:id="2149" w:name="_Toc526333978"/>
-      <w:bookmarkStart w:id="2150" w:name="_Toc526334141"/>
-      <w:bookmarkStart w:id="2151" w:name="_Toc526334305"/>
-      <w:bookmarkStart w:id="2152" w:name="_Toc526334468"/>
-      <w:bookmarkStart w:id="2153" w:name="_Toc526334631"/>
-      <w:bookmarkStart w:id="2154" w:name="_Toc526334795"/>
-      <w:bookmarkStart w:id="2155" w:name="_Toc526334959"/>
-      <w:bookmarkStart w:id="2156" w:name="_Toc526335125"/>
-      <w:bookmarkStart w:id="2157" w:name="_Toc526335290"/>
-      <w:bookmarkStart w:id="2158" w:name="_Toc526335453"/>
-      <w:bookmarkStart w:id="2159" w:name="_Toc526335615"/>
-      <w:bookmarkStart w:id="2160" w:name="_Toc526335778"/>
-      <w:bookmarkStart w:id="2161" w:name="_Toc526335940"/>
-      <w:bookmarkStart w:id="2162" w:name="_Toc526336083"/>
-      <w:bookmarkStart w:id="2163" w:name="_Toc526336227"/>
-      <w:bookmarkStart w:id="2164" w:name="_Toc526336370"/>
-      <w:bookmarkStart w:id="2165" w:name="_Toc526336541"/>
-      <w:bookmarkStart w:id="2166" w:name="_Toc526336710"/>
-      <w:bookmarkStart w:id="2167" w:name="_Toc526336880"/>
-      <w:bookmarkStart w:id="2168" w:name="_Toc526337050"/>
-      <w:bookmarkStart w:id="2169" w:name="_Toc526337216"/>
-      <w:bookmarkStart w:id="2170" w:name="_Toc526361008"/>
-      <w:bookmarkStart w:id="2171" w:name="_Toc526362114"/>
-      <w:bookmarkStart w:id="2172" w:name="_Toc526362201"/>
-      <w:bookmarkStart w:id="2173" w:name="_Toc526367959"/>
-      <w:bookmarkStart w:id="2174" w:name="_Toc526408341"/>
-      <w:bookmarkStart w:id="2175" w:name="_Toc526408486"/>
-      <w:bookmarkStart w:id="2176" w:name="_Toc526408573"/>
-      <w:bookmarkStart w:id="2177" w:name="_Toc526408660"/>
-      <w:bookmarkStart w:id="2178" w:name="_Toc526332321"/>
-      <w:bookmarkStart w:id="2179" w:name="_Toc526332486"/>
-      <w:bookmarkStart w:id="2180" w:name="_Toc526332650"/>
-      <w:bookmarkStart w:id="2181" w:name="_Toc526332814"/>
-      <w:bookmarkStart w:id="2182" w:name="_Toc526332984"/>
-      <w:bookmarkStart w:id="2183" w:name="_Toc526333154"/>
-      <w:bookmarkStart w:id="2184" w:name="_Toc526333318"/>
-      <w:bookmarkStart w:id="2185" w:name="_Toc526333488"/>
-      <w:bookmarkStart w:id="2186" w:name="_Toc526333653"/>
-      <w:bookmarkStart w:id="2187" w:name="_Toc526333816"/>
-      <w:bookmarkStart w:id="2188" w:name="_Toc526333979"/>
-      <w:bookmarkStart w:id="2189" w:name="_Toc526334142"/>
-      <w:bookmarkStart w:id="2190" w:name="_Toc526334306"/>
-      <w:bookmarkStart w:id="2191" w:name="_Toc526334469"/>
-      <w:bookmarkStart w:id="2192" w:name="_Toc526334632"/>
-      <w:bookmarkStart w:id="2193" w:name="_Toc526334796"/>
-      <w:bookmarkStart w:id="2194" w:name="_Toc526334960"/>
-      <w:bookmarkStart w:id="2195" w:name="_Toc526335126"/>
-      <w:bookmarkStart w:id="2196" w:name="_Toc526335291"/>
-      <w:bookmarkStart w:id="2197" w:name="_Toc526335454"/>
-      <w:bookmarkStart w:id="2198" w:name="_Toc526335616"/>
-      <w:bookmarkStart w:id="2199" w:name="_Toc526335779"/>
-      <w:bookmarkStart w:id="2200" w:name="_Toc526335941"/>
-      <w:bookmarkStart w:id="2201" w:name="_Toc526336084"/>
-      <w:bookmarkStart w:id="2202" w:name="_Toc526336228"/>
-      <w:bookmarkStart w:id="2203" w:name="_Toc526336371"/>
-      <w:bookmarkStart w:id="2204" w:name="_Toc526336542"/>
-      <w:bookmarkStart w:id="2205" w:name="_Toc526336711"/>
-      <w:bookmarkStart w:id="2206" w:name="_Toc526336881"/>
-      <w:bookmarkStart w:id="2207" w:name="_Toc526337051"/>
-      <w:bookmarkStart w:id="2208" w:name="_Toc526337217"/>
-      <w:bookmarkStart w:id="2209" w:name="_Toc526361009"/>
-      <w:bookmarkStart w:id="2210" w:name="_Toc526362115"/>
-      <w:bookmarkStart w:id="2211" w:name="_Toc526362202"/>
-      <w:bookmarkStart w:id="2212" w:name="_Toc526367960"/>
-      <w:bookmarkStart w:id="2213" w:name="_Toc526408342"/>
-      <w:bookmarkStart w:id="2214" w:name="_Toc526408487"/>
-      <w:bookmarkStart w:id="2215" w:name="_Toc526408574"/>
-      <w:bookmarkStart w:id="2216" w:name="_Toc526408661"/>
-      <w:bookmarkEnd w:id="1736"/>
+      <w:bookmarkStart w:id="1737" w:name="_Toc526336530"/>
+      <w:bookmarkStart w:id="1738" w:name="_Toc526336699"/>
+      <w:bookmarkStart w:id="1739" w:name="_Toc526336869"/>
+      <w:bookmarkStart w:id="1740" w:name="_Toc526337039"/>
+      <w:bookmarkStart w:id="1741" w:name="_Toc526337205"/>
+      <w:bookmarkStart w:id="1742" w:name="_Toc526360997"/>
+      <w:bookmarkStart w:id="1743" w:name="_Toc526362103"/>
+      <w:bookmarkStart w:id="1744" w:name="_Toc526362190"/>
+      <w:bookmarkStart w:id="1745" w:name="_Toc526367948"/>
+      <w:bookmarkStart w:id="1746" w:name="_Toc526408330"/>
+      <w:bookmarkStart w:id="1747" w:name="_Toc526408475"/>
+      <w:bookmarkStart w:id="1748" w:name="_Toc526408562"/>
+      <w:bookmarkStart w:id="1749" w:name="_Toc526408649"/>
+      <w:bookmarkStart w:id="1750" w:name="_Toc526332310"/>
+      <w:bookmarkStart w:id="1751" w:name="_Toc526332475"/>
+      <w:bookmarkStart w:id="1752" w:name="_Toc526332639"/>
+      <w:bookmarkStart w:id="1753" w:name="_Toc526332803"/>
+      <w:bookmarkStart w:id="1754" w:name="_Toc526332973"/>
+      <w:bookmarkStart w:id="1755" w:name="_Toc526333143"/>
+      <w:bookmarkStart w:id="1756" w:name="_Toc526333307"/>
+      <w:bookmarkStart w:id="1757" w:name="_Toc526333477"/>
+      <w:bookmarkStart w:id="1758" w:name="_Toc526333642"/>
+      <w:bookmarkStart w:id="1759" w:name="_Toc526333805"/>
+      <w:bookmarkStart w:id="1760" w:name="_Toc526333968"/>
+      <w:bookmarkStart w:id="1761" w:name="_Toc526334131"/>
+      <w:bookmarkStart w:id="1762" w:name="_Toc526334295"/>
+      <w:bookmarkStart w:id="1763" w:name="_Toc526334458"/>
+      <w:bookmarkStart w:id="1764" w:name="_Toc526334621"/>
+      <w:bookmarkStart w:id="1765" w:name="_Toc526334785"/>
+      <w:bookmarkStart w:id="1766" w:name="_Toc526334949"/>
+      <w:bookmarkStart w:id="1767" w:name="_Toc526335115"/>
+      <w:bookmarkStart w:id="1768" w:name="_Toc526335280"/>
+      <w:bookmarkStart w:id="1769" w:name="_Toc526335443"/>
+      <w:bookmarkStart w:id="1770" w:name="_Toc526335605"/>
+      <w:bookmarkStart w:id="1771" w:name="_Toc526335768"/>
+      <w:bookmarkStart w:id="1772" w:name="_Toc526335930"/>
+      <w:bookmarkStart w:id="1773" w:name="_Toc526336073"/>
+      <w:bookmarkStart w:id="1774" w:name="_Toc526336217"/>
+      <w:bookmarkStart w:id="1775" w:name="_Toc526336360"/>
+      <w:bookmarkStart w:id="1776" w:name="_Toc526336531"/>
+      <w:bookmarkStart w:id="1777" w:name="_Toc526336700"/>
+      <w:bookmarkStart w:id="1778" w:name="_Toc526336870"/>
+      <w:bookmarkStart w:id="1779" w:name="_Toc526337040"/>
+      <w:bookmarkStart w:id="1780" w:name="_Toc526337206"/>
+      <w:bookmarkStart w:id="1781" w:name="_Toc526360998"/>
+      <w:bookmarkStart w:id="1782" w:name="_Toc526362104"/>
+      <w:bookmarkStart w:id="1783" w:name="_Toc526362191"/>
+      <w:bookmarkStart w:id="1784" w:name="_Toc526367949"/>
+      <w:bookmarkStart w:id="1785" w:name="_Toc526408331"/>
+      <w:bookmarkStart w:id="1786" w:name="_Toc526408476"/>
+      <w:bookmarkStart w:id="1787" w:name="_Toc526408563"/>
+      <w:bookmarkStart w:id="1788" w:name="_Toc526408650"/>
+      <w:bookmarkStart w:id="1789" w:name="_Toc526332311"/>
+      <w:bookmarkStart w:id="1790" w:name="_Toc526332476"/>
+      <w:bookmarkStart w:id="1791" w:name="_Toc526332640"/>
+      <w:bookmarkStart w:id="1792" w:name="_Toc526332804"/>
+      <w:bookmarkStart w:id="1793" w:name="_Toc526332974"/>
+      <w:bookmarkStart w:id="1794" w:name="_Toc526333144"/>
+      <w:bookmarkStart w:id="1795" w:name="_Toc526333308"/>
+      <w:bookmarkStart w:id="1796" w:name="_Toc526333478"/>
+      <w:bookmarkStart w:id="1797" w:name="_Toc526333643"/>
+      <w:bookmarkStart w:id="1798" w:name="_Toc526333806"/>
+      <w:bookmarkStart w:id="1799" w:name="_Toc526333969"/>
+      <w:bookmarkStart w:id="1800" w:name="_Toc526334132"/>
+      <w:bookmarkStart w:id="1801" w:name="_Toc526334296"/>
+      <w:bookmarkStart w:id="1802" w:name="_Toc526334459"/>
+      <w:bookmarkStart w:id="1803" w:name="_Toc526334622"/>
+      <w:bookmarkStart w:id="1804" w:name="_Toc526334786"/>
+      <w:bookmarkStart w:id="1805" w:name="_Toc526334950"/>
+      <w:bookmarkStart w:id="1806" w:name="_Toc526335116"/>
+      <w:bookmarkStart w:id="1807" w:name="_Toc526335281"/>
+      <w:bookmarkStart w:id="1808" w:name="_Toc526335444"/>
+      <w:bookmarkStart w:id="1809" w:name="_Toc526335606"/>
+      <w:bookmarkStart w:id="1810" w:name="_Toc526335769"/>
+      <w:bookmarkStart w:id="1811" w:name="_Toc526335931"/>
+      <w:bookmarkStart w:id="1812" w:name="_Toc526336074"/>
+      <w:bookmarkStart w:id="1813" w:name="_Toc526336218"/>
+      <w:bookmarkStart w:id="1814" w:name="_Toc526336361"/>
+      <w:bookmarkStart w:id="1815" w:name="_Toc526336532"/>
+      <w:bookmarkStart w:id="1816" w:name="_Toc526336701"/>
+      <w:bookmarkStart w:id="1817" w:name="_Toc526336871"/>
+      <w:bookmarkStart w:id="1818" w:name="_Toc526337041"/>
+      <w:bookmarkStart w:id="1819" w:name="_Toc526337207"/>
+      <w:bookmarkStart w:id="1820" w:name="_Toc526360999"/>
+      <w:bookmarkStart w:id="1821" w:name="_Toc526362105"/>
+      <w:bookmarkStart w:id="1822" w:name="_Toc526362192"/>
+      <w:bookmarkStart w:id="1823" w:name="_Toc526367950"/>
+      <w:bookmarkStart w:id="1824" w:name="_Toc526408332"/>
+      <w:bookmarkStart w:id="1825" w:name="_Toc526408477"/>
+      <w:bookmarkStart w:id="1826" w:name="_Toc526408564"/>
+      <w:bookmarkStart w:id="1827" w:name="_Toc526408651"/>
+      <w:bookmarkStart w:id="1828" w:name="_Toc526332312"/>
+      <w:bookmarkStart w:id="1829" w:name="_Toc526332477"/>
+      <w:bookmarkStart w:id="1830" w:name="_Toc526332641"/>
+      <w:bookmarkStart w:id="1831" w:name="_Toc526332805"/>
+      <w:bookmarkStart w:id="1832" w:name="_Toc526332975"/>
+      <w:bookmarkStart w:id="1833" w:name="_Toc526333145"/>
+      <w:bookmarkStart w:id="1834" w:name="_Toc526333309"/>
+      <w:bookmarkStart w:id="1835" w:name="_Toc526333479"/>
+      <w:bookmarkStart w:id="1836" w:name="_Toc526333644"/>
+      <w:bookmarkStart w:id="1837" w:name="_Toc526333807"/>
+      <w:bookmarkStart w:id="1838" w:name="_Toc526333970"/>
+      <w:bookmarkStart w:id="1839" w:name="_Toc526334133"/>
+      <w:bookmarkStart w:id="1840" w:name="_Toc526334297"/>
+      <w:bookmarkStart w:id="1841" w:name="_Toc526334460"/>
+      <w:bookmarkStart w:id="1842" w:name="_Toc526334623"/>
+      <w:bookmarkStart w:id="1843" w:name="_Toc526334787"/>
+      <w:bookmarkStart w:id="1844" w:name="_Toc526334951"/>
+      <w:bookmarkStart w:id="1845" w:name="_Toc526335117"/>
+      <w:bookmarkStart w:id="1846" w:name="_Toc526335282"/>
+      <w:bookmarkStart w:id="1847" w:name="_Toc526335445"/>
+      <w:bookmarkStart w:id="1848" w:name="_Toc526335607"/>
+      <w:bookmarkStart w:id="1849" w:name="_Toc526335770"/>
+      <w:bookmarkStart w:id="1850" w:name="_Toc526335932"/>
+      <w:bookmarkStart w:id="1851" w:name="_Toc526336075"/>
+      <w:bookmarkStart w:id="1852" w:name="_Toc526336219"/>
+      <w:bookmarkStart w:id="1853" w:name="_Toc526336362"/>
+      <w:bookmarkStart w:id="1854" w:name="_Toc526336533"/>
+      <w:bookmarkStart w:id="1855" w:name="_Toc526336702"/>
+      <w:bookmarkStart w:id="1856" w:name="_Toc526336872"/>
+      <w:bookmarkStart w:id="1857" w:name="_Toc526337042"/>
+      <w:bookmarkStart w:id="1858" w:name="_Toc526337208"/>
+      <w:bookmarkStart w:id="1859" w:name="_Toc526361000"/>
+      <w:bookmarkStart w:id="1860" w:name="_Toc526362106"/>
+      <w:bookmarkStart w:id="1861" w:name="_Toc526362193"/>
+      <w:bookmarkStart w:id="1862" w:name="_Toc526367951"/>
+      <w:bookmarkStart w:id="1863" w:name="_Toc526408333"/>
+      <w:bookmarkStart w:id="1864" w:name="_Toc526408478"/>
+      <w:bookmarkStart w:id="1865" w:name="_Toc526408565"/>
+      <w:bookmarkStart w:id="1866" w:name="_Toc526408652"/>
+      <w:bookmarkStart w:id="1867" w:name="_Toc526332313"/>
+      <w:bookmarkStart w:id="1868" w:name="_Toc526332478"/>
+      <w:bookmarkStart w:id="1869" w:name="_Toc526332642"/>
+      <w:bookmarkStart w:id="1870" w:name="_Toc526332806"/>
+      <w:bookmarkStart w:id="1871" w:name="_Toc526332976"/>
+      <w:bookmarkStart w:id="1872" w:name="_Toc526333146"/>
+      <w:bookmarkStart w:id="1873" w:name="_Toc526333310"/>
+      <w:bookmarkStart w:id="1874" w:name="_Toc526333480"/>
+      <w:bookmarkStart w:id="1875" w:name="_Toc526333645"/>
+      <w:bookmarkStart w:id="1876" w:name="_Toc526333808"/>
+      <w:bookmarkStart w:id="1877" w:name="_Toc526333971"/>
+      <w:bookmarkStart w:id="1878" w:name="_Toc526334134"/>
+      <w:bookmarkStart w:id="1879" w:name="_Toc526334298"/>
+      <w:bookmarkStart w:id="1880" w:name="_Toc526334461"/>
+      <w:bookmarkStart w:id="1881" w:name="_Toc526334624"/>
+      <w:bookmarkStart w:id="1882" w:name="_Toc526334788"/>
+      <w:bookmarkStart w:id="1883" w:name="_Toc526334952"/>
+      <w:bookmarkStart w:id="1884" w:name="_Toc526335118"/>
+      <w:bookmarkStart w:id="1885" w:name="_Toc526335283"/>
+      <w:bookmarkStart w:id="1886" w:name="_Toc526335446"/>
+      <w:bookmarkStart w:id="1887" w:name="_Toc526335608"/>
+      <w:bookmarkStart w:id="1888" w:name="_Toc526335771"/>
+      <w:bookmarkStart w:id="1889" w:name="_Toc526335933"/>
+      <w:bookmarkStart w:id="1890" w:name="_Toc526336076"/>
+      <w:bookmarkStart w:id="1891" w:name="_Toc526336220"/>
+      <w:bookmarkStart w:id="1892" w:name="_Toc526336363"/>
+      <w:bookmarkStart w:id="1893" w:name="_Toc526336534"/>
+      <w:bookmarkStart w:id="1894" w:name="_Toc526336703"/>
+      <w:bookmarkStart w:id="1895" w:name="_Toc526336873"/>
+      <w:bookmarkStart w:id="1896" w:name="_Toc526337043"/>
+      <w:bookmarkStart w:id="1897" w:name="_Toc526337209"/>
+      <w:bookmarkStart w:id="1898" w:name="_Toc526361001"/>
+      <w:bookmarkStart w:id="1899" w:name="_Toc526362107"/>
+      <w:bookmarkStart w:id="1900" w:name="_Toc526362194"/>
+      <w:bookmarkStart w:id="1901" w:name="_Toc526367952"/>
+      <w:bookmarkStart w:id="1902" w:name="_Toc526408334"/>
+      <w:bookmarkStart w:id="1903" w:name="_Toc526408479"/>
+      <w:bookmarkStart w:id="1904" w:name="_Toc526408566"/>
+      <w:bookmarkStart w:id="1905" w:name="_Toc526408653"/>
+      <w:bookmarkStart w:id="1906" w:name="_Toc526332314"/>
+      <w:bookmarkStart w:id="1907" w:name="_Toc526332479"/>
+      <w:bookmarkStart w:id="1908" w:name="_Toc526332643"/>
+      <w:bookmarkStart w:id="1909" w:name="_Toc526332807"/>
+      <w:bookmarkStart w:id="1910" w:name="_Toc526332977"/>
+      <w:bookmarkStart w:id="1911" w:name="_Toc526333147"/>
+      <w:bookmarkStart w:id="1912" w:name="_Toc526333311"/>
+      <w:bookmarkStart w:id="1913" w:name="_Toc526333481"/>
+      <w:bookmarkStart w:id="1914" w:name="_Toc526333646"/>
+      <w:bookmarkStart w:id="1915" w:name="_Toc526333809"/>
+      <w:bookmarkStart w:id="1916" w:name="_Toc526333972"/>
+      <w:bookmarkStart w:id="1917" w:name="_Toc526334135"/>
+      <w:bookmarkStart w:id="1918" w:name="_Toc526334299"/>
+      <w:bookmarkStart w:id="1919" w:name="_Toc526334462"/>
+      <w:bookmarkStart w:id="1920" w:name="_Toc526334625"/>
+      <w:bookmarkStart w:id="1921" w:name="_Toc526334789"/>
+      <w:bookmarkStart w:id="1922" w:name="_Toc526334953"/>
+      <w:bookmarkStart w:id="1923" w:name="_Toc526335119"/>
+      <w:bookmarkStart w:id="1924" w:name="_Toc526335284"/>
+      <w:bookmarkStart w:id="1925" w:name="_Toc526335447"/>
+      <w:bookmarkStart w:id="1926" w:name="_Toc526335609"/>
+      <w:bookmarkStart w:id="1927" w:name="_Toc526335772"/>
+      <w:bookmarkStart w:id="1928" w:name="_Toc526335934"/>
+      <w:bookmarkStart w:id="1929" w:name="_Toc526336077"/>
+      <w:bookmarkStart w:id="1930" w:name="_Toc526336221"/>
+      <w:bookmarkStart w:id="1931" w:name="_Toc526336364"/>
+      <w:bookmarkStart w:id="1932" w:name="_Toc526336535"/>
+      <w:bookmarkStart w:id="1933" w:name="_Toc526336704"/>
+      <w:bookmarkStart w:id="1934" w:name="_Toc526336874"/>
+      <w:bookmarkStart w:id="1935" w:name="_Toc526337044"/>
+      <w:bookmarkStart w:id="1936" w:name="_Toc526337210"/>
+      <w:bookmarkStart w:id="1937" w:name="_Toc526361002"/>
+      <w:bookmarkStart w:id="1938" w:name="_Toc526362108"/>
+      <w:bookmarkStart w:id="1939" w:name="_Toc526362195"/>
+      <w:bookmarkStart w:id="1940" w:name="_Toc526367953"/>
+      <w:bookmarkStart w:id="1941" w:name="_Toc526408335"/>
+      <w:bookmarkStart w:id="1942" w:name="_Toc526408480"/>
+      <w:bookmarkStart w:id="1943" w:name="_Toc526408567"/>
+      <w:bookmarkStart w:id="1944" w:name="_Toc526408654"/>
+      <w:bookmarkStart w:id="1945" w:name="_Toc526332315"/>
+      <w:bookmarkStart w:id="1946" w:name="_Toc526332480"/>
+      <w:bookmarkStart w:id="1947" w:name="_Toc526332644"/>
+      <w:bookmarkStart w:id="1948" w:name="_Toc526332808"/>
+      <w:bookmarkStart w:id="1949" w:name="_Toc526332978"/>
+      <w:bookmarkStart w:id="1950" w:name="_Toc526333148"/>
+      <w:bookmarkStart w:id="1951" w:name="_Toc526333312"/>
+      <w:bookmarkStart w:id="1952" w:name="_Toc526333482"/>
+      <w:bookmarkStart w:id="1953" w:name="_Toc526333647"/>
+      <w:bookmarkStart w:id="1954" w:name="_Toc526333810"/>
+      <w:bookmarkStart w:id="1955" w:name="_Toc526333973"/>
+      <w:bookmarkStart w:id="1956" w:name="_Toc526334136"/>
+      <w:bookmarkStart w:id="1957" w:name="_Toc526334300"/>
+      <w:bookmarkStart w:id="1958" w:name="_Toc526334463"/>
+      <w:bookmarkStart w:id="1959" w:name="_Toc526334626"/>
+      <w:bookmarkStart w:id="1960" w:name="_Toc526334790"/>
+      <w:bookmarkStart w:id="1961" w:name="_Toc526334954"/>
+      <w:bookmarkStart w:id="1962" w:name="_Toc526335120"/>
+      <w:bookmarkStart w:id="1963" w:name="_Toc526335285"/>
+      <w:bookmarkStart w:id="1964" w:name="_Toc526335448"/>
+      <w:bookmarkStart w:id="1965" w:name="_Toc526335610"/>
+      <w:bookmarkStart w:id="1966" w:name="_Toc526335773"/>
+      <w:bookmarkStart w:id="1967" w:name="_Toc526335935"/>
+      <w:bookmarkStart w:id="1968" w:name="_Toc526336078"/>
+      <w:bookmarkStart w:id="1969" w:name="_Toc526336222"/>
+      <w:bookmarkStart w:id="1970" w:name="_Toc526336365"/>
+      <w:bookmarkStart w:id="1971" w:name="_Toc526336536"/>
+      <w:bookmarkStart w:id="1972" w:name="_Toc526336705"/>
+      <w:bookmarkStart w:id="1973" w:name="_Toc526336875"/>
+      <w:bookmarkStart w:id="1974" w:name="_Toc526337045"/>
+      <w:bookmarkStart w:id="1975" w:name="_Toc526337211"/>
+      <w:bookmarkStart w:id="1976" w:name="_Toc526361003"/>
+      <w:bookmarkStart w:id="1977" w:name="_Toc526362109"/>
+      <w:bookmarkStart w:id="1978" w:name="_Toc526362196"/>
+      <w:bookmarkStart w:id="1979" w:name="_Toc526367954"/>
+      <w:bookmarkStart w:id="1980" w:name="_Toc526408336"/>
+      <w:bookmarkStart w:id="1981" w:name="_Toc526408481"/>
+      <w:bookmarkStart w:id="1982" w:name="_Toc526408568"/>
+      <w:bookmarkStart w:id="1983" w:name="_Toc526408655"/>
+      <w:bookmarkStart w:id="1984" w:name="_Toc526332316"/>
+      <w:bookmarkStart w:id="1985" w:name="_Toc526332481"/>
+      <w:bookmarkStart w:id="1986" w:name="_Toc526332645"/>
+      <w:bookmarkStart w:id="1987" w:name="_Toc526332809"/>
+      <w:bookmarkStart w:id="1988" w:name="_Toc526332979"/>
+      <w:bookmarkStart w:id="1989" w:name="_Toc526333149"/>
+      <w:bookmarkStart w:id="1990" w:name="_Toc526333313"/>
+      <w:bookmarkStart w:id="1991" w:name="_Toc526333483"/>
+      <w:bookmarkStart w:id="1992" w:name="_Toc526333648"/>
+      <w:bookmarkStart w:id="1993" w:name="_Toc526333811"/>
+      <w:bookmarkStart w:id="1994" w:name="_Toc526333974"/>
+      <w:bookmarkStart w:id="1995" w:name="_Toc526334137"/>
+      <w:bookmarkStart w:id="1996" w:name="_Toc526334301"/>
+      <w:bookmarkStart w:id="1997" w:name="_Toc526334464"/>
+      <w:bookmarkStart w:id="1998" w:name="_Toc526334627"/>
+      <w:bookmarkStart w:id="1999" w:name="_Toc526334791"/>
+      <w:bookmarkStart w:id="2000" w:name="_Toc526334955"/>
+      <w:bookmarkStart w:id="2001" w:name="_Toc526335121"/>
+      <w:bookmarkStart w:id="2002" w:name="_Toc526335286"/>
+      <w:bookmarkStart w:id="2003" w:name="_Toc526335449"/>
+      <w:bookmarkStart w:id="2004" w:name="_Toc526335611"/>
+      <w:bookmarkStart w:id="2005" w:name="_Toc526335774"/>
+      <w:bookmarkStart w:id="2006" w:name="_Toc526335936"/>
+      <w:bookmarkStart w:id="2007" w:name="_Toc526336079"/>
+      <w:bookmarkStart w:id="2008" w:name="_Toc526336223"/>
+      <w:bookmarkStart w:id="2009" w:name="_Toc526336366"/>
+      <w:bookmarkStart w:id="2010" w:name="_Toc526336537"/>
+      <w:bookmarkStart w:id="2011" w:name="_Toc526336706"/>
+      <w:bookmarkStart w:id="2012" w:name="_Toc526336876"/>
+      <w:bookmarkStart w:id="2013" w:name="_Toc526337046"/>
+      <w:bookmarkStart w:id="2014" w:name="_Toc526337212"/>
+      <w:bookmarkStart w:id="2015" w:name="_Toc526361004"/>
+      <w:bookmarkStart w:id="2016" w:name="_Toc526362110"/>
+      <w:bookmarkStart w:id="2017" w:name="_Toc526362197"/>
+      <w:bookmarkStart w:id="2018" w:name="_Toc526367955"/>
+      <w:bookmarkStart w:id="2019" w:name="_Toc526408337"/>
+      <w:bookmarkStart w:id="2020" w:name="_Toc526408482"/>
+      <w:bookmarkStart w:id="2021" w:name="_Toc526408569"/>
+      <w:bookmarkStart w:id="2022" w:name="_Toc526408656"/>
+      <w:bookmarkStart w:id="2023" w:name="_Toc526332317"/>
+      <w:bookmarkStart w:id="2024" w:name="_Toc526332482"/>
+      <w:bookmarkStart w:id="2025" w:name="_Toc526332646"/>
+      <w:bookmarkStart w:id="2026" w:name="_Toc526332810"/>
+      <w:bookmarkStart w:id="2027" w:name="_Toc526332980"/>
+      <w:bookmarkStart w:id="2028" w:name="_Toc526333150"/>
+      <w:bookmarkStart w:id="2029" w:name="_Toc526333314"/>
+      <w:bookmarkStart w:id="2030" w:name="_Toc526333484"/>
+      <w:bookmarkStart w:id="2031" w:name="_Toc526333649"/>
+      <w:bookmarkStart w:id="2032" w:name="_Toc526333812"/>
+      <w:bookmarkStart w:id="2033" w:name="_Toc526333975"/>
+      <w:bookmarkStart w:id="2034" w:name="_Toc526334138"/>
+      <w:bookmarkStart w:id="2035" w:name="_Toc526334302"/>
+      <w:bookmarkStart w:id="2036" w:name="_Toc526334465"/>
+      <w:bookmarkStart w:id="2037" w:name="_Toc526334628"/>
+      <w:bookmarkStart w:id="2038" w:name="_Toc526334792"/>
+      <w:bookmarkStart w:id="2039" w:name="_Toc526334956"/>
+      <w:bookmarkStart w:id="2040" w:name="_Toc526335122"/>
+      <w:bookmarkStart w:id="2041" w:name="_Toc526335287"/>
+      <w:bookmarkStart w:id="2042" w:name="_Toc526335450"/>
+      <w:bookmarkStart w:id="2043" w:name="_Toc526335612"/>
+      <w:bookmarkStart w:id="2044" w:name="_Toc526335775"/>
+      <w:bookmarkStart w:id="2045" w:name="_Toc526335937"/>
+      <w:bookmarkStart w:id="2046" w:name="_Toc526336080"/>
+      <w:bookmarkStart w:id="2047" w:name="_Toc526336224"/>
+      <w:bookmarkStart w:id="2048" w:name="_Toc526336367"/>
+      <w:bookmarkStart w:id="2049" w:name="_Toc526336538"/>
+      <w:bookmarkStart w:id="2050" w:name="_Toc526336707"/>
+      <w:bookmarkStart w:id="2051" w:name="_Toc526336877"/>
+      <w:bookmarkStart w:id="2052" w:name="_Toc526337047"/>
+      <w:bookmarkStart w:id="2053" w:name="_Toc526337213"/>
+      <w:bookmarkStart w:id="2054" w:name="_Toc526361005"/>
+      <w:bookmarkStart w:id="2055" w:name="_Toc526362111"/>
+      <w:bookmarkStart w:id="2056" w:name="_Toc526362198"/>
+      <w:bookmarkStart w:id="2057" w:name="_Toc526367956"/>
+      <w:bookmarkStart w:id="2058" w:name="_Toc526408338"/>
+      <w:bookmarkStart w:id="2059" w:name="_Toc526408483"/>
+      <w:bookmarkStart w:id="2060" w:name="_Toc526408570"/>
+      <w:bookmarkStart w:id="2061" w:name="_Toc526408657"/>
+      <w:bookmarkStart w:id="2062" w:name="_Toc526332318"/>
+      <w:bookmarkStart w:id="2063" w:name="_Toc526332483"/>
+      <w:bookmarkStart w:id="2064" w:name="_Toc526332647"/>
+      <w:bookmarkStart w:id="2065" w:name="_Toc526332811"/>
+      <w:bookmarkStart w:id="2066" w:name="_Toc526332981"/>
+      <w:bookmarkStart w:id="2067" w:name="_Toc526333151"/>
+      <w:bookmarkStart w:id="2068" w:name="_Toc526333315"/>
+      <w:bookmarkStart w:id="2069" w:name="_Toc526333485"/>
+      <w:bookmarkStart w:id="2070" w:name="_Toc526333650"/>
+      <w:bookmarkStart w:id="2071" w:name="_Toc526333813"/>
+      <w:bookmarkStart w:id="2072" w:name="_Toc526333976"/>
+      <w:bookmarkStart w:id="2073" w:name="_Toc526334139"/>
+      <w:bookmarkStart w:id="2074" w:name="_Toc526334303"/>
+      <w:bookmarkStart w:id="2075" w:name="_Toc526334466"/>
+      <w:bookmarkStart w:id="2076" w:name="_Toc526334629"/>
+      <w:bookmarkStart w:id="2077" w:name="_Toc526334793"/>
+      <w:bookmarkStart w:id="2078" w:name="_Toc526334957"/>
+      <w:bookmarkStart w:id="2079" w:name="_Toc526335123"/>
+      <w:bookmarkStart w:id="2080" w:name="_Toc526335288"/>
+      <w:bookmarkStart w:id="2081" w:name="_Toc526335451"/>
+      <w:bookmarkStart w:id="2082" w:name="_Toc526335613"/>
+      <w:bookmarkStart w:id="2083" w:name="_Toc526335776"/>
+      <w:bookmarkStart w:id="2084" w:name="_Toc526335938"/>
+      <w:bookmarkStart w:id="2085" w:name="_Toc526336081"/>
+      <w:bookmarkStart w:id="2086" w:name="_Toc526336225"/>
+      <w:bookmarkStart w:id="2087" w:name="_Toc526336368"/>
+      <w:bookmarkStart w:id="2088" w:name="_Toc526336539"/>
+      <w:bookmarkStart w:id="2089" w:name="_Toc526336708"/>
+      <w:bookmarkStart w:id="2090" w:name="_Toc526336878"/>
+      <w:bookmarkStart w:id="2091" w:name="_Toc526337048"/>
+      <w:bookmarkStart w:id="2092" w:name="_Toc526337214"/>
+      <w:bookmarkStart w:id="2093" w:name="_Toc526361006"/>
+      <w:bookmarkStart w:id="2094" w:name="_Toc526362112"/>
+      <w:bookmarkStart w:id="2095" w:name="_Toc526362199"/>
+      <w:bookmarkStart w:id="2096" w:name="_Toc526367957"/>
+      <w:bookmarkStart w:id="2097" w:name="_Toc526408339"/>
+      <w:bookmarkStart w:id="2098" w:name="_Toc526408484"/>
+      <w:bookmarkStart w:id="2099" w:name="_Toc526408571"/>
+      <w:bookmarkStart w:id="2100" w:name="_Toc526408658"/>
+      <w:bookmarkStart w:id="2101" w:name="_Toc526332319"/>
+      <w:bookmarkStart w:id="2102" w:name="_Toc526332484"/>
+      <w:bookmarkStart w:id="2103" w:name="_Toc526332648"/>
+      <w:bookmarkStart w:id="2104" w:name="_Toc526332812"/>
+      <w:bookmarkStart w:id="2105" w:name="_Toc526332982"/>
+      <w:bookmarkStart w:id="2106" w:name="_Toc526333152"/>
+      <w:bookmarkStart w:id="2107" w:name="_Toc526333316"/>
+      <w:bookmarkStart w:id="2108" w:name="_Toc526333486"/>
+      <w:bookmarkStart w:id="2109" w:name="_Toc526333651"/>
+      <w:bookmarkStart w:id="2110" w:name="_Toc526333814"/>
+      <w:bookmarkStart w:id="2111" w:name="_Toc526333977"/>
+      <w:bookmarkStart w:id="2112" w:name="_Toc526334140"/>
+      <w:bookmarkStart w:id="2113" w:name="_Toc526334304"/>
+      <w:bookmarkStart w:id="2114" w:name="_Toc526334467"/>
+      <w:bookmarkStart w:id="2115" w:name="_Toc526334630"/>
+      <w:bookmarkStart w:id="2116" w:name="_Toc526334794"/>
+      <w:bookmarkStart w:id="2117" w:name="_Toc526334958"/>
+      <w:bookmarkStart w:id="2118" w:name="_Toc526335124"/>
+      <w:bookmarkStart w:id="2119" w:name="_Toc526335289"/>
+      <w:bookmarkStart w:id="2120" w:name="_Toc526335452"/>
+      <w:bookmarkStart w:id="2121" w:name="_Toc526335614"/>
+      <w:bookmarkStart w:id="2122" w:name="_Toc526335777"/>
+      <w:bookmarkStart w:id="2123" w:name="_Toc526335939"/>
+      <w:bookmarkStart w:id="2124" w:name="_Toc526336082"/>
+      <w:bookmarkStart w:id="2125" w:name="_Toc526336226"/>
+      <w:bookmarkStart w:id="2126" w:name="_Toc526336369"/>
+      <w:bookmarkStart w:id="2127" w:name="_Toc526336540"/>
+      <w:bookmarkStart w:id="2128" w:name="_Toc526336709"/>
+      <w:bookmarkStart w:id="2129" w:name="_Toc526336879"/>
+      <w:bookmarkStart w:id="2130" w:name="_Toc526337049"/>
+      <w:bookmarkStart w:id="2131" w:name="_Toc526337215"/>
+      <w:bookmarkStart w:id="2132" w:name="_Toc526361007"/>
+      <w:bookmarkStart w:id="2133" w:name="_Toc526362113"/>
+      <w:bookmarkStart w:id="2134" w:name="_Toc526362200"/>
+      <w:bookmarkStart w:id="2135" w:name="_Toc526367958"/>
+      <w:bookmarkStart w:id="2136" w:name="_Toc526408340"/>
+      <w:bookmarkStart w:id="2137" w:name="_Toc526408485"/>
+      <w:bookmarkStart w:id="2138" w:name="_Toc526408572"/>
+      <w:bookmarkStart w:id="2139" w:name="_Toc526408659"/>
+      <w:bookmarkStart w:id="2140" w:name="_Toc526332320"/>
+      <w:bookmarkStart w:id="2141" w:name="_Toc526332485"/>
+      <w:bookmarkStart w:id="2142" w:name="_Toc526332649"/>
+      <w:bookmarkStart w:id="2143" w:name="_Toc526332813"/>
+      <w:bookmarkStart w:id="2144" w:name="_Toc526332983"/>
+      <w:bookmarkStart w:id="2145" w:name="_Toc526333153"/>
+      <w:bookmarkStart w:id="2146" w:name="_Toc526333317"/>
+      <w:bookmarkStart w:id="2147" w:name="_Toc526333487"/>
+      <w:bookmarkStart w:id="2148" w:name="_Toc526333652"/>
+      <w:bookmarkStart w:id="2149" w:name="_Toc526333815"/>
+      <w:bookmarkStart w:id="2150" w:name="_Toc526333978"/>
+      <w:bookmarkStart w:id="2151" w:name="_Toc526334141"/>
+      <w:bookmarkStart w:id="2152" w:name="_Toc526334305"/>
+      <w:bookmarkStart w:id="2153" w:name="_Toc526334468"/>
+      <w:bookmarkStart w:id="2154" w:name="_Toc526334631"/>
+      <w:bookmarkStart w:id="2155" w:name="_Toc526334795"/>
+      <w:bookmarkStart w:id="2156" w:name="_Toc526334959"/>
+      <w:bookmarkStart w:id="2157" w:name="_Toc526335125"/>
+      <w:bookmarkStart w:id="2158" w:name="_Toc526335290"/>
+      <w:bookmarkStart w:id="2159" w:name="_Toc526335453"/>
+      <w:bookmarkStart w:id="2160" w:name="_Toc526335615"/>
+      <w:bookmarkStart w:id="2161" w:name="_Toc526335778"/>
+      <w:bookmarkStart w:id="2162" w:name="_Toc526335940"/>
+      <w:bookmarkStart w:id="2163" w:name="_Toc526336083"/>
+      <w:bookmarkStart w:id="2164" w:name="_Toc526336227"/>
+      <w:bookmarkStart w:id="2165" w:name="_Toc526336370"/>
+      <w:bookmarkStart w:id="2166" w:name="_Toc526336541"/>
+      <w:bookmarkStart w:id="2167" w:name="_Toc526336710"/>
+      <w:bookmarkStart w:id="2168" w:name="_Toc526336880"/>
+      <w:bookmarkStart w:id="2169" w:name="_Toc526337050"/>
+      <w:bookmarkStart w:id="2170" w:name="_Toc526337216"/>
+      <w:bookmarkStart w:id="2171" w:name="_Toc526361008"/>
+      <w:bookmarkStart w:id="2172" w:name="_Toc526362114"/>
+      <w:bookmarkStart w:id="2173" w:name="_Toc526362201"/>
+      <w:bookmarkStart w:id="2174" w:name="_Toc526367959"/>
+      <w:bookmarkStart w:id="2175" w:name="_Toc526408341"/>
+      <w:bookmarkStart w:id="2176" w:name="_Toc526408486"/>
+      <w:bookmarkStart w:id="2177" w:name="_Toc526408573"/>
+      <w:bookmarkStart w:id="2178" w:name="_Toc526408660"/>
+      <w:bookmarkStart w:id="2179" w:name="_Toc526332321"/>
+      <w:bookmarkStart w:id="2180" w:name="_Toc526332486"/>
+      <w:bookmarkStart w:id="2181" w:name="_Toc526332650"/>
+      <w:bookmarkStart w:id="2182" w:name="_Toc526332814"/>
+      <w:bookmarkStart w:id="2183" w:name="_Toc526332984"/>
+      <w:bookmarkStart w:id="2184" w:name="_Toc526333154"/>
+      <w:bookmarkStart w:id="2185" w:name="_Toc526333318"/>
+      <w:bookmarkStart w:id="2186" w:name="_Toc526333488"/>
+      <w:bookmarkStart w:id="2187" w:name="_Toc526333653"/>
+      <w:bookmarkStart w:id="2188" w:name="_Toc526333816"/>
+      <w:bookmarkStart w:id="2189" w:name="_Toc526333979"/>
+      <w:bookmarkStart w:id="2190" w:name="_Toc526334142"/>
+      <w:bookmarkStart w:id="2191" w:name="_Toc526334306"/>
+      <w:bookmarkStart w:id="2192" w:name="_Toc526334469"/>
+      <w:bookmarkStart w:id="2193" w:name="_Toc526334632"/>
+      <w:bookmarkStart w:id="2194" w:name="_Toc526334796"/>
+      <w:bookmarkStart w:id="2195" w:name="_Toc526334960"/>
+      <w:bookmarkStart w:id="2196" w:name="_Toc526335126"/>
+      <w:bookmarkStart w:id="2197" w:name="_Toc526335291"/>
+      <w:bookmarkStart w:id="2198" w:name="_Toc526335454"/>
+      <w:bookmarkStart w:id="2199" w:name="_Toc526335616"/>
+      <w:bookmarkStart w:id="2200" w:name="_Toc526335779"/>
+      <w:bookmarkStart w:id="2201" w:name="_Toc526335941"/>
+      <w:bookmarkStart w:id="2202" w:name="_Toc526336084"/>
+      <w:bookmarkStart w:id="2203" w:name="_Toc526336228"/>
+      <w:bookmarkStart w:id="2204" w:name="_Toc526336371"/>
+      <w:bookmarkStart w:id="2205" w:name="_Toc526336542"/>
+      <w:bookmarkStart w:id="2206" w:name="_Toc526336711"/>
+      <w:bookmarkStart w:id="2207" w:name="_Toc526336881"/>
+      <w:bookmarkStart w:id="2208" w:name="_Toc526337051"/>
+      <w:bookmarkStart w:id="2209" w:name="_Toc526337217"/>
+      <w:bookmarkStart w:id="2210" w:name="_Toc526361009"/>
+      <w:bookmarkStart w:id="2211" w:name="_Toc526362115"/>
+      <w:bookmarkStart w:id="2212" w:name="_Toc526362202"/>
+      <w:bookmarkStart w:id="2213" w:name="_Toc526367960"/>
+      <w:bookmarkStart w:id="2214" w:name="_Toc526408342"/>
+      <w:bookmarkStart w:id="2215" w:name="_Toc526408487"/>
+      <w:bookmarkStart w:id="2216" w:name="_Toc526408574"/>
+      <w:bookmarkStart w:id="2217" w:name="_Toc526408661"/>
       <w:bookmarkEnd w:id="1737"/>
       <w:bookmarkEnd w:id="1738"/>
       <w:bookmarkEnd w:id="1739"/>
@@ -9660,6 +9512,7 @@
       <w:bookmarkEnd w:id="2214"/>
       <w:bookmarkEnd w:id="2215"/>
       <w:bookmarkEnd w:id="2216"/>
+      <w:bookmarkEnd w:id="2217"/>
       <w:r>
         <w:t xml:space="preserve">Once received, it is the client’s responsibility to decode the base64 string into an array whose dimensions are given in the </w:t>
       </w:r>
@@ -9682,7 +9535,7 @@
       </w:r>
     </w:p>
     <w:sectPr>
-      <w:footerReference w:type="default" r:id="rId25"/>
+      <w:footerReference w:type="default" r:id="rId26"/>
       <w:pgSz w:w="12240" w:h="15840"/>
       <w:pgMar w:top="1440" w:right="1440" w:bottom="993" w:left="1440" w:header="720" w:footer="543" w:gutter="0"/>
       <w:pgNumType w:start="0"/>
@@ -9736,14 +9589,14 @@
         <w:sz w:val="16"/>
         <w:szCs w:val="16"/>
       </w:rPr>
-      <w:t>Document version 1.</w:t>
+      <w:t xml:space="preserve">Document version </w:t>
     </w:r>
     <w:r>
       <w:rPr>
         <w:sz w:val="16"/>
         <w:szCs w:val="16"/>
       </w:rPr>
-      <w:t>7</w:t>
+      <w:t>2.0</w:t>
     </w:r>
     <w:r>
       <w:rPr>
@@ -9757,7 +9610,14 @@
         <w:sz w:val="16"/>
         <w:szCs w:val="16"/>
       </w:rPr>
-      <w:t>15</w:t>
+      <w:t>2</w:t>
+    </w:r>
+    <w:r>
+      <w:rPr>
+        <w:sz w:val="16"/>
+        <w:szCs w:val="16"/>
+      </w:rPr>
+      <w:t>5</w:t>
     </w:r>
     <w:r>
       <w:rPr>
@@ -9772,7 +9632,14 @@
         <w:sz w:val="16"/>
         <w:szCs w:val="16"/>
       </w:rPr>
-      <w:t xml:space="preserve"> March 2020</w:t>
+      <w:t xml:space="preserve"> </w:t>
+    </w:r>
+    <w:r>
+      <w:rPr>
+        <w:sz w:val="16"/>
+        <w:szCs w:val="16"/>
+      </w:rPr>
+      <w:t>July 2021</w:t>
     </w:r>
     <w:r>
       <w:tab/>
@@ -13949,6 +13816,18 @@
     <w:basedOn w:val="DefaultParagraphFont"/>
     <w:rsid w:val="00164EFF"/>
   </w:style>
+  <w:style w:type="character" w:styleId="UnresolvedMention">
+    <w:name w:val="Unresolved Mention"/>
+    <w:basedOn w:val="DefaultParagraphFont"/>
+    <w:uiPriority w:val="99"/>
+    <w:semiHidden/>
+    <w:unhideWhenUsed/>
+    <w:rsid w:val="00F22973"/>
+    <w:rPr>
+      <w:color w:val="605E5C"/>
+      <w:shd w:val="clear" w:color="auto" w:fill="E1DFDD"/>
+    </w:rPr>
+  </w:style>
 </w:styles>
 </file>
 

</xml_diff>